<commit_message>
DORMCHECK-51 Extended documentation with the schema normalisation
</commit_message>
<xml_diff>
--- a/documentation/database/dormCheck_DB_Plan.docx
+++ b/documentation/database/dormCheck_DB_Plan.docx
@@ -1710,16 +1710,7 @@
           <w:sz w:val="28"/>
           <w:szCs w:val="28"/>
         </w:rPr>
-        <w:t>semester</w:t>
-      </w:r>
-      <w:r>
-        <w:rPr>
-          <w:b/>
-          <w:bCs/>
-          <w:sz w:val="28"/>
-          <w:szCs w:val="28"/>
-        </w:rPr>
-        <w:t xml:space="preserve">, </w:t>
+        <w:t xml:space="preserve">semester, </w:t>
       </w:r>
       <w:r>
         <w:rPr>
@@ -3985,2553 +3976,12 @@
         </w:rPr>
         <w:t>)</w:t>
       </w:r>
-    </w:p>
-    <w:p>
-      <w:pPr>
-        <w:pStyle w:val="Listaszerbekezds"/>
-        <w:numPr>
-          <w:ilvl w:val="0"/>
-          <w:numId w:val="17"/>
-        </w:numPr>
-        <w:spacing w:after="360"/>
-        <w:ind w:left="284" w:hanging="284"/>
-        <w:contextualSpacing w:val="0"/>
-        <w:rPr>
-          <w:b/>
-          <w:bCs/>
-          <w:sz w:val="32"/>
-          <w:szCs w:val="32"/>
-          <w:u w:val="single"/>
-        </w:rPr>
-      </w:pPr>
-      <w:r>
-        <w:rPr>
-          <w:b/>
-          <w:bCs/>
-          <w:sz w:val="32"/>
-          <w:szCs w:val="32"/>
-          <w:u w:val="single"/>
-        </w:rPr>
-        <w:t>Data Types and Ranges</w:t>
-      </w:r>
-    </w:p>
-    <w:p>
-      <w:pPr>
-        <w:spacing w:after="360"/>
-        <w:ind w:left="1135" w:hanging="851"/>
-        <w:jc w:val="both"/>
-        <w:rPr>
-          <w:sz w:val="28"/>
-          <w:szCs w:val="28"/>
-        </w:rPr>
-      </w:pPr>
-      <w:proofErr w:type="gramStart"/>
-      <w:r>
-        <w:rPr>
-          <w:b/>
-          <w:bCs/>
-          <w:i/>
-          <w:iCs/>
-          <w:sz w:val="28"/>
-          <w:szCs w:val="28"/>
-        </w:rPr>
-        <w:t>USER</w:t>
-      </w:r>
-      <w:r>
-        <w:rPr>
-          <w:sz w:val="28"/>
-          <w:szCs w:val="28"/>
-        </w:rPr>
-        <w:t>(</w:t>
-      </w:r>
-      <w:proofErr w:type="spellStart"/>
-      <w:proofErr w:type="gramEnd"/>
-      <w:r>
-        <w:rPr>
-          <w:b/>
-          <w:bCs/>
-          <w:sz w:val="28"/>
-          <w:szCs w:val="28"/>
-        </w:rPr>
-        <w:t>userid</w:t>
-      </w:r>
-      <w:proofErr w:type="spellEnd"/>
-      <w:r>
-        <w:rPr>
-          <w:sz w:val="28"/>
-          <w:szCs w:val="28"/>
-        </w:rPr>
-        <w:t xml:space="preserve">, </w:t>
-      </w:r>
-      <w:proofErr w:type="spellStart"/>
-      <w:r>
-        <w:rPr>
-          <w:sz w:val="28"/>
-          <w:szCs w:val="28"/>
-        </w:rPr>
-        <w:t>firstname</w:t>
-      </w:r>
-      <w:proofErr w:type="spellEnd"/>
-      <w:r>
-        <w:rPr>
-          <w:sz w:val="28"/>
-          <w:szCs w:val="28"/>
-        </w:rPr>
-        <w:t xml:space="preserve">, </w:t>
-      </w:r>
-      <w:proofErr w:type="spellStart"/>
-      <w:r>
-        <w:rPr>
-          <w:sz w:val="28"/>
-          <w:szCs w:val="28"/>
-        </w:rPr>
-        <w:t>lastname</w:t>
-      </w:r>
-      <w:proofErr w:type="spellEnd"/>
-      <w:r>
-        <w:rPr>
-          <w:sz w:val="28"/>
-          <w:szCs w:val="28"/>
-        </w:rPr>
-        <w:t xml:space="preserve">, email, phone, gender, </w:t>
-      </w:r>
-      <w:proofErr w:type="spellStart"/>
-      <w:r>
-        <w:rPr>
-          <w:sz w:val="28"/>
-          <w:szCs w:val="28"/>
-        </w:rPr>
-        <w:t>hashed_psw</w:t>
-      </w:r>
-      <w:proofErr w:type="spellEnd"/>
-      <w:r>
-        <w:rPr>
-          <w:sz w:val="28"/>
-          <w:szCs w:val="28"/>
-        </w:rPr>
-        <w:t xml:space="preserve">, </w:t>
-      </w:r>
-      <w:proofErr w:type="spellStart"/>
-      <w:r>
-        <w:rPr>
-          <w:sz w:val="28"/>
-          <w:szCs w:val="28"/>
-        </w:rPr>
-        <w:t>user_role</w:t>
-      </w:r>
-      <w:proofErr w:type="spellEnd"/>
-      <w:r>
-        <w:rPr>
-          <w:sz w:val="28"/>
-          <w:szCs w:val="28"/>
-        </w:rPr>
-        <w:t xml:space="preserve">, dob, </w:t>
-      </w:r>
-      <w:proofErr w:type="spellStart"/>
-      <w:r>
-        <w:rPr>
-          <w:sz w:val="28"/>
-          <w:szCs w:val="28"/>
-        </w:rPr>
-        <w:t>neptun_id</w:t>
-      </w:r>
-      <w:proofErr w:type="spellEnd"/>
-      <w:r>
-        <w:rPr>
-          <w:sz w:val="28"/>
-          <w:szCs w:val="28"/>
-        </w:rPr>
-        <w:t xml:space="preserve">, </w:t>
-      </w:r>
-      <w:proofErr w:type="spellStart"/>
-      <w:r>
-        <w:rPr>
-          <w:sz w:val="28"/>
-          <w:szCs w:val="28"/>
-        </w:rPr>
-        <w:t>enroll_year</w:t>
-      </w:r>
-      <w:proofErr w:type="spellEnd"/>
-      <w:r>
-        <w:rPr>
-          <w:sz w:val="28"/>
-          <w:szCs w:val="28"/>
-        </w:rPr>
-        <w:t>)</w:t>
-      </w:r>
-    </w:p>
-    <w:p>
-      <w:pPr>
-        <w:ind w:left="1135" w:hanging="851"/>
-        <w:jc w:val="both"/>
-        <w:rPr>
-          <w:sz w:val="28"/>
-          <w:szCs w:val="28"/>
-        </w:rPr>
-      </w:pPr>
-      <w:proofErr w:type="spellStart"/>
-      <w:r>
-        <w:rPr>
-          <w:sz w:val="28"/>
-          <w:szCs w:val="28"/>
-        </w:rPr>
-        <w:t>dom</w:t>
-      </w:r>
-      <w:proofErr w:type="spellEnd"/>
-      <w:r>
-        <w:rPr>
-          <w:sz w:val="28"/>
-          <w:szCs w:val="28"/>
-        </w:rPr>
-        <w:t>(</w:t>
-      </w:r>
-      <w:proofErr w:type="spellStart"/>
-      <w:r>
-        <w:rPr>
-          <w:sz w:val="28"/>
-          <w:szCs w:val="28"/>
-        </w:rPr>
-        <w:t>userid</w:t>
-      </w:r>
-      <w:proofErr w:type="spellEnd"/>
-      <w:r>
-        <w:rPr>
-          <w:sz w:val="28"/>
-          <w:szCs w:val="28"/>
-        </w:rPr>
-        <w:t>) = {</w:t>
-      </w:r>
-      <w:proofErr w:type="spellStart"/>
-      <w:r>
-        <w:rPr>
-          <w:sz w:val="28"/>
-          <w:szCs w:val="28"/>
-        </w:rPr>
-        <w:t>auto_increment</w:t>
-      </w:r>
-      <w:proofErr w:type="spellEnd"/>
-      <w:r>
-        <w:rPr>
-          <w:sz w:val="28"/>
-          <w:szCs w:val="28"/>
-        </w:rPr>
-        <w:t>, unsigned integer}</w:t>
-      </w:r>
-    </w:p>
-    <w:p>
-      <w:pPr>
-        <w:ind w:left="1135" w:hanging="851"/>
-        <w:jc w:val="both"/>
-        <w:rPr>
-          <w:sz w:val="28"/>
-          <w:szCs w:val="28"/>
-        </w:rPr>
-      </w:pPr>
-      <w:proofErr w:type="spellStart"/>
-      <w:r>
-        <w:rPr>
-          <w:sz w:val="28"/>
-          <w:szCs w:val="28"/>
-        </w:rPr>
-        <w:t>dom</w:t>
-      </w:r>
-      <w:proofErr w:type="spellEnd"/>
-      <w:r>
-        <w:rPr>
-          <w:sz w:val="28"/>
-          <w:szCs w:val="28"/>
-        </w:rPr>
-        <w:t>(</w:t>
-      </w:r>
-      <w:proofErr w:type="spellStart"/>
-      <w:r>
-        <w:rPr>
-          <w:sz w:val="28"/>
-          <w:szCs w:val="28"/>
-        </w:rPr>
-        <w:t>firstname</w:t>
-      </w:r>
-      <w:proofErr w:type="spellEnd"/>
-      <w:r>
-        <w:rPr>
-          <w:sz w:val="28"/>
-          <w:szCs w:val="28"/>
-        </w:rPr>
-        <w:t>) = {string, max 25}</w:t>
-      </w:r>
-    </w:p>
-    <w:p>
-      <w:pPr>
-        <w:ind w:left="1135" w:hanging="851"/>
-        <w:jc w:val="both"/>
-        <w:rPr>
-          <w:sz w:val="28"/>
-          <w:szCs w:val="28"/>
-        </w:rPr>
-      </w:pPr>
-      <w:proofErr w:type="spellStart"/>
-      <w:r>
-        <w:rPr>
-          <w:sz w:val="28"/>
-          <w:szCs w:val="28"/>
-        </w:rPr>
-        <w:t>dom</w:t>
-      </w:r>
-      <w:proofErr w:type="spellEnd"/>
-      <w:r>
-        <w:rPr>
-          <w:sz w:val="28"/>
-          <w:szCs w:val="28"/>
-        </w:rPr>
-        <w:t>(</w:t>
-      </w:r>
-      <w:proofErr w:type="spellStart"/>
-      <w:r>
-        <w:rPr>
-          <w:sz w:val="28"/>
-          <w:szCs w:val="28"/>
-        </w:rPr>
-        <w:t>lastname</w:t>
-      </w:r>
-      <w:proofErr w:type="spellEnd"/>
-      <w:r>
-        <w:rPr>
-          <w:sz w:val="28"/>
-          <w:szCs w:val="28"/>
-        </w:rPr>
-        <w:t>) = {string, max 25}</w:t>
-      </w:r>
-    </w:p>
-    <w:p>
-      <w:pPr>
-        <w:ind w:left="1135" w:hanging="851"/>
-        <w:jc w:val="both"/>
-        <w:rPr>
-          <w:sz w:val="28"/>
-          <w:szCs w:val="28"/>
-        </w:rPr>
-      </w:pPr>
-      <w:proofErr w:type="spellStart"/>
-      <w:r>
-        <w:rPr>
-          <w:sz w:val="28"/>
-          <w:szCs w:val="28"/>
-        </w:rPr>
-        <w:t>dom</w:t>
-      </w:r>
-      <w:proofErr w:type="spellEnd"/>
-      <w:r>
-        <w:rPr>
-          <w:sz w:val="28"/>
-          <w:szCs w:val="28"/>
-        </w:rPr>
-        <w:t>(email) = {string, max 50}</w:t>
-      </w:r>
-    </w:p>
-    <w:p>
-      <w:pPr>
-        <w:ind w:left="1135" w:hanging="851"/>
-        <w:jc w:val="both"/>
-        <w:rPr>
-          <w:sz w:val="28"/>
-          <w:szCs w:val="28"/>
-        </w:rPr>
-      </w:pPr>
-      <w:proofErr w:type="spellStart"/>
-      <w:r>
-        <w:rPr>
-          <w:sz w:val="28"/>
-          <w:szCs w:val="28"/>
-        </w:rPr>
-        <w:t>dom</w:t>
-      </w:r>
-      <w:proofErr w:type="spellEnd"/>
-      <w:r>
-        <w:rPr>
-          <w:sz w:val="28"/>
-          <w:szCs w:val="28"/>
-        </w:rPr>
-        <w:t>(phone) = {string, max 15}</w:t>
-      </w:r>
-    </w:p>
-    <w:p>
-      <w:pPr>
-        <w:ind w:left="1135" w:hanging="851"/>
-        <w:jc w:val="both"/>
-        <w:rPr>
-          <w:sz w:val="28"/>
-          <w:szCs w:val="28"/>
-        </w:rPr>
-      </w:pPr>
-      <w:proofErr w:type="spellStart"/>
-      <w:r>
-        <w:rPr>
-          <w:sz w:val="28"/>
-          <w:szCs w:val="28"/>
-        </w:rPr>
-        <w:t>dom</w:t>
-      </w:r>
-      <w:proofErr w:type="spellEnd"/>
-      <w:r>
-        <w:rPr>
-          <w:sz w:val="28"/>
-          <w:szCs w:val="28"/>
-        </w:rPr>
-        <w:t>(gender) = {</w:t>
-      </w:r>
-      <w:proofErr w:type="spellStart"/>
-      <w:r>
-        <w:rPr>
-          <w:sz w:val="28"/>
-          <w:szCs w:val="28"/>
-        </w:rPr>
-        <w:t>enum</w:t>
-      </w:r>
-      <w:proofErr w:type="spellEnd"/>
-      <w:r>
-        <w:rPr>
-          <w:sz w:val="28"/>
-          <w:szCs w:val="28"/>
-        </w:rPr>
-        <w:t xml:space="preserve">, </w:t>
-      </w:r>
-      <w:r>
-        <w:rPr>
-          <w:sz w:val="28"/>
-          <w:szCs w:val="28"/>
-        </w:rPr>
-        <w:t>(</w:t>
-      </w:r>
-      <w:r>
-        <w:rPr>
-          <w:sz w:val="28"/>
-          <w:szCs w:val="28"/>
-        </w:rPr>
-        <w:t>„male”, „female”</w:t>
-      </w:r>
-      <w:r>
-        <w:rPr>
-          <w:sz w:val="28"/>
-          <w:szCs w:val="28"/>
-        </w:rPr>
-        <w:t>)</w:t>
-      </w:r>
-      <w:r>
-        <w:rPr>
-          <w:sz w:val="28"/>
-          <w:szCs w:val="28"/>
-        </w:rPr>
-        <w:t>}</w:t>
-      </w:r>
-    </w:p>
-    <w:p>
-      <w:pPr>
-        <w:ind w:left="1135" w:hanging="851"/>
-        <w:jc w:val="both"/>
-        <w:rPr>
-          <w:sz w:val="28"/>
-          <w:szCs w:val="28"/>
-        </w:rPr>
-      </w:pPr>
-      <w:proofErr w:type="spellStart"/>
-      <w:r>
-        <w:rPr>
-          <w:sz w:val="28"/>
-          <w:szCs w:val="28"/>
-        </w:rPr>
-        <w:t>dom</w:t>
-      </w:r>
-      <w:proofErr w:type="spellEnd"/>
-      <w:r>
-        <w:rPr>
-          <w:sz w:val="28"/>
-          <w:szCs w:val="28"/>
-        </w:rPr>
-        <w:t>(</w:t>
-      </w:r>
-      <w:proofErr w:type="spellStart"/>
-      <w:r>
-        <w:rPr>
-          <w:sz w:val="28"/>
-          <w:szCs w:val="28"/>
-        </w:rPr>
-        <w:t>hashed_psw</w:t>
-      </w:r>
-      <w:proofErr w:type="spellEnd"/>
-      <w:r>
-        <w:rPr>
-          <w:sz w:val="28"/>
-          <w:szCs w:val="28"/>
-        </w:rPr>
-        <w:t>) = {string, max 255}</w:t>
-      </w:r>
-    </w:p>
-    <w:p>
-      <w:pPr>
-        <w:ind w:left="1135" w:hanging="851"/>
-        <w:jc w:val="both"/>
-        <w:rPr>
-          <w:sz w:val="28"/>
-          <w:szCs w:val="28"/>
-        </w:rPr>
-      </w:pPr>
-      <w:proofErr w:type="spellStart"/>
-      <w:r>
-        <w:rPr>
-          <w:sz w:val="28"/>
-          <w:szCs w:val="28"/>
-        </w:rPr>
-        <w:t>dom</w:t>
-      </w:r>
-      <w:proofErr w:type="spellEnd"/>
-      <w:r>
-        <w:rPr>
-          <w:sz w:val="28"/>
-          <w:szCs w:val="28"/>
-        </w:rPr>
-        <w:t>(</w:t>
-      </w:r>
-      <w:proofErr w:type="spellStart"/>
-      <w:r>
-        <w:rPr>
-          <w:sz w:val="28"/>
-          <w:szCs w:val="28"/>
-        </w:rPr>
-        <w:t>user_role</w:t>
-      </w:r>
-      <w:proofErr w:type="spellEnd"/>
-      <w:r>
-        <w:rPr>
-          <w:sz w:val="28"/>
-          <w:szCs w:val="28"/>
-        </w:rPr>
-        <w:t>) = {</w:t>
-      </w:r>
-      <w:proofErr w:type="spellStart"/>
-      <w:r>
-        <w:rPr>
-          <w:sz w:val="28"/>
-          <w:szCs w:val="28"/>
-        </w:rPr>
-        <w:t>enum</w:t>
-      </w:r>
-      <w:proofErr w:type="spellEnd"/>
-      <w:r>
-        <w:rPr>
-          <w:sz w:val="28"/>
-          <w:szCs w:val="28"/>
-        </w:rPr>
-        <w:t xml:space="preserve">, </w:t>
-      </w:r>
-      <w:r>
-        <w:rPr>
-          <w:sz w:val="28"/>
-          <w:szCs w:val="28"/>
-        </w:rPr>
-        <w:t>(</w:t>
-      </w:r>
-      <w:r>
-        <w:rPr>
-          <w:sz w:val="28"/>
-          <w:szCs w:val="28"/>
-        </w:rPr>
-        <w:t>„student”, „staff”</w:t>
-      </w:r>
-      <w:r>
-        <w:rPr>
-          <w:sz w:val="28"/>
-          <w:szCs w:val="28"/>
-        </w:rPr>
-        <w:t>)</w:t>
-      </w:r>
-      <w:r>
-        <w:rPr>
-          <w:sz w:val="28"/>
-          <w:szCs w:val="28"/>
-        </w:rPr>
-        <w:t>}</w:t>
-      </w:r>
-    </w:p>
-    <w:p>
-      <w:pPr>
-        <w:ind w:left="1135" w:hanging="851"/>
-        <w:jc w:val="both"/>
-        <w:rPr>
-          <w:sz w:val="28"/>
-          <w:szCs w:val="28"/>
-        </w:rPr>
-      </w:pPr>
-      <w:proofErr w:type="spellStart"/>
-      <w:r>
-        <w:rPr>
-          <w:sz w:val="28"/>
-          <w:szCs w:val="28"/>
-        </w:rPr>
-        <w:t>dom</w:t>
-      </w:r>
-      <w:proofErr w:type="spellEnd"/>
-      <w:r>
-        <w:rPr>
-          <w:sz w:val="28"/>
-          <w:szCs w:val="28"/>
-        </w:rPr>
-        <w:t>(dob) = {time</w:t>
-      </w:r>
-      <w:r>
-        <w:rPr>
-          <w:sz w:val="28"/>
-          <w:szCs w:val="28"/>
-        </w:rPr>
-        <w:t>, valid</w:t>
-      </w:r>
-      <w:r>
-        <w:rPr>
-          <w:sz w:val="28"/>
-          <w:szCs w:val="28"/>
-        </w:rPr>
-        <w:t>}</w:t>
-      </w:r>
-    </w:p>
-    <w:p>
-      <w:pPr>
-        <w:ind w:left="1135" w:hanging="851"/>
-        <w:jc w:val="both"/>
-        <w:rPr>
-          <w:sz w:val="28"/>
-          <w:szCs w:val="28"/>
-        </w:rPr>
-      </w:pPr>
-      <w:proofErr w:type="spellStart"/>
-      <w:r>
-        <w:rPr>
-          <w:sz w:val="28"/>
-          <w:szCs w:val="28"/>
-        </w:rPr>
-        <w:t>dom</w:t>
-      </w:r>
-      <w:proofErr w:type="spellEnd"/>
-      <w:r>
-        <w:rPr>
-          <w:sz w:val="28"/>
-          <w:szCs w:val="28"/>
-        </w:rPr>
-        <w:t>(</w:t>
-      </w:r>
-      <w:proofErr w:type="spellStart"/>
-      <w:r>
-        <w:rPr>
-          <w:sz w:val="28"/>
-          <w:szCs w:val="28"/>
-        </w:rPr>
-        <w:t>neptun_id</w:t>
-      </w:r>
-      <w:proofErr w:type="spellEnd"/>
-      <w:r>
-        <w:rPr>
-          <w:sz w:val="28"/>
-          <w:szCs w:val="28"/>
-        </w:rPr>
-        <w:t>) = {string, max 15}</w:t>
-      </w:r>
-    </w:p>
-    <w:p>
-      <w:pPr>
-        <w:ind w:left="1135" w:hanging="851"/>
-        <w:jc w:val="both"/>
-        <w:rPr>
-          <w:sz w:val="28"/>
-          <w:szCs w:val="28"/>
-        </w:rPr>
-      </w:pPr>
-      <w:proofErr w:type="spellStart"/>
-      <w:r>
-        <w:rPr>
-          <w:sz w:val="28"/>
-          <w:szCs w:val="28"/>
-        </w:rPr>
-        <w:t>dom</w:t>
-      </w:r>
-      <w:proofErr w:type="spellEnd"/>
-      <w:r>
-        <w:rPr>
-          <w:sz w:val="28"/>
-          <w:szCs w:val="28"/>
-        </w:rPr>
-        <w:t>(</w:t>
-      </w:r>
-      <w:proofErr w:type="spellStart"/>
-      <w:r>
-        <w:rPr>
-          <w:sz w:val="28"/>
-          <w:szCs w:val="28"/>
-        </w:rPr>
-        <w:t>enroll_year</w:t>
-      </w:r>
-      <w:proofErr w:type="spellEnd"/>
-      <w:r>
-        <w:rPr>
-          <w:sz w:val="28"/>
-          <w:szCs w:val="28"/>
-        </w:rPr>
-        <w:t>) = {string, max 25}</w:t>
-      </w:r>
-    </w:p>
-    <w:p>
-      <w:pPr>
-        <w:pStyle w:val="Listaszerbekezds"/>
-        <w:spacing w:after="240"/>
-        <w:ind w:left="284"/>
-        <w:contextualSpacing w:val="0"/>
-        <w:jc w:val="both"/>
-        <w:rPr>
-          <w:sz w:val="28"/>
-          <w:szCs w:val="28"/>
-        </w:rPr>
-      </w:pPr>
-      <w:r>
-        <w:rPr>
-          <w:b/>
-          <w:bCs/>
-          <w:i/>
-          <w:iCs/>
-          <w:sz w:val="28"/>
-          <w:szCs w:val="28"/>
-        </w:rPr>
-        <w:t>CARD</w:t>
-      </w:r>
-      <w:r>
-        <w:rPr>
-          <w:b/>
-          <w:bCs/>
-          <w:i/>
-          <w:iCs/>
-          <w:sz w:val="28"/>
-          <w:szCs w:val="28"/>
-        </w:rPr>
-        <w:t>_</w:t>
-      </w:r>
-      <w:proofErr w:type="gramStart"/>
-      <w:r>
-        <w:rPr>
-          <w:b/>
-          <w:bCs/>
-          <w:i/>
-          <w:iCs/>
-          <w:sz w:val="28"/>
-          <w:szCs w:val="28"/>
-        </w:rPr>
-        <w:t>TABLE</w:t>
-      </w:r>
-      <w:r>
-        <w:rPr>
-          <w:sz w:val="28"/>
-          <w:szCs w:val="28"/>
-        </w:rPr>
-        <w:t>(</w:t>
-      </w:r>
-      <w:proofErr w:type="spellStart"/>
-      <w:proofErr w:type="gramEnd"/>
-      <w:r>
-        <w:rPr>
-          <w:b/>
-          <w:bCs/>
-          <w:sz w:val="28"/>
-          <w:szCs w:val="28"/>
-        </w:rPr>
-        <w:t>cardid</w:t>
-      </w:r>
-      <w:proofErr w:type="spellEnd"/>
-      <w:r>
-        <w:rPr>
-          <w:sz w:val="28"/>
-          <w:szCs w:val="28"/>
-        </w:rPr>
-        <w:t>)</w:t>
-      </w:r>
-    </w:p>
-    <w:p>
-      <w:pPr>
-        <w:pStyle w:val="Listaszerbekezds"/>
-        <w:spacing w:after="240"/>
-        <w:ind w:left="284"/>
-        <w:contextualSpacing w:val="0"/>
-        <w:jc w:val="both"/>
-        <w:rPr>
-          <w:sz w:val="28"/>
-          <w:szCs w:val="28"/>
-        </w:rPr>
-      </w:pPr>
-      <w:proofErr w:type="spellStart"/>
-      <w:r>
-        <w:rPr>
-          <w:sz w:val="28"/>
-          <w:szCs w:val="28"/>
-        </w:rPr>
-        <w:t>dom</w:t>
-      </w:r>
-      <w:proofErr w:type="spellEnd"/>
-      <w:r>
-        <w:rPr>
-          <w:sz w:val="28"/>
-          <w:szCs w:val="28"/>
-        </w:rPr>
-        <w:t>(</w:t>
-      </w:r>
-      <w:proofErr w:type="spellStart"/>
-      <w:r>
-        <w:rPr>
-          <w:sz w:val="28"/>
-          <w:szCs w:val="28"/>
-        </w:rPr>
-        <w:t>cardid</w:t>
-      </w:r>
-      <w:proofErr w:type="spellEnd"/>
-      <w:r>
-        <w:rPr>
-          <w:sz w:val="28"/>
-          <w:szCs w:val="28"/>
-        </w:rPr>
-        <w:t>) = {string, max 255}</w:t>
-      </w:r>
-    </w:p>
-    <w:p>
-      <w:pPr>
-        <w:pStyle w:val="Listaszerbekezds"/>
-        <w:spacing w:after="240"/>
-        <w:ind w:left="284"/>
-        <w:contextualSpacing w:val="0"/>
-        <w:jc w:val="both"/>
-        <w:rPr>
-          <w:sz w:val="28"/>
-          <w:szCs w:val="28"/>
-        </w:rPr>
-      </w:pPr>
-      <w:proofErr w:type="gramStart"/>
-      <w:r>
-        <w:rPr>
-          <w:b/>
-          <w:bCs/>
-          <w:i/>
-          <w:iCs/>
-          <w:sz w:val="28"/>
-          <w:szCs w:val="28"/>
-        </w:rPr>
-        <w:t>BUILDING</w:t>
-      </w:r>
-      <w:r>
-        <w:rPr>
-          <w:sz w:val="28"/>
-          <w:szCs w:val="28"/>
-        </w:rPr>
-        <w:t>(</w:t>
-      </w:r>
-      <w:proofErr w:type="gramEnd"/>
-      <w:r>
-        <w:rPr>
-          <w:b/>
-          <w:bCs/>
-          <w:sz w:val="28"/>
-          <w:szCs w:val="28"/>
-        </w:rPr>
-        <w:t>bid</w:t>
-      </w:r>
-      <w:r>
-        <w:rPr>
-          <w:sz w:val="28"/>
-          <w:szCs w:val="28"/>
-        </w:rPr>
-        <w:t xml:space="preserve">, </w:t>
-      </w:r>
-      <w:proofErr w:type="spellStart"/>
-      <w:r>
-        <w:rPr>
-          <w:sz w:val="28"/>
-          <w:szCs w:val="28"/>
-        </w:rPr>
-        <w:t>b</w:t>
-      </w:r>
-      <w:r>
-        <w:rPr>
-          <w:sz w:val="28"/>
-          <w:szCs w:val="28"/>
-        </w:rPr>
-        <w:t>name</w:t>
-      </w:r>
-      <w:proofErr w:type="spellEnd"/>
-      <w:r>
-        <w:rPr>
-          <w:sz w:val="28"/>
-          <w:szCs w:val="28"/>
-        </w:rPr>
-        <w:t xml:space="preserve">, </w:t>
-      </w:r>
-      <w:proofErr w:type="spellStart"/>
-      <w:r>
-        <w:rPr>
-          <w:sz w:val="28"/>
-          <w:szCs w:val="28"/>
-        </w:rPr>
-        <w:t>floor_count</w:t>
-      </w:r>
-      <w:proofErr w:type="spellEnd"/>
-      <w:r>
-        <w:rPr>
-          <w:sz w:val="28"/>
-          <w:szCs w:val="28"/>
-        </w:rPr>
-        <w:t xml:space="preserve">, </w:t>
-      </w:r>
-      <w:proofErr w:type="spellStart"/>
-      <w:r>
-        <w:rPr>
-          <w:sz w:val="28"/>
-          <w:szCs w:val="28"/>
-        </w:rPr>
-        <w:t>b</w:t>
-      </w:r>
-      <w:r>
-        <w:rPr>
-          <w:sz w:val="28"/>
-          <w:szCs w:val="28"/>
-        </w:rPr>
-        <w:t>address</w:t>
-      </w:r>
-      <w:proofErr w:type="spellEnd"/>
-      <w:r>
-        <w:rPr>
-          <w:sz w:val="28"/>
-          <w:szCs w:val="28"/>
-        </w:rPr>
-        <w:t>)</w:t>
-      </w:r>
-    </w:p>
-    <w:p>
-      <w:pPr>
-        <w:pStyle w:val="Listaszerbekezds"/>
-        <w:ind w:left="284"/>
-        <w:contextualSpacing w:val="0"/>
-        <w:jc w:val="both"/>
-        <w:rPr>
-          <w:sz w:val="28"/>
-          <w:szCs w:val="28"/>
-        </w:rPr>
-      </w:pPr>
-      <w:proofErr w:type="spellStart"/>
-      <w:r>
-        <w:rPr>
-          <w:sz w:val="28"/>
-          <w:szCs w:val="28"/>
-        </w:rPr>
-        <w:t>dom</w:t>
-      </w:r>
-      <w:proofErr w:type="spellEnd"/>
-      <w:r>
-        <w:rPr>
-          <w:sz w:val="28"/>
-          <w:szCs w:val="28"/>
-        </w:rPr>
-        <w:t>(bid) = {</w:t>
-      </w:r>
-      <w:proofErr w:type="spellStart"/>
-      <w:r>
-        <w:rPr>
-          <w:sz w:val="28"/>
-          <w:szCs w:val="28"/>
-        </w:rPr>
-        <w:t>auto_increment</w:t>
-      </w:r>
-      <w:proofErr w:type="spellEnd"/>
-      <w:r>
-        <w:rPr>
-          <w:sz w:val="28"/>
-          <w:szCs w:val="28"/>
-        </w:rPr>
-        <w:t>, unsigned integer}</w:t>
-      </w:r>
-    </w:p>
-    <w:p>
-      <w:pPr>
-        <w:pStyle w:val="Listaszerbekezds"/>
-        <w:ind w:left="284"/>
-        <w:contextualSpacing w:val="0"/>
-        <w:jc w:val="both"/>
-        <w:rPr>
-          <w:sz w:val="28"/>
-          <w:szCs w:val="28"/>
-        </w:rPr>
-      </w:pPr>
-      <w:proofErr w:type="spellStart"/>
-      <w:r>
-        <w:rPr>
-          <w:sz w:val="28"/>
-          <w:szCs w:val="28"/>
-        </w:rPr>
-        <w:t>dom</w:t>
-      </w:r>
-      <w:proofErr w:type="spellEnd"/>
-      <w:r>
-        <w:rPr>
-          <w:sz w:val="28"/>
-          <w:szCs w:val="28"/>
-        </w:rPr>
-        <w:t>(</w:t>
-      </w:r>
-      <w:proofErr w:type="spellStart"/>
-      <w:r>
-        <w:rPr>
-          <w:sz w:val="28"/>
-          <w:szCs w:val="28"/>
-        </w:rPr>
-        <w:t>b</w:t>
-      </w:r>
-      <w:r>
-        <w:rPr>
-          <w:sz w:val="28"/>
-          <w:szCs w:val="28"/>
-        </w:rPr>
-        <w:t>name</w:t>
-      </w:r>
-      <w:proofErr w:type="spellEnd"/>
-      <w:r>
-        <w:rPr>
-          <w:sz w:val="28"/>
-          <w:szCs w:val="28"/>
-        </w:rPr>
-        <w:t>) = {string, max 255}</w:t>
-      </w:r>
-    </w:p>
-    <w:p>
-      <w:pPr>
-        <w:pStyle w:val="Listaszerbekezds"/>
-        <w:ind w:left="284"/>
-        <w:contextualSpacing w:val="0"/>
-        <w:jc w:val="both"/>
-        <w:rPr>
-          <w:sz w:val="28"/>
-          <w:szCs w:val="28"/>
-        </w:rPr>
-      </w:pPr>
-      <w:proofErr w:type="spellStart"/>
-      <w:r>
-        <w:rPr>
-          <w:sz w:val="28"/>
-          <w:szCs w:val="28"/>
-        </w:rPr>
-        <w:t>dom</w:t>
-      </w:r>
-      <w:proofErr w:type="spellEnd"/>
-      <w:r>
-        <w:rPr>
-          <w:sz w:val="28"/>
-          <w:szCs w:val="28"/>
-        </w:rPr>
-        <w:t>(</w:t>
-      </w:r>
-      <w:proofErr w:type="spellStart"/>
-      <w:r>
-        <w:rPr>
-          <w:sz w:val="28"/>
-          <w:szCs w:val="28"/>
-        </w:rPr>
-        <w:t>floor_count</w:t>
-      </w:r>
-      <w:proofErr w:type="spellEnd"/>
-      <w:r>
-        <w:rPr>
-          <w:sz w:val="28"/>
-          <w:szCs w:val="28"/>
-        </w:rPr>
-        <w:t>) = {</w:t>
-      </w:r>
-      <w:proofErr w:type="spellStart"/>
-      <w:r>
-        <w:rPr>
-          <w:sz w:val="28"/>
-          <w:szCs w:val="28"/>
-        </w:rPr>
-        <w:t>usigned</w:t>
-      </w:r>
-      <w:proofErr w:type="spellEnd"/>
-      <w:r>
-        <w:rPr>
-          <w:sz w:val="28"/>
-          <w:szCs w:val="28"/>
-        </w:rPr>
-        <w:t xml:space="preserve"> integer}</w:t>
-      </w:r>
-    </w:p>
-    <w:p>
-      <w:pPr>
-        <w:pStyle w:val="Listaszerbekezds"/>
-        <w:spacing w:after="600"/>
-        <w:ind w:left="284"/>
-        <w:contextualSpacing w:val="0"/>
-        <w:jc w:val="both"/>
-        <w:rPr>
-          <w:sz w:val="28"/>
-          <w:szCs w:val="28"/>
-        </w:rPr>
-      </w:pPr>
-      <w:proofErr w:type="spellStart"/>
-      <w:r>
-        <w:rPr>
-          <w:sz w:val="28"/>
-          <w:szCs w:val="28"/>
-        </w:rPr>
-        <w:t>dom</w:t>
-      </w:r>
-      <w:proofErr w:type="spellEnd"/>
-      <w:r>
-        <w:rPr>
-          <w:sz w:val="28"/>
-          <w:szCs w:val="28"/>
-        </w:rPr>
-        <w:t>(</w:t>
-      </w:r>
-      <w:proofErr w:type="spellStart"/>
-      <w:r>
-        <w:rPr>
-          <w:sz w:val="28"/>
-          <w:szCs w:val="28"/>
-        </w:rPr>
-        <w:t>b</w:t>
-      </w:r>
-      <w:r>
-        <w:rPr>
-          <w:sz w:val="28"/>
-          <w:szCs w:val="28"/>
-        </w:rPr>
-        <w:t>address</w:t>
-      </w:r>
-      <w:proofErr w:type="spellEnd"/>
-      <w:r>
-        <w:rPr>
-          <w:sz w:val="28"/>
-          <w:szCs w:val="28"/>
-        </w:rPr>
-        <w:t>) = {string, max 255}</w:t>
-      </w:r>
-    </w:p>
-    <w:p>
-      <w:pPr>
-        <w:pStyle w:val="Listaszerbekezds"/>
-        <w:spacing w:after="360"/>
-        <w:ind w:left="284"/>
-        <w:contextualSpacing w:val="0"/>
-        <w:jc w:val="both"/>
-        <w:rPr>
-          <w:sz w:val="28"/>
-          <w:szCs w:val="28"/>
-        </w:rPr>
-      </w:pPr>
-      <w:proofErr w:type="gramStart"/>
-      <w:r>
-        <w:rPr>
-          <w:b/>
-          <w:bCs/>
-          <w:i/>
-          <w:iCs/>
-          <w:sz w:val="28"/>
-          <w:szCs w:val="28"/>
-        </w:rPr>
-        <w:lastRenderedPageBreak/>
-        <w:t>ROOM</w:t>
-      </w:r>
-      <w:r>
-        <w:rPr>
-          <w:sz w:val="28"/>
-          <w:szCs w:val="28"/>
-        </w:rPr>
-        <w:t>(</w:t>
-      </w:r>
-      <w:proofErr w:type="spellStart"/>
-      <w:proofErr w:type="gramEnd"/>
-      <w:r>
-        <w:rPr>
-          <w:b/>
-          <w:bCs/>
-          <w:sz w:val="28"/>
-          <w:szCs w:val="28"/>
-        </w:rPr>
-        <w:t>roomid</w:t>
-      </w:r>
-      <w:proofErr w:type="spellEnd"/>
-      <w:r>
-        <w:rPr>
-          <w:sz w:val="28"/>
-          <w:szCs w:val="28"/>
-        </w:rPr>
-        <w:t xml:space="preserve">, floor, </w:t>
-      </w:r>
-      <w:proofErr w:type="spellStart"/>
-      <w:r>
-        <w:rPr>
-          <w:sz w:val="28"/>
-          <w:szCs w:val="28"/>
-        </w:rPr>
-        <w:t>block_number</w:t>
-      </w:r>
-      <w:proofErr w:type="spellEnd"/>
-      <w:r>
-        <w:rPr>
-          <w:sz w:val="28"/>
-          <w:szCs w:val="28"/>
-        </w:rPr>
-        <w:t xml:space="preserve">, </w:t>
-      </w:r>
-      <w:proofErr w:type="spellStart"/>
-      <w:r>
-        <w:rPr>
-          <w:i/>
-          <w:iCs/>
-          <w:sz w:val="28"/>
-          <w:szCs w:val="28"/>
-        </w:rPr>
-        <w:t>cardid</w:t>
-      </w:r>
-      <w:proofErr w:type="spellEnd"/>
-      <w:r>
-        <w:rPr>
-          <w:i/>
-          <w:iCs/>
-          <w:sz w:val="28"/>
-          <w:szCs w:val="28"/>
-        </w:rPr>
-        <w:t>, bid</w:t>
-      </w:r>
-      <w:r>
-        <w:rPr>
-          <w:sz w:val="28"/>
-          <w:szCs w:val="28"/>
-        </w:rPr>
-        <w:t>)</w:t>
-      </w:r>
-    </w:p>
-    <w:p>
-      <w:pPr>
-        <w:pStyle w:val="Listaszerbekezds"/>
-        <w:ind w:left="284"/>
-        <w:contextualSpacing w:val="0"/>
-        <w:jc w:val="both"/>
-        <w:rPr>
-          <w:sz w:val="28"/>
-          <w:szCs w:val="28"/>
-        </w:rPr>
-      </w:pPr>
-      <w:proofErr w:type="spellStart"/>
-      <w:r>
-        <w:rPr>
-          <w:sz w:val="28"/>
-          <w:szCs w:val="28"/>
-        </w:rPr>
-        <w:t>dom</w:t>
-      </w:r>
-      <w:proofErr w:type="spellEnd"/>
-      <w:r>
-        <w:rPr>
-          <w:sz w:val="28"/>
-          <w:szCs w:val="28"/>
-        </w:rPr>
-        <w:t>(</w:t>
-      </w:r>
-      <w:proofErr w:type="spellStart"/>
-      <w:r>
-        <w:rPr>
-          <w:sz w:val="28"/>
-          <w:szCs w:val="28"/>
-        </w:rPr>
-        <w:t>roomid</w:t>
-      </w:r>
-      <w:proofErr w:type="spellEnd"/>
-      <w:r>
-        <w:rPr>
-          <w:sz w:val="28"/>
-          <w:szCs w:val="28"/>
-        </w:rPr>
-        <w:t>) = {</w:t>
-      </w:r>
-      <w:proofErr w:type="spellStart"/>
-      <w:r>
-        <w:rPr>
-          <w:sz w:val="28"/>
-          <w:szCs w:val="28"/>
-        </w:rPr>
-        <w:t>auto_increment</w:t>
-      </w:r>
-      <w:proofErr w:type="spellEnd"/>
-      <w:r>
-        <w:rPr>
-          <w:sz w:val="28"/>
-          <w:szCs w:val="28"/>
-        </w:rPr>
-        <w:t>, unsigned integer}</w:t>
-      </w:r>
-    </w:p>
-    <w:p>
-      <w:pPr>
-        <w:pStyle w:val="Listaszerbekezds"/>
-        <w:ind w:left="284"/>
-        <w:contextualSpacing w:val="0"/>
-        <w:jc w:val="both"/>
-        <w:rPr>
-          <w:sz w:val="28"/>
-          <w:szCs w:val="28"/>
-        </w:rPr>
-      </w:pPr>
-      <w:proofErr w:type="spellStart"/>
-      <w:r>
-        <w:rPr>
-          <w:sz w:val="28"/>
-          <w:szCs w:val="28"/>
-        </w:rPr>
-        <w:t>dom</w:t>
-      </w:r>
-      <w:proofErr w:type="spellEnd"/>
-      <w:r>
-        <w:rPr>
-          <w:sz w:val="28"/>
-          <w:szCs w:val="28"/>
-        </w:rPr>
-        <w:t xml:space="preserve">(floor) = </w:t>
-      </w:r>
-      <w:r>
-        <w:rPr>
-          <w:sz w:val="28"/>
-          <w:szCs w:val="28"/>
-        </w:rPr>
-        <w:t>{unsigned integer}</w:t>
-      </w:r>
-    </w:p>
-    <w:p>
-      <w:pPr>
-        <w:pStyle w:val="Listaszerbekezds"/>
-        <w:spacing w:after="120"/>
-        <w:ind w:left="284"/>
-        <w:contextualSpacing w:val="0"/>
-        <w:jc w:val="both"/>
-        <w:rPr>
-          <w:sz w:val="28"/>
-          <w:szCs w:val="28"/>
-        </w:rPr>
-      </w:pPr>
-      <w:proofErr w:type="spellStart"/>
-      <w:r>
-        <w:rPr>
-          <w:sz w:val="28"/>
-          <w:szCs w:val="28"/>
-        </w:rPr>
-        <w:t>dom</w:t>
-      </w:r>
-      <w:proofErr w:type="spellEnd"/>
-      <w:r>
-        <w:rPr>
-          <w:sz w:val="28"/>
-          <w:szCs w:val="28"/>
-        </w:rPr>
-        <w:t>(</w:t>
-      </w:r>
-      <w:proofErr w:type="spellStart"/>
-      <w:r>
-        <w:rPr>
-          <w:sz w:val="28"/>
-          <w:szCs w:val="28"/>
-        </w:rPr>
-        <w:t>block_number</w:t>
-      </w:r>
-      <w:proofErr w:type="spellEnd"/>
-      <w:r>
-        <w:rPr>
-          <w:sz w:val="28"/>
-          <w:szCs w:val="28"/>
-        </w:rPr>
-        <w:t>) = {unsigned integer}</w:t>
-      </w:r>
-    </w:p>
-    <w:p>
-      <w:pPr>
-        <w:pStyle w:val="Listaszerbekezds"/>
-        <w:ind w:left="284"/>
-        <w:contextualSpacing w:val="0"/>
-        <w:jc w:val="both"/>
-        <w:rPr>
-          <w:sz w:val="28"/>
-          <w:szCs w:val="28"/>
-        </w:rPr>
-      </w:pPr>
-      <w:r>
-        <w:rPr>
-          <w:i/>
-          <w:iCs/>
-          <w:sz w:val="28"/>
-          <w:szCs w:val="28"/>
-        </w:rPr>
-        <w:t>FOREIGN KEY(</w:t>
-      </w:r>
-      <w:proofErr w:type="spellStart"/>
-      <w:r>
-        <w:rPr>
-          <w:i/>
-          <w:iCs/>
-          <w:sz w:val="28"/>
-          <w:szCs w:val="28"/>
-        </w:rPr>
-        <w:t>CARD</w:t>
-      </w:r>
-      <w:r>
-        <w:rPr>
-          <w:i/>
-          <w:iCs/>
-          <w:sz w:val="28"/>
-          <w:szCs w:val="28"/>
-        </w:rPr>
-        <w:t>_TABLE</w:t>
-      </w:r>
-      <w:r>
-        <w:rPr>
-          <w:i/>
-          <w:iCs/>
-          <w:sz w:val="28"/>
-          <w:szCs w:val="28"/>
-        </w:rPr>
-        <w:t>.cardid</w:t>
-      </w:r>
-      <w:proofErr w:type="spellEnd"/>
-      <w:r>
-        <w:rPr>
-          <w:i/>
-          <w:iCs/>
-          <w:sz w:val="28"/>
-          <w:szCs w:val="28"/>
-        </w:rPr>
-        <w:t>)</w:t>
-      </w:r>
-    </w:p>
-    <w:p>
-      <w:pPr>
-        <w:pStyle w:val="Listaszerbekezds"/>
-        <w:spacing w:after="600"/>
-        <w:ind w:left="284"/>
-        <w:contextualSpacing w:val="0"/>
-        <w:jc w:val="both"/>
-        <w:rPr>
-          <w:sz w:val="28"/>
-          <w:szCs w:val="28"/>
-        </w:rPr>
-      </w:pPr>
-      <w:r>
-        <w:rPr>
-          <w:i/>
-          <w:iCs/>
-          <w:sz w:val="28"/>
-          <w:szCs w:val="28"/>
-        </w:rPr>
-        <w:t>FOREIGN KEY(</w:t>
-      </w:r>
-      <w:proofErr w:type="spellStart"/>
-      <w:r>
-        <w:rPr>
-          <w:i/>
-          <w:iCs/>
-          <w:sz w:val="28"/>
-          <w:szCs w:val="28"/>
-        </w:rPr>
-        <w:t>BUILDING.bid</w:t>
-      </w:r>
-      <w:proofErr w:type="spellEnd"/>
-      <w:r>
-        <w:rPr>
-          <w:i/>
-          <w:iCs/>
-          <w:sz w:val="28"/>
-          <w:szCs w:val="28"/>
-        </w:rPr>
-        <w:t>)</w:t>
-      </w:r>
-    </w:p>
-    <w:p>
-      <w:pPr>
-        <w:pStyle w:val="Listaszerbekezds"/>
-        <w:spacing w:after="240"/>
-        <w:ind w:left="284"/>
-        <w:contextualSpacing w:val="0"/>
-        <w:jc w:val="both"/>
-        <w:rPr>
-          <w:sz w:val="28"/>
-          <w:szCs w:val="28"/>
-        </w:rPr>
-      </w:pPr>
-      <w:proofErr w:type="gramStart"/>
-      <w:r>
-        <w:rPr>
-          <w:b/>
-          <w:bCs/>
-          <w:i/>
-          <w:iCs/>
-          <w:sz w:val="28"/>
-          <w:szCs w:val="28"/>
-        </w:rPr>
-        <w:t>LOGIN</w:t>
-      </w:r>
-      <w:r>
-        <w:rPr>
-          <w:sz w:val="28"/>
-          <w:szCs w:val="28"/>
-        </w:rPr>
-        <w:t>(</w:t>
-      </w:r>
-      <w:proofErr w:type="spellStart"/>
-      <w:proofErr w:type="gramEnd"/>
-      <w:r>
-        <w:rPr>
-          <w:b/>
-          <w:bCs/>
-          <w:sz w:val="28"/>
-          <w:szCs w:val="28"/>
-        </w:rPr>
-        <w:t>logid</w:t>
-      </w:r>
-      <w:proofErr w:type="spellEnd"/>
-      <w:r>
-        <w:rPr>
-          <w:sz w:val="28"/>
-          <w:szCs w:val="28"/>
-        </w:rPr>
-        <w:t xml:space="preserve">, </w:t>
-      </w:r>
-      <w:proofErr w:type="spellStart"/>
-      <w:r>
-        <w:rPr>
-          <w:sz w:val="28"/>
-          <w:szCs w:val="28"/>
-        </w:rPr>
-        <w:t>ip_address</w:t>
-      </w:r>
-      <w:proofErr w:type="spellEnd"/>
-      <w:r>
-        <w:rPr>
-          <w:sz w:val="28"/>
-          <w:szCs w:val="28"/>
-        </w:rPr>
-        <w:t xml:space="preserve">, </w:t>
-      </w:r>
-      <w:proofErr w:type="spellStart"/>
-      <w:r>
-        <w:rPr>
-          <w:sz w:val="28"/>
-          <w:szCs w:val="28"/>
-        </w:rPr>
-        <w:t>l</w:t>
-      </w:r>
-      <w:r>
-        <w:rPr>
-          <w:sz w:val="28"/>
-          <w:szCs w:val="28"/>
-        </w:rPr>
-        <w:t>timestamp</w:t>
-      </w:r>
-      <w:proofErr w:type="spellEnd"/>
-      <w:r>
-        <w:rPr>
-          <w:sz w:val="28"/>
-          <w:szCs w:val="28"/>
-        </w:rPr>
-        <w:t xml:space="preserve">, </w:t>
-      </w:r>
-      <w:proofErr w:type="spellStart"/>
-      <w:r>
-        <w:rPr>
-          <w:i/>
-          <w:iCs/>
-          <w:sz w:val="28"/>
-          <w:szCs w:val="28"/>
-        </w:rPr>
-        <w:t>userid</w:t>
-      </w:r>
-      <w:proofErr w:type="spellEnd"/>
-      <w:r>
-        <w:rPr>
-          <w:sz w:val="28"/>
-          <w:szCs w:val="28"/>
-        </w:rPr>
-        <w:t>)</w:t>
-      </w:r>
-    </w:p>
-    <w:p>
-      <w:pPr>
-        <w:pStyle w:val="Listaszerbekezds"/>
-        <w:ind w:left="284"/>
-        <w:contextualSpacing w:val="0"/>
-        <w:jc w:val="both"/>
-        <w:rPr>
-          <w:sz w:val="28"/>
-          <w:szCs w:val="28"/>
-        </w:rPr>
-      </w:pPr>
-      <w:proofErr w:type="spellStart"/>
-      <w:r>
-        <w:rPr>
-          <w:sz w:val="28"/>
-          <w:szCs w:val="28"/>
-        </w:rPr>
-        <w:t>dom</w:t>
-      </w:r>
-      <w:proofErr w:type="spellEnd"/>
-      <w:r>
-        <w:rPr>
-          <w:sz w:val="28"/>
-          <w:szCs w:val="28"/>
-        </w:rPr>
-        <w:t>(</w:t>
-      </w:r>
-      <w:proofErr w:type="spellStart"/>
-      <w:r>
-        <w:rPr>
-          <w:sz w:val="28"/>
-          <w:szCs w:val="28"/>
-        </w:rPr>
-        <w:t>logid</w:t>
-      </w:r>
-      <w:proofErr w:type="spellEnd"/>
-      <w:r>
-        <w:rPr>
-          <w:sz w:val="28"/>
-          <w:szCs w:val="28"/>
-        </w:rPr>
-        <w:t>) = {</w:t>
-      </w:r>
-      <w:proofErr w:type="spellStart"/>
-      <w:r>
-        <w:rPr>
-          <w:sz w:val="28"/>
-          <w:szCs w:val="28"/>
-        </w:rPr>
-        <w:t>auto_increment</w:t>
-      </w:r>
-      <w:proofErr w:type="spellEnd"/>
-      <w:r>
-        <w:rPr>
-          <w:sz w:val="28"/>
-          <w:szCs w:val="28"/>
-        </w:rPr>
-        <w:t>, unsigned integer}</w:t>
-      </w:r>
-    </w:p>
-    <w:p>
-      <w:pPr>
-        <w:pStyle w:val="Listaszerbekezds"/>
-        <w:ind w:left="284"/>
-        <w:contextualSpacing w:val="0"/>
-        <w:jc w:val="both"/>
-        <w:rPr>
-          <w:sz w:val="28"/>
-          <w:szCs w:val="28"/>
-        </w:rPr>
-      </w:pPr>
-      <w:proofErr w:type="spellStart"/>
-      <w:r>
-        <w:rPr>
-          <w:sz w:val="28"/>
-          <w:szCs w:val="28"/>
-        </w:rPr>
-        <w:t>dom</w:t>
-      </w:r>
-      <w:proofErr w:type="spellEnd"/>
-      <w:r>
-        <w:rPr>
-          <w:sz w:val="28"/>
-          <w:szCs w:val="28"/>
-        </w:rPr>
-        <w:t>(</w:t>
-      </w:r>
-      <w:proofErr w:type="spellStart"/>
-      <w:r>
-        <w:rPr>
-          <w:sz w:val="28"/>
-          <w:szCs w:val="28"/>
-        </w:rPr>
-        <w:t>ip_address</w:t>
-      </w:r>
-      <w:proofErr w:type="spellEnd"/>
-      <w:r>
-        <w:rPr>
-          <w:sz w:val="28"/>
-          <w:szCs w:val="28"/>
-        </w:rPr>
-        <w:t>) = {string, max 32}</w:t>
-      </w:r>
-    </w:p>
-    <w:p>
-      <w:pPr>
-        <w:pStyle w:val="Listaszerbekezds"/>
-        <w:spacing w:after="120"/>
-        <w:ind w:left="284"/>
-        <w:contextualSpacing w:val="0"/>
-        <w:jc w:val="both"/>
-        <w:rPr>
-          <w:sz w:val="28"/>
-          <w:szCs w:val="28"/>
-        </w:rPr>
-      </w:pPr>
-      <w:proofErr w:type="spellStart"/>
-      <w:r>
-        <w:rPr>
-          <w:sz w:val="28"/>
-          <w:szCs w:val="28"/>
-        </w:rPr>
-        <w:t>dom</w:t>
-      </w:r>
-      <w:proofErr w:type="spellEnd"/>
-      <w:r>
-        <w:rPr>
-          <w:sz w:val="28"/>
-          <w:szCs w:val="28"/>
-        </w:rPr>
-        <w:t>(</w:t>
-      </w:r>
-      <w:proofErr w:type="spellStart"/>
-      <w:r>
-        <w:rPr>
-          <w:sz w:val="28"/>
-          <w:szCs w:val="28"/>
-        </w:rPr>
-        <w:t>l</w:t>
-      </w:r>
-      <w:r>
-        <w:rPr>
-          <w:sz w:val="28"/>
-          <w:szCs w:val="28"/>
-        </w:rPr>
-        <w:t>timestamp</w:t>
-      </w:r>
-      <w:proofErr w:type="spellEnd"/>
-      <w:r>
-        <w:rPr>
-          <w:sz w:val="28"/>
-          <w:szCs w:val="28"/>
-        </w:rPr>
-        <w:t>) = {datetime, valid}</w:t>
-      </w:r>
-    </w:p>
-    <w:p>
-      <w:pPr>
-        <w:pStyle w:val="Listaszerbekezds"/>
-        <w:spacing w:after="600"/>
-        <w:ind w:left="284"/>
-        <w:contextualSpacing w:val="0"/>
-        <w:jc w:val="both"/>
-        <w:rPr>
-          <w:sz w:val="28"/>
-          <w:szCs w:val="28"/>
-        </w:rPr>
-      </w:pPr>
-      <w:r>
-        <w:rPr>
-          <w:i/>
-          <w:iCs/>
-          <w:sz w:val="28"/>
-          <w:szCs w:val="28"/>
-        </w:rPr>
-        <w:t xml:space="preserve">FOREIGN </w:t>
-      </w:r>
-      <w:proofErr w:type="gramStart"/>
-      <w:r>
-        <w:rPr>
-          <w:i/>
-          <w:iCs/>
-          <w:sz w:val="28"/>
-          <w:szCs w:val="28"/>
-        </w:rPr>
-        <w:t>KEY(</w:t>
-      </w:r>
-      <w:proofErr w:type="spellStart"/>
-      <w:proofErr w:type="gramEnd"/>
-      <w:r>
-        <w:rPr>
-          <w:i/>
-          <w:iCs/>
-          <w:sz w:val="28"/>
-          <w:szCs w:val="28"/>
-        </w:rPr>
-        <w:t>USER.userid</w:t>
-      </w:r>
-      <w:proofErr w:type="spellEnd"/>
-      <w:r>
-        <w:rPr>
-          <w:i/>
-          <w:iCs/>
-          <w:sz w:val="28"/>
-          <w:szCs w:val="28"/>
-        </w:rPr>
-        <w:t>)</w:t>
-      </w:r>
-    </w:p>
-    <w:p>
-      <w:pPr>
-        <w:pStyle w:val="Listaszerbekezds"/>
-        <w:spacing w:after="240"/>
-        <w:ind w:left="284"/>
-        <w:contextualSpacing w:val="0"/>
-        <w:jc w:val="both"/>
-        <w:rPr>
-          <w:sz w:val="28"/>
-          <w:szCs w:val="28"/>
-        </w:rPr>
-      </w:pPr>
-      <w:proofErr w:type="gramStart"/>
-      <w:r>
-        <w:rPr>
-          <w:b/>
-          <w:bCs/>
-          <w:i/>
-          <w:iCs/>
-          <w:sz w:val="28"/>
-          <w:szCs w:val="28"/>
-        </w:rPr>
-        <w:t>PLACEMENT</w:t>
-      </w:r>
-      <w:r>
-        <w:rPr>
-          <w:sz w:val="28"/>
-          <w:szCs w:val="28"/>
-        </w:rPr>
-        <w:t>(</w:t>
-      </w:r>
-      <w:proofErr w:type="spellStart"/>
-      <w:proofErr w:type="gramEnd"/>
-      <w:r>
-        <w:rPr>
-          <w:b/>
-          <w:bCs/>
-          <w:i/>
-          <w:iCs/>
-          <w:sz w:val="28"/>
-          <w:szCs w:val="28"/>
-        </w:rPr>
-        <w:t>userid</w:t>
-      </w:r>
-      <w:proofErr w:type="spellEnd"/>
-      <w:r>
-        <w:rPr>
-          <w:b/>
-          <w:bCs/>
-          <w:sz w:val="28"/>
-          <w:szCs w:val="28"/>
-        </w:rPr>
-        <w:t xml:space="preserve">, </w:t>
-      </w:r>
-      <w:proofErr w:type="spellStart"/>
-      <w:r>
-        <w:rPr>
-          <w:b/>
-          <w:bCs/>
-          <w:i/>
-          <w:iCs/>
-          <w:sz w:val="28"/>
-          <w:szCs w:val="28"/>
-        </w:rPr>
-        <w:t>roomid</w:t>
-      </w:r>
-      <w:proofErr w:type="spellEnd"/>
-      <w:r>
-        <w:rPr>
-          <w:b/>
-          <w:bCs/>
-          <w:sz w:val="28"/>
-          <w:szCs w:val="28"/>
-        </w:rPr>
-        <w:t>, semester</w:t>
-      </w:r>
-      <w:r>
-        <w:rPr>
-          <w:sz w:val="28"/>
-          <w:szCs w:val="28"/>
-        </w:rPr>
-        <w:t>)</w:t>
-      </w:r>
-    </w:p>
-    <w:p>
-      <w:pPr>
-        <w:pStyle w:val="Listaszerbekezds"/>
-        <w:spacing w:after="120"/>
-        <w:ind w:left="284"/>
-        <w:contextualSpacing w:val="0"/>
-        <w:jc w:val="both"/>
-        <w:rPr>
-          <w:sz w:val="28"/>
-          <w:szCs w:val="28"/>
-        </w:rPr>
-      </w:pPr>
-      <w:proofErr w:type="spellStart"/>
-      <w:r>
-        <w:rPr>
-          <w:sz w:val="28"/>
-          <w:szCs w:val="28"/>
-        </w:rPr>
-        <w:t>dom</w:t>
-      </w:r>
-      <w:proofErr w:type="spellEnd"/>
-      <w:r>
-        <w:rPr>
-          <w:sz w:val="28"/>
-          <w:szCs w:val="28"/>
-        </w:rPr>
-        <w:t>(semester) = {string, max 25}</w:t>
-      </w:r>
-    </w:p>
-    <w:p>
-      <w:pPr>
-        <w:pStyle w:val="Listaszerbekezds"/>
-        <w:ind w:left="284"/>
-        <w:contextualSpacing w:val="0"/>
-        <w:jc w:val="both"/>
-        <w:rPr>
-          <w:sz w:val="28"/>
-          <w:szCs w:val="28"/>
-        </w:rPr>
-      </w:pPr>
-      <w:r>
-        <w:rPr>
-          <w:i/>
-          <w:iCs/>
-          <w:sz w:val="28"/>
-          <w:szCs w:val="28"/>
-        </w:rPr>
-        <w:t xml:space="preserve">FOREIGN </w:t>
-      </w:r>
-      <w:proofErr w:type="gramStart"/>
-      <w:r>
-        <w:rPr>
-          <w:i/>
-          <w:iCs/>
-          <w:sz w:val="28"/>
-          <w:szCs w:val="28"/>
-        </w:rPr>
-        <w:t>KEY(</w:t>
-      </w:r>
-      <w:proofErr w:type="spellStart"/>
-      <w:proofErr w:type="gramEnd"/>
-      <w:r>
-        <w:rPr>
-          <w:i/>
-          <w:iCs/>
-          <w:sz w:val="28"/>
-          <w:szCs w:val="28"/>
-        </w:rPr>
-        <w:t>USER.userid</w:t>
-      </w:r>
-      <w:proofErr w:type="spellEnd"/>
-      <w:r>
-        <w:rPr>
-          <w:i/>
-          <w:iCs/>
-          <w:sz w:val="28"/>
-          <w:szCs w:val="28"/>
-        </w:rPr>
-        <w:t>)</w:t>
-      </w:r>
-    </w:p>
-    <w:p>
-      <w:pPr>
-        <w:pStyle w:val="Listaszerbekezds"/>
-        <w:spacing w:after="600"/>
-        <w:ind w:left="284"/>
-        <w:contextualSpacing w:val="0"/>
-        <w:jc w:val="both"/>
-        <w:rPr>
-          <w:sz w:val="28"/>
-          <w:szCs w:val="28"/>
-        </w:rPr>
-      </w:pPr>
-      <w:r>
-        <w:rPr>
-          <w:i/>
-          <w:iCs/>
-          <w:sz w:val="28"/>
-          <w:szCs w:val="28"/>
-        </w:rPr>
-        <w:t xml:space="preserve">FOREIGN </w:t>
-      </w:r>
-      <w:proofErr w:type="gramStart"/>
-      <w:r>
-        <w:rPr>
-          <w:i/>
-          <w:iCs/>
-          <w:sz w:val="28"/>
-          <w:szCs w:val="28"/>
-        </w:rPr>
-        <w:t>KEY(</w:t>
-      </w:r>
-      <w:proofErr w:type="spellStart"/>
-      <w:proofErr w:type="gramEnd"/>
-      <w:r>
-        <w:rPr>
-          <w:i/>
-          <w:iCs/>
-          <w:sz w:val="28"/>
-          <w:szCs w:val="28"/>
-        </w:rPr>
-        <w:t>ROOM.roomid</w:t>
-      </w:r>
-      <w:proofErr w:type="spellEnd"/>
-      <w:r>
-        <w:rPr>
-          <w:i/>
-          <w:iCs/>
-          <w:sz w:val="28"/>
-          <w:szCs w:val="28"/>
-        </w:rPr>
-        <w:t>)</w:t>
-      </w:r>
-    </w:p>
-    <w:p>
-      <w:pPr>
-        <w:pStyle w:val="Listaszerbekezds"/>
-        <w:spacing w:after="240"/>
-        <w:ind w:left="284"/>
-        <w:contextualSpacing w:val="0"/>
-        <w:jc w:val="both"/>
-        <w:rPr>
-          <w:sz w:val="28"/>
-          <w:szCs w:val="28"/>
-        </w:rPr>
-      </w:pPr>
-      <w:proofErr w:type="gramStart"/>
-      <w:r>
-        <w:rPr>
-          <w:b/>
-          <w:bCs/>
-          <w:i/>
-          <w:iCs/>
-          <w:sz w:val="28"/>
-          <w:szCs w:val="28"/>
-        </w:rPr>
-        <w:t>CARDCHECKS</w:t>
-      </w:r>
-      <w:r>
-        <w:rPr>
-          <w:sz w:val="28"/>
-          <w:szCs w:val="28"/>
-        </w:rPr>
-        <w:t>(</w:t>
-      </w:r>
-      <w:proofErr w:type="spellStart"/>
-      <w:proofErr w:type="gramEnd"/>
-      <w:r>
-        <w:rPr>
-          <w:b/>
-          <w:bCs/>
-          <w:i/>
-          <w:iCs/>
-          <w:sz w:val="28"/>
-          <w:szCs w:val="28"/>
-        </w:rPr>
-        <w:t>cardid</w:t>
-      </w:r>
-      <w:proofErr w:type="spellEnd"/>
-      <w:r>
-        <w:rPr>
-          <w:b/>
-          <w:bCs/>
-          <w:sz w:val="28"/>
-          <w:szCs w:val="28"/>
-        </w:rPr>
-        <w:t xml:space="preserve">, </w:t>
-      </w:r>
-      <w:proofErr w:type="spellStart"/>
-      <w:r>
-        <w:rPr>
-          <w:b/>
-          <w:bCs/>
-          <w:i/>
-          <w:iCs/>
-          <w:sz w:val="28"/>
-          <w:szCs w:val="28"/>
-        </w:rPr>
-        <w:t>roomid</w:t>
-      </w:r>
-      <w:proofErr w:type="spellEnd"/>
-      <w:r>
-        <w:rPr>
-          <w:b/>
-          <w:bCs/>
-          <w:sz w:val="28"/>
-          <w:szCs w:val="28"/>
-        </w:rPr>
-        <w:t xml:space="preserve">, </w:t>
-      </w:r>
-      <w:proofErr w:type="spellStart"/>
-      <w:r>
-        <w:rPr>
-          <w:b/>
-          <w:bCs/>
-          <w:sz w:val="28"/>
-          <w:szCs w:val="28"/>
-        </w:rPr>
-        <w:t>cevent</w:t>
-      </w:r>
-      <w:proofErr w:type="spellEnd"/>
-      <w:r>
-        <w:rPr>
-          <w:b/>
-          <w:bCs/>
-          <w:sz w:val="28"/>
-          <w:szCs w:val="28"/>
-        </w:rPr>
-        <w:t xml:space="preserve">, </w:t>
-      </w:r>
-      <w:proofErr w:type="spellStart"/>
-      <w:r>
-        <w:rPr>
-          <w:b/>
-          <w:bCs/>
-          <w:sz w:val="28"/>
-          <w:szCs w:val="28"/>
-        </w:rPr>
-        <w:t>ctimestamp</w:t>
-      </w:r>
-      <w:proofErr w:type="spellEnd"/>
-      <w:r>
-        <w:rPr>
-          <w:sz w:val="28"/>
-          <w:szCs w:val="28"/>
-        </w:rPr>
-        <w:t xml:space="preserve">) </w:t>
-      </w:r>
-    </w:p>
-    <w:p>
-      <w:pPr>
-        <w:pStyle w:val="Listaszerbekezds"/>
-        <w:ind w:left="284"/>
-        <w:contextualSpacing w:val="0"/>
-        <w:jc w:val="both"/>
-        <w:rPr>
-          <w:sz w:val="28"/>
-          <w:szCs w:val="28"/>
-        </w:rPr>
-      </w:pPr>
-      <w:proofErr w:type="spellStart"/>
-      <w:r>
-        <w:rPr>
-          <w:sz w:val="28"/>
-          <w:szCs w:val="28"/>
-        </w:rPr>
-        <w:t>dom</w:t>
-      </w:r>
-      <w:proofErr w:type="spellEnd"/>
-      <w:r>
-        <w:rPr>
-          <w:sz w:val="28"/>
-          <w:szCs w:val="28"/>
-        </w:rPr>
-        <w:t>(</w:t>
-      </w:r>
-      <w:proofErr w:type="spellStart"/>
-      <w:r>
-        <w:rPr>
-          <w:sz w:val="28"/>
-          <w:szCs w:val="28"/>
-        </w:rPr>
-        <w:t>cevent</w:t>
-      </w:r>
-      <w:proofErr w:type="spellEnd"/>
-      <w:r>
-        <w:rPr>
-          <w:sz w:val="28"/>
-          <w:szCs w:val="28"/>
-        </w:rPr>
-        <w:t>) = {string, max 50}</w:t>
-      </w:r>
-    </w:p>
-    <w:p>
-      <w:pPr>
-        <w:pStyle w:val="Listaszerbekezds"/>
-        <w:spacing w:after="120"/>
-        <w:ind w:left="284"/>
-        <w:contextualSpacing w:val="0"/>
-        <w:jc w:val="both"/>
-        <w:rPr>
-          <w:sz w:val="28"/>
-          <w:szCs w:val="28"/>
-        </w:rPr>
-      </w:pPr>
-      <w:proofErr w:type="spellStart"/>
-      <w:r>
-        <w:rPr>
-          <w:sz w:val="28"/>
-          <w:szCs w:val="28"/>
-        </w:rPr>
-        <w:t>dom</w:t>
-      </w:r>
-      <w:proofErr w:type="spellEnd"/>
-      <w:r>
-        <w:rPr>
-          <w:sz w:val="28"/>
-          <w:szCs w:val="28"/>
-        </w:rPr>
-        <w:t>(</w:t>
-      </w:r>
-      <w:proofErr w:type="spellStart"/>
-      <w:r>
-        <w:rPr>
-          <w:sz w:val="28"/>
-          <w:szCs w:val="28"/>
-        </w:rPr>
-        <w:t>ctimestamp</w:t>
-      </w:r>
-      <w:proofErr w:type="spellEnd"/>
-      <w:r>
-        <w:rPr>
-          <w:sz w:val="28"/>
-          <w:szCs w:val="28"/>
-        </w:rPr>
-        <w:t>) = {datetime, valid}</w:t>
-      </w:r>
-    </w:p>
-    <w:p>
-      <w:pPr>
-        <w:pStyle w:val="Listaszerbekezds"/>
-        <w:ind w:left="284"/>
-        <w:contextualSpacing w:val="0"/>
-        <w:jc w:val="both"/>
-        <w:rPr>
-          <w:sz w:val="28"/>
-          <w:szCs w:val="28"/>
-        </w:rPr>
-      </w:pPr>
-      <w:r>
-        <w:rPr>
-          <w:i/>
-          <w:iCs/>
-          <w:sz w:val="28"/>
-          <w:szCs w:val="28"/>
-        </w:rPr>
-        <w:t>FOREIGN KEY(</w:t>
-      </w:r>
-      <w:proofErr w:type="spellStart"/>
-      <w:r>
-        <w:rPr>
-          <w:i/>
-          <w:iCs/>
-          <w:sz w:val="28"/>
-          <w:szCs w:val="28"/>
-        </w:rPr>
-        <w:t>CARD</w:t>
-      </w:r>
-      <w:r>
-        <w:rPr>
-          <w:i/>
-          <w:iCs/>
-          <w:sz w:val="28"/>
-          <w:szCs w:val="28"/>
-        </w:rPr>
-        <w:t>_TABLE</w:t>
-      </w:r>
-      <w:r>
-        <w:rPr>
-          <w:i/>
-          <w:iCs/>
-          <w:sz w:val="28"/>
-          <w:szCs w:val="28"/>
-        </w:rPr>
-        <w:t>.cardid</w:t>
-      </w:r>
-      <w:proofErr w:type="spellEnd"/>
-      <w:r>
-        <w:rPr>
-          <w:i/>
-          <w:iCs/>
-          <w:sz w:val="28"/>
-          <w:szCs w:val="28"/>
-        </w:rPr>
-        <w:t>)</w:t>
-      </w:r>
-    </w:p>
-    <w:p>
-      <w:pPr>
-        <w:pStyle w:val="Listaszerbekezds"/>
-        <w:spacing w:after="600"/>
-        <w:ind w:left="284"/>
-        <w:contextualSpacing w:val="0"/>
-        <w:jc w:val="both"/>
-        <w:rPr>
-          <w:sz w:val="28"/>
-          <w:szCs w:val="28"/>
-        </w:rPr>
-      </w:pPr>
-      <w:r>
-        <w:rPr>
-          <w:i/>
-          <w:iCs/>
-          <w:sz w:val="28"/>
-          <w:szCs w:val="28"/>
-        </w:rPr>
-        <w:t xml:space="preserve">FOREIGN </w:t>
-      </w:r>
-      <w:proofErr w:type="gramStart"/>
-      <w:r>
-        <w:rPr>
-          <w:i/>
-          <w:iCs/>
-          <w:sz w:val="28"/>
-          <w:szCs w:val="28"/>
-        </w:rPr>
-        <w:t>KEY(</w:t>
-      </w:r>
-      <w:proofErr w:type="spellStart"/>
-      <w:proofErr w:type="gramEnd"/>
-      <w:r>
-        <w:rPr>
-          <w:i/>
-          <w:iCs/>
-          <w:sz w:val="28"/>
-          <w:szCs w:val="28"/>
-        </w:rPr>
-        <w:t>ROOM.roomid</w:t>
-      </w:r>
-      <w:proofErr w:type="spellEnd"/>
-      <w:r>
-        <w:rPr>
-          <w:i/>
-          <w:iCs/>
-          <w:sz w:val="28"/>
-          <w:szCs w:val="28"/>
-        </w:rPr>
-        <w:t>)</w:t>
-      </w:r>
-    </w:p>
-    <w:p>
-      <w:pPr>
-        <w:spacing w:after="120"/>
-        <w:jc w:val="both"/>
-        <w:rPr>
-          <w:sz w:val="28"/>
-          <w:szCs w:val="28"/>
-        </w:rPr>
-      </w:pPr>
-      <w:r>
-        <w:rPr>
-          <w:sz w:val="28"/>
-          <w:szCs w:val="28"/>
-        </w:rPr>
-        <w:t xml:space="preserve">    </w:t>
-      </w:r>
-      <w:r>
-        <w:rPr>
-          <w:b/>
-          <w:bCs/>
-          <w:i/>
-          <w:iCs/>
-          <w:sz w:val="28"/>
-          <w:szCs w:val="28"/>
-        </w:rPr>
-        <w:t>GEO_</w:t>
-      </w:r>
-      <w:proofErr w:type="gramStart"/>
-      <w:r>
-        <w:rPr>
-          <w:b/>
-          <w:bCs/>
-          <w:i/>
-          <w:iCs/>
-          <w:sz w:val="28"/>
-          <w:szCs w:val="28"/>
-        </w:rPr>
-        <w:t>INFO</w:t>
-      </w:r>
-      <w:r>
-        <w:rPr>
-          <w:sz w:val="28"/>
-          <w:szCs w:val="28"/>
-        </w:rPr>
-        <w:t>(</w:t>
-      </w:r>
-      <w:proofErr w:type="spellStart"/>
-      <w:proofErr w:type="gramEnd"/>
-      <w:r>
-        <w:rPr>
-          <w:b/>
-          <w:bCs/>
-          <w:i/>
-          <w:iCs/>
-          <w:sz w:val="28"/>
-          <w:szCs w:val="28"/>
-        </w:rPr>
-        <w:t>logid</w:t>
-      </w:r>
-      <w:proofErr w:type="spellEnd"/>
-      <w:r>
-        <w:rPr>
-          <w:sz w:val="28"/>
-          <w:szCs w:val="28"/>
-        </w:rPr>
-        <w:t xml:space="preserve">, </w:t>
-      </w:r>
-      <w:proofErr w:type="spellStart"/>
-      <w:r>
-        <w:rPr>
-          <w:b/>
-          <w:bCs/>
-          <w:i/>
-          <w:iCs/>
-          <w:sz w:val="28"/>
-          <w:szCs w:val="28"/>
-        </w:rPr>
-        <w:t>ip_address</w:t>
-      </w:r>
-      <w:proofErr w:type="spellEnd"/>
-      <w:r>
-        <w:rPr>
-          <w:sz w:val="28"/>
-          <w:szCs w:val="28"/>
-        </w:rPr>
-        <w:t xml:space="preserve">, </w:t>
-      </w:r>
-      <w:proofErr w:type="spellStart"/>
-      <w:r>
-        <w:rPr>
-          <w:sz w:val="28"/>
-          <w:szCs w:val="28"/>
-        </w:rPr>
-        <w:t>geo_info</w:t>
-      </w:r>
-      <w:proofErr w:type="spellEnd"/>
-      <w:r>
-        <w:rPr>
-          <w:sz w:val="28"/>
-          <w:szCs w:val="28"/>
-        </w:rPr>
-        <w:t>)</w:t>
-      </w:r>
-    </w:p>
-    <w:p>
-      <w:pPr>
-        <w:ind w:left="284"/>
-        <w:jc w:val="both"/>
-        <w:rPr>
-          <w:sz w:val="28"/>
-          <w:szCs w:val="28"/>
-        </w:rPr>
-      </w:pPr>
-      <w:proofErr w:type="spellStart"/>
-      <w:r>
-        <w:rPr>
-          <w:sz w:val="28"/>
-          <w:szCs w:val="28"/>
-        </w:rPr>
-        <w:t>dom</w:t>
-      </w:r>
-      <w:proofErr w:type="spellEnd"/>
-      <w:r>
-        <w:rPr>
-          <w:sz w:val="28"/>
-          <w:szCs w:val="28"/>
-        </w:rPr>
-        <w:t>(</w:t>
-      </w:r>
-      <w:proofErr w:type="spellStart"/>
-      <w:r>
-        <w:rPr>
-          <w:sz w:val="28"/>
-          <w:szCs w:val="28"/>
-        </w:rPr>
-        <w:t>geo_info</w:t>
-      </w:r>
-      <w:proofErr w:type="spellEnd"/>
-      <w:r>
-        <w:rPr>
-          <w:sz w:val="28"/>
-          <w:szCs w:val="28"/>
-        </w:rPr>
-        <w:t>) = {string, max 255}</w:t>
-      </w:r>
-    </w:p>
-    <w:p>
-      <w:pPr>
-        <w:ind w:left="284"/>
-        <w:jc w:val="both"/>
-        <w:rPr>
-          <w:sz w:val="28"/>
-          <w:szCs w:val="28"/>
-        </w:rPr>
-      </w:pPr>
-      <w:r>
-        <w:rPr>
-          <w:sz w:val="28"/>
-          <w:szCs w:val="28"/>
-        </w:rPr>
-        <w:t xml:space="preserve">FOREIGN </w:t>
-      </w:r>
-      <w:proofErr w:type="gramStart"/>
-      <w:r>
-        <w:rPr>
-          <w:sz w:val="28"/>
-          <w:szCs w:val="28"/>
-        </w:rPr>
-        <w:t>KEY(</w:t>
-      </w:r>
-      <w:proofErr w:type="spellStart"/>
-      <w:proofErr w:type="gramEnd"/>
-      <w:r>
-        <w:rPr>
-          <w:i/>
-          <w:iCs/>
-          <w:sz w:val="28"/>
-          <w:szCs w:val="28"/>
-        </w:rPr>
-        <w:t>LOGIN</w:t>
-      </w:r>
-      <w:r>
-        <w:rPr>
-          <w:i/>
-          <w:iCs/>
-          <w:sz w:val="28"/>
-          <w:szCs w:val="28"/>
-        </w:rPr>
-        <w:t>_TABLE</w:t>
-      </w:r>
-      <w:r>
-        <w:rPr>
-          <w:i/>
-          <w:iCs/>
-          <w:sz w:val="28"/>
-          <w:szCs w:val="28"/>
-        </w:rPr>
-        <w:t>.ip_address</w:t>
-      </w:r>
-      <w:proofErr w:type="spellEnd"/>
-      <w:r>
-        <w:rPr>
-          <w:i/>
-          <w:iCs/>
-          <w:sz w:val="28"/>
-          <w:szCs w:val="28"/>
-        </w:rPr>
-        <w:t xml:space="preserve">, </w:t>
-      </w:r>
-      <w:proofErr w:type="spellStart"/>
-      <w:r>
-        <w:rPr>
-          <w:i/>
-          <w:iCs/>
-          <w:sz w:val="28"/>
-          <w:szCs w:val="28"/>
-        </w:rPr>
-        <w:t>LOGIN.logid</w:t>
-      </w:r>
-      <w:proofErr w:type="spellEnd"/>
-      <w:r>
-        <w:rPr>
-          <w:sz w:val="28"/>
-          <w:szCs w:val="28"/>
-        </w:rPr>
-        <w:t>)</w:t>
-      </w:r>
-      <w:r>
-        <w:rPr>
-          <w:sz w:val="28"/>
-          <w:szCs w:val="28"/>
-        </w:rPr>
-        <w:t xml:space="preserve">, </w:t>
+      <w:r>
+        <w:rPr>
+          <w:sz w:val="28"/>
+          <w:szCs w:val="28"/>
+        </w:rPr>
+        <w:t xml:space="preserve"> </w:t>
       </w:r>
     </w:p>
     <w:sectPr>
@@ -7342,7 +4792,7 @@
       <w:lvlText w:val="%1."/>
       <w:lvlJc w:val="left"/>
       <w:pPr>
-        <w:ind w:left="720" w:hanging="360"/>
+        <w:ind w:left="2771" w:hanging="360"/>
       </w:pPr>
       <w:rPr>
         <w:sz w:val="32"/>
@@ -9081,19 +6531,12 @@
 </file>
 
 <file path=customXml/item1.xml><?xml version="1.0" encoding="utf-8"?>
-<?mso-contentType ?>
-<FormTemplates xmlns="http://schemas.microsoft.com/sharepoint/v3/contenttype/forms">
-  <Display>DocumentLibraryForm</Display>
-  <Edit>DocumentLibraryForm</Edit>
-  <New>DocumentLibraryForm</New>
-</FormTemplates>
+<p:properties xmlns:p="http://schemas.microsoft.com/office/2006/metadata/properties" xmlns:xsi="http://www.w3.org/2001/XMLSchema-instance" xmlns:pc="http://schemas.microsoft.com/office/infopath/2007/PartnerControls">
+  <documentManagement/>
+</p:properties>
 </file>
 
 <file path=customXml/item2.xml><?xml version="1.0" encoding="utf-8"?>
-<b:Sources xmlns:b="http://schemas.openxmlformats.org/officeDocument/2006/bibliography" xmlns="http://schemas.openxmlformats.org/officeDocument/2006/bibliography" SelectedStyle="\APA.XSL" StyleName="APA Fifth Edition"/>
-</file>
-
-<file path=customXml/item3.xml><?xml version="1.0" encoding="utf-8"?>
 <ct:contentTypeSchema xmlns:ct="http://schemas.microsoft.com/office/2006/metadata/contentType" xmlns:ma="http://schemas.microsoft.com/office/2006/metadata/properties/metaAttributes" ct:_="" ma:_="" ma:contentTypeName="Dokumentum" ma:contentTypeID="0x010100D4E91B6039446843A11EE1171D1AAF07" ma:contentTypeVersion="14" ma:contentTypeDescription="Új dokumentum létrehozása." ma:contentTypeScope="" ma:versionID="d0ccb6e40eb2aae0ba82ef2830d3e4aa">
   <xsd:schema xmlns:xsd="http://www.w3.org/2001/XMLSchema" xmlns:xs="http://www.w3.org/2001/XMLSchema" xmlns:p="http://schemas.microsoft.com/office/2006/metadata/properties" xmlns:ns3="91df96f9-7c7a-4c31-9a3b-5fabe5ca6310" xmlns:ns4="1f802792-1a7e-4293-bd20-a43464dc15f5" targetNamespace="http://schemas.microsoft.com/office/2006/metadata/properties" ma:root="true" ma:fieldsID="20d336e911b8bd9cdc5731b9d1395a40" ns3:_="" ns4:_="">
     <xsd:import namespace="91df96f9-7c7a-4c31-9a3b-5fabe5ca6310"/>
@@ -9322,29 +6765,29 @@
 </ct:contentTypeSchema>
 </file>
 
+<file path=customXml/item3.xml><?xml version="1.0" encoding="utf-8"?>
+<b:Sources xmlns:b="http://schemas.openxmlformats.org/officeDocument/2006/bibliography" xmlns="http://schemas.openxmlformats.org/officeDocument/2006/bibliography" SelectedStyle="\APA.XSL" StyleName="APA Fifth Edition"/>
+</file>
+
 <file path=customXml/item4.xml><?xml version="1.0" encoding="utf-8"?>
-<p:properties xmlns:p="http://schemas.microsoft.com/office/2006/metadata/properties" xmlns:xsi="http://www.w3.org/2001/XMLSchema-instance" xmlns:pc="http://schemas.microsoft.com/office/infopath/2007/PartnerControls">
-  <documentManagement/>
-</p:properties>
+<?mso-contentType ?>
+<FormTemplates xmlns="http://schemas.microsoft.com/sharepoint/v3/contenttype/forms">
+  <Display>DocumentLibraryForm</Display>
+  <Edit>DocumentLibraryForm</Edit>
+  <New>DocumentLibraryForm</New>
+</FormTemplates>
 </file>
 
 <file path=customXml/itemProps1.xml><?xml version="1.0" encoding="utf-8"?>
-<ds:datastoreItem xmlns:ds="http://schemas.openxmlformats.org/officeDocument/2006/customXml" ds:itemID="{6083A4DA-6341-4BD9-9874-7DE73384CA24}">
+<ds:datastoreItem xmlns:ds="http://schemas.openxmlformats.org/officeDocument/2006/customXml" ds:itemID="{D1AEC0BD-DB3E-43AA-88F3-F0276DFAAB9B}">
   <ds:schemaRefs>
-    <ds:schemaRef ds:uri="http://schemas.microsoft.com/sharepoint/v3/contenttype/forms"/>
+    <ds:schemaRef ds:uri="http://schemas.microsoft.com/office/2006/metadata/properties"/>
+    <ds:schemaRef ds:uri="http://schemas.microsoft.com/office/infopath/2007/PartnerControls"/>
   </ds:schemaRefs>
 </ds:datastoreItem>
 </file>
 
 <file path=customXml/itemProps2.xml><?xml version="1.0" encoding="utf-8"?>
-<ds:datastoreItem xmlns:ds="http://schemas.openxmlformats.org/officeDocument/2006/customXml" ds:itemID="{682B1E64-B8CB-4EE8-9B11-26FBA7D50AFC}">
-  <ds:schemaRefs>
-    <ds:schemaRef ds:uri="http://schemas.openxmlformats.org/officeDocument/2006/bibliography"/>
-  </ds:schemaRefs>
-</ds:datastoreItem>
-</file>
-
-<file path=customXml/itemProps3.xml><?xml version="1.0" encoding="utf-8"?>
 <ds:datastoreItem xmlns:ds="http://schemas.openxmlformats.org/officeDocument/2006/customXml" ds:itemID="{13ED3CC5-5E15-40A9-862D-ADFD8D022326}">
   <ds:schemaRefs>
     <ds:schemaRef ds:uri="http://schemas.microsoft.com/office/2006/metadata/contentType"/>
@@ -9363,11 +6806,18 @@
 </ds:datastoreItem>
 </file>
 
+<file path=customXml/itemProps3.xml><?xml version="1.0" encoding="utf-8"?>
+<ds:datastoreItem xmlns:ds="http://schemas.openxmlformats.org/officeDocument/2006/customXml" ds:itemID="{682B1E64-B8CB-4EE8-9B11-26FBA7D50AFC}">
+  <ds:schemaRefs>
+    <ds:schemaRef ds:uri="http://schemas.openxmlformats.org/officeDocument/2006/bibliography"/>
+  </ds:schemaRefs>
+</ds:datastoreItem>
+</file>
+
 <file path=customXml/itemProps4.xml><?xml version="1.0" encoding="utf-8"?>
-<ds:datastoreItem xmlns:ds="http://schemas.openxmlformats.org/officeDocument/2006/customXml" ds:itemID="{D1AEC0BD-DB3E-43AA-88F3-F0276DFAAB9B}">
+<ds:datastoreItem xmlns:ds="http://schemas.openxmlformats.org/officeDocument/2006/customXml" ds:itemID="{6083A4DA-6341-4BD9-9874-7DE73384CA24}">
   <ds:schemaRefs>
-    <ds:schemaRef ds:uri="http://schemas.microsoft.com/office/2006/metadata/properties"/>
-    <ds:schemaRef ds:uri="http://schemas.microsoft.com/office/infopath/2007/PartnerControls"/>
+    <ds:schemaRef ds:uri="http://schemas.microsoft.com/sharepoint/v3/contenttype/forms"/>
   </ds:schemaRefs>
 </ds:datastoreItem>
 </file>
</xml_diff>

<commit_message>
DORMCHECK-52 Finalized DB plan and documentation
</commit_message>
<xml_diff>
--- a/documentation/database/dormCheck_DB_Plan.docx
+++ b/documentation/database/dormCheck_DB_Plan.docx
@@ -1473,7 +1473,7 @@
           <w:sz w:val="28"/>
           <w:szCs w:val="28"/>
         </w:rPr>
-        <w:t>guest_id</w:t>
+        <w:t>guestid</w:t>
       </w:r>
       <w:proofErr w:type="spellEnd"/>
       <w:r>
@@ -1553,6 +1553,8 @@
         <w:rPr>
           <w:b/>
           <w:bCs/>
+          <w:i/>
+          <w:iCs/>
           <w:sz w:val="28"/>
           <w:szCs w:val="28"/>
         </w:rPr>
@@ -1563,6 +1565,8 @@
         <w:rPr>
           <w:b/>
           <w:bCs/>
+          <w:i/>
+          <w:iCs/>
           <w:sz w:val="28"/>
           <w:szCs w:val="28"/>
         </w:rPr>
@@ -1573,6 +1577,8 @@
         <w:rPr>
           <w:b/>
           <w:bCs/>
+          <w:i/>
+          <w:iCs/>
           <w:sz w:val="28"/>
           <w:szCs w:val="28"/>
         </w:rPr>
@@ -1712,13 +1718,29 @@
         </w:rPr>
         <w:t xml:space="preserve">semester, </w:t>
       </w:r>
-      <w:r>
-        <w:rPr>
-          <w:sz w:val="28"/>
-          <w:szCs w:val="28"/>
-        </w:rPr>
-        <w:t>moved in</w:t>
-      </w:r>
+      <w:proofErr w:type="spellStart"/>
+      <w:r>
+        <w:rPr>
+          <w:sz w:val="28"/>
+          <w:szCs w:val="28"/>
+        </w:rPr>
+        <w:t>moved</w:t>
+      </w:r>
+      <w:r>
+        <w:rPr>
+          <w:sz w:val="28"/>
+          <w:szCs w:val="28"/>
+        </w:rPr>
+        <w:t>_</w:t>
+      </w:r>
+      <w:r>
+        <w:rPr>
+          <w:sz w:val="28"/>
+          <w:szCs w:val="28"/>
+        </w:rPr>
+        <w:t>in</w:t>
+      </w:r>
+      <w:proofErr w:type="spellEnd"/>
       <w:r>
         <w:rPr>
           <w:sz w:val="28"/>
@@ -1791,7 +1813,7 @@
           <w:sz w:val="28"/>
           <w:szCs w:val="28"/>
         </w:rPr>
-        <w:t>roomid</w:t>
+        <w:t>userid</w:t>
       </w:r>
       <w:proofErr w:type="spellEnd"/>
       <w:r>
@@ -2001,7 +2023,7 @@
           <w:sz w:val="28"/>
           <w:szCs w:val="28"/>
         </w:rPr>
-        <w:t>guest_id</w:t>
+        <w:t>guestid</w:t>
       </w:r>
       <w:proofErr w:type="spellEnd"/>
       <w:r>
@@ -2239,7 +2261,21 @@
           <w:sz w:val="28"/>
           <w:szCs w:val="28"/>
         </w:rPr>
-        <w:t xml:space="preserve"> transitive dependency in the LOGIN table violates the Third Normal Form (3NF), so the geo information </w:t>
+        <w:t xml:space="preserve"> transitive dependency in the </w:t>
+      </w:r>
+      <w:r>
+        <w:rPr>
+          <w:sz w:val="28"/>
+          <w:szCs w:val="28"/>
+        </w:rPr>
+        <w:t>USERLOGS</w:t>
+      </w:r>
+      <w:r>
+        <w:rPr>
+          <w:sz w:val="28"/>
+          <w:szCs w:val="28"/>
+        </w:rPr>
+        <w:t xml:space="preserve"> table violates the Third Normal Form (3NF), so the geo information </w:t>
       </w:r>
       <w:r>
         <w:rPr>
@@ -2285,7 +2321,7 @@
           <w:sz w:val="28"/>
           <w:szCs w:val="28"/>
         </w:rPr>
-        <w:t>name</w:t>
+        <w:t>description</w:t>
       </w:r>
       <w:r>
         <w:rPr>
@@ -2300,96 +2336,6 @@
           <w:sz w:val="28"/>
           <w:szCs w:val="28"/>
         </w:rPr>
-        <w:t>ID_card</w:t>
-      </w:r>
-      <w:proofErr w:type="spellEnd"/>
-      <w:r>
-        <w:rPr>
-          <w:sz w:val="28"/>
-          <w:szCs w:val="28"/>
-        </w:rPr>
-        <w:t xml:space="preserve">} transitive dependency in the LOGIN table violates the Third Normal Form (3NF), so the </w:t>
-      </w:r>
-      <w:r>
-        <w:rPr>
-          <w:sz w:val="28"/>
-          <w:szCs w:val="28"/>
-        </w:rPr>
-        <w:t>card number</w:t>
-      </w:r>
-      <w:r>
-        <w:rPr>
-          <w:sz w:val="28"/>
-          <w:szCs w:val="28"/>
-        </w:rPr>
-        <w:t xml:space="preserve"> </w:t>
-      </w:r>
-      <w:r>
-        <w:rPr>
-          <w:sz w:val="28"/>
-          <w:szCs w:val="28"/>
-        </w:rPr>
-        <w:t>must</w:t>
-      </w:r>
-      <w:r>
-        <w:rPr>
-          <w:sz w:val="28"/>
-          <w:szCs w:val="28"/>
-        </w:rPr>
-        <w:t xml:space="preserve"> </w:t>
-      </w:r>
-      <w:r>
-        <w:rPr>
-          <w:sz w:val="28"/>
-          <w:szCs w:val="28"/>
-        </w:rPr>
-        <w:t xml:space="preserve">also </w:t>
-      </w:r>
-      <w:r>
-        <w:rPr>
-          <w:sz w:val="28"/>
-          <w:szCs w:val="28"/>
-        </w:rPr>
-        <w:t>be stored in a separate table.</w:t>
-      </w:r>
-    </w:p>
-    <w:p>
-      <w:pPr>
-        <w:spacing w:after="480"/>
-        <w:ind w:left="1134"/>
-        <w:jc w:val="both"/>
-        <w:rPr>
-          <w:sz w:val="28"/>
-          <w:szCs w:val="28"/>
-        </w:rPr>
-      </w:pPr>
-      <w:r>
-        <w:rPr>
-          <w:sz w:val="28"/>
-          <w:szCs w:val="28"/>
-        </w:rPr>
-        <w:t>The {</w:t>
-      </w:r>
-      <w:r>
-        <w:rPr>
-          <w:sz w:val="28"/>
-          <w:szCs w:val="28"/>
-        </w:rPr>
-        <w:t>description</w:t>
-      </w:r>
-      <w:r>
-        <w:rPr>
-          <w:sz w:val="28"/>
-          <w:szCs w:val="28"/>
-        </w:rPr>
-        <w:t>} → {</w:t>
-      </w:r>
-      <w:proofErr w:type="spellStart"/>
-      <w:r>
-        <w:rPr>
-          <w:sz w:val="28"/>
-          <w:szCs w:val="28"/>
-        </w:rPr>
         <w:t>monthly_cost</w:t>
       </w:r>
       <w:proofErr w:type="spellEnd"/>
@@ -2398,7 +2344,21 @@
           <w:sz w:val="28"/>
           <w:szCs w:val="28"/>
         </w:rPr>
-        <w:t xml:space="preserve">} transitive dependency in the LOGIN table violates the Third Normal Form (3NF), so </w:t>
+        <w:t xml:space="preserve">} transitive dependency in the </w:t>
+      </w:r>
+      <w:r>
+        <w:rPr>
+          <w:sz w:val="28"/>
+          <w:szCs w:val="28"/>
+        </w:rPr>
+        <w:t>SERVICES</w:t>
+      </w:r>
+      <w:r>
+        <w:rPr>
+          <w:sz w:val="28"/>
+          <w:szCs w:val="28"/>
+        </w:rPr>
+        <w:t xml:space="preserve"> table violates the Third Normal Form (3NF), so </w:t>
       </w:r>
       <w:r>
         <w:rPr>
@@ -3070,7 +3030,6 @@
           <w:sz w:val="28"/>
           <w:szCs w:val="28"/>
         </w:rPr>
-        <w:lastRenderedPageBreak/>
         <w:t>SERVICES</w:t>
       </w:r>
       <w:r>
@@ -3106,23 +3065,7 @@
           <w:sz w:val="28"/>
           <w:szCs w:val="28"/>
         </w:rPr>
-        <w:t xml:space="preserve">description, </w:t>
-      </w:r>
-      <w:proofErr w:type="spellStart"/>
-      <w:r>
-        <w:rPr>
-          <w:sz w:val="28"/>
-          <w:szCs w:val="28"/>
-        </w:rPr>
-        <w:t>monthly_cost</w:t>
-      </w:r>
-      <w:proofErr w:type="spellEnd"/>
-      <w:r>
-        <w:rPr>
-          <w:sz w:val="28"/>
-          <w:szCs w:val="28"/>
-        </w:rPr>
-        <w:t xml:space="preserve">) </w:t>
+        <w:t xml:space="preserve">description) </w:t>
       </w:r>
     </w:p>
     <w:p>
@@ -3165,7 +3108,7 @@
           <w:sz w:val="28"/>
           <w:szCs w:val="28"/>
         </w:rPr>
-        <w:t>guest_id</w:t>
+        <w:t>guestid</w:t>
       </w:r>
       <w:proofErr w:type="spellEnd"/>
       <w:r>
@@ -3238,6 +3181,8 @@
         <w:rPr>
           <w:b/>
           <w:bCs/>
+          <w:i/>
+          <w:iCs/>
           <w:sz w:val="28"/>
           <w:szCs w:val="28"/>
         </w:rPr>
@@ -3258,6 +3203,8 @@
         <w:rPr>
           <w:b/>
           <w:bCs/>
+          <w:i/>
+          <w:iCs/>
           <w:sz w:val="28"/>
           <w:szCs w:val="28"/>
         </w:rPr>
@@ -3332,6 +3279,7 @@
           <w:sz w:val="28"/>
           <w:szCs w:val="28"/>
         </w:rPr>
+        <w:lastRenderedPageBreak/>
         <w:t>PLACEMENT</w:t>
       </w:r>
       <w:r>
@@ -3395,8 +3343,37 @@
           <w:sz w:val="28"/>
           <w:szCs w:val="28"/>
         </w:rPr>
-        <w:t>semester, moved in</w:t>
-      </w:r>
+        <w:t xml:space="preserve">semester, </w:t>
+      </w:r>
+      <w:proofErr w:type="spellStart"/>
+      <w:r>
+        <w:rPr>
+          <w:b/>
+          <w:bCs/>
+          <w:sz w:val="28"/>
+          <w:szCs w:val="28"/>
+        </w:rPr>
+        <w:t>moved</w:t>
+      </w:r>
+      <w:r>
+        <w:rPr>
+          <w:b/>
+          <w:bCs/>
+          <w:sz w:val="28"/>
+          <w:szCs w:val="28"/>
+        </w:rPr>
+        <w:t>_</w:t>
+      </w:r>
+      <w:r>
+        <w:rPr>
+          <w:b/>
+          <w:bCs/>
+          <w:sz w:val="28"/>
+          <w:szCs w:val="28"/>
+        </w:rPr>
+        <w:t>in</w:t>
+      </w:r>
+      <w:proofErr w:type="spellEnd"/>
       <w:r>
         <w:rPr>
           <w:sz w:val="28"/>
@@ -3469,7 +3446,7 @@
           <w:sz w:val="28"/>
           <w:szCs w:val="28"/>
         </w:rPr>
-        <w:t>roomid</w:t>
+        <w:t>userid</w:t>
       </w:r>
       <w:proofErr w:type="spellEnd"/>
       <w:r>
@@ -3679,25 +3656,2183 @@
           <w:sz w:val="28"/>
           <w:szCs w:val="28"/>
         </w:rPr>
+        <w:t>guestid</w:t>
+      </w:r>
+      <w:proofErr w:type="spellEnd"/>
+      <w:r>
+        <w:rPr>
+          <w:b/>
+          <w:bCs/>
+          <w:i/>
+          <w:iCs/>
+          <w:sz w:val="28"/>
+          <w:szCs w:val="28"/>
+        </w:rPr>
+        <w:t xml:space="preserve">, </w:t>
+      </w:r>
+      <w:proofErr w:type="spellStart"/>
+      <w:r>
+        <w:rPr>
+          <w:b/>
+          <w:bCs/>
+          <w:i/>
+          <w:iCs/>
+          <w:sz w:val="28"/>
+          <w:szCs w:val="28"/>
+        </w:rPr>
+        <w:t>userid</w:t>
+      </w:r>
+      <w:proofErr w:type="spellEnd"/>
+      <w:r>
+        <w:rPr>
+          <w:b/>
+          <w:bCs/>
+          <w:sz w:val="28"/>
+          <w:szCs w:val="28"/>
+        </w:rPr>
+        <w:t xml:space="preserve">, </w:t>
+      </w:r>
+      <w:proofErr w:type="spellStart"/>
+      <w:r>
+        <w:rPr>
+          <w:b/>
+          <w:bCs/>
+          <w:sz w:val="28"/>
+          <w:szCs w:val="28"/>
+        </w:rPr>
+        <w:t>checkin_time</w:t>
+      </w:r>
+      <w:proofErr w:type="spellEnd"/>
+      <w:r>
+        <w:rPr>
+          <w:b/>
+          <w:bCs/>
+          <w:sz w:val="28"/>
+          <w:szCs w:val="28"/>
+        </w:rPr>
+        <w:t xml:space="preserve">, </w:t>
+      </w:r>
+      <w:proofErr w:type="spellStart"/>
+      <w:r>
+        <w:rPr>
+          <w:sz w:val="28"/>
+          <w:szCs w:val="28"/>
+        </w:rPr>
+        <w:t>checkout_time</w:t>
+      </w:r>
+      <w:proofErr w:type="spellEnd"/>
+      <w:r>
+        <w:rPr>
+          <w:sz w:val="28"/>
+          <w:szCs w:val="28"/>
+        </w:rPr>
+        <w:t>)</w:t>
+      </w:r>
+    </w:p>
+    <w:p>
+      <w:pPr>
+        <w:spacing w:after="240"/>
+        <w:jc w:val="both"/>
+        <w:rPr>
+          <w:sz w:val="28"/>
+          <w:szCs w:val="28"/>
+        </w:rPr>
+      </w:pPr>
+      <w:r>
+        <w:rPr>
+          <w:b/>
+          <w:bCs/>
+          <w:sz w:val="28"/>
+          <w:szCs w:val="28"/>
+        </w:rPr>
+        <w:t xml:space="preserve">    GEO_</w:t>
+      </w:r>
+      <w:proofErr w:type="gramStart"/>
+      <w:r>
+        <w:rPr>
+          <w:b/>
+          <w:bCs/>
+          <w:sz w:val="28"/>
+          <w:szCs w:val="28"/>
+        </w:rPr>
+        <w:t>INFO</w:t>
+      </w:r>
+      <w:r>
+        <w:rPr>
+          <w:sz w:val="28"/>
+          <w:szCs w:val="28"/>
+        </w:rPr>
+        <w:t>(</w:t>
+      </w:r>
+      <w:proofErr w:type="spellStart"/>
+      <w:proofErr w:type="gramEnd"/>
+      <w:r>
+        <w:rPr>
+          <w:b/>
+          <w:bCs/>
+          <w:i/>
+          <w:iCs/>
+          <w:sz w:val="28"/>
+          <w:szCs w:val="28"/>
+        </w:rPr>
+        <w:t>ip_address</w:t>
+      </w:r>
+      <w:proofErr w:type="spellEnd"/>
+      <w:r>
+        <w:rPr>
+          <w:sz w:val="28"/>
+          <w:szCs w:val="28"/>
+        </w:rPr>
+        <w:t xml:space="preserve">, </w:t>
+      </w:r>
+      <w:proofErr w:type="spellStart"/>
+      <w:r>
+        <w:rPr>
+          <w:sz w:val="28"/>
+          <w:szCs w:val="28"/>
+        </w:rPr>
+        <w:t>geo_info</w:t>
+      </w:r>
+      <w:proofErr w:type="spellEnd"/>
+      <w:r>
+        <w:rPr>
+          <w:sz w:val="28"/>
+          <w:szCs w:val="28"/>
+        </w:rPr>
+        <w:t>)</w:t>
+      </w:r>
+    </w:p>
+    <w:p>
+      <w:pPr>
+        <w:spacing w:after="600"/>
+        <w:ind w:left="425" w:hanging="425"/>
+        <w:jc w:val="both"/>
+        <w:rPr>
+          <w:sz w:val="28"/>
+          <w:szCs w:val="28"/>
+        </w:rPr>
+      </w:pPr>
+      <w:r>
+        <w:rPr>
+          <w:b/>
+          <w:bCs/>
+          <w:sz w:val="28"/>
+          <w:szCs w:val="28"/>
+        </w:rPr>
+        <w:t xml:space="preserve">    </w:t>
+      </w:r>
+      <w:proofErr w:type="gramStart"/>
+      <w:r>
+        <w:rPr>
+          <w:b/>
+          <w:bCs/>
+          <w:sz w:val="28"/>
+          <w:szCs w:val="28"/>
+        </w:rPr>
+        <w:t>PRICES</w:t>
+      </w:r>
+      <w:r>
+        <w:rPr>
+          <w:sz w:val="28"/>
+          <w:szCs w:val="28"/>
+        </w:rPr>
+        <w:t>(</w:t>
+      </w:r>
+      <w:proofErr w:type="gramEnd"/>
+      <w:r>
+        <w:rPr>
+          <w:b/>
+          <w:bCs/>
+          <w:i/>
+          <w:iCs/>
+          <w:sz w:val="28"/>
+          <w:szCs w:val="28"/>
+        </w:rPr>
+        <w:t>description</w:t>
+      </w:r>
+      <w:r>
+        <w:rPr>
+          <w:sz w:val="28"/>
+          <w:szCs w:val="28"/>
+        </w:rPr>
+        <w:t xml:space="preserve">, </w:t>
+      </w:r>
+      <w:proofErr w:type="spellStart"/>
+      <w:r>
+        <w:rPr>
+          <w:sz w:val="28"/>
+          <w:szCs w:val="28"/>
+        </w:rPr>
+        <w:t>monthly_cost</w:t>
+      </w:r>
+      <w:proofErr w:type="spellEnd"/>
+      <w:r>
+        <w:rPr>
+          <w:sz w:val="28"/>
+          <w:szCs w:val="28"/>
+        </w:rPr>
+        <w:t>)</w:t>
+      </w:r>
+    </w:p>
+    <w:p>
+      <w:pPr>
+        <w:pStyle w:val="Listaszerbekezds"/>
+        <w:numPr>
+          <w:ilvl w:val="0"/>
+          <w:numId w:val="17"/>
+        </w:numPr>
+        <w:spacing w:after="360"/>
+        <w:ind w:left="284" w:hanging="284"/>
+        <w:contextualSpacing w:val="0"/>
+        <w:rPr>
+          <w:b/>
+          <w:bCs/>
+          <w:sz w:val="32"/>
+          <w:szCs w:val="32"/>
+          <w:u w:val="single"/>
+        </w:rPr>
+      </w:pPr>
+      <w:r>
+        <w:rPr>
+          <w:b/>
+          <w:bCs/>
+          <w:sz w:val="32"/>
+          <w:szCs w:val="32"/>
+          <w:u w:val="single"/>
+        </w:rPr>
+        <w:t>Data Types and Ranges</w:t>
+      </w:r>
+    </w:p>
+    <w:p>
+      <w:pPr>
+        <w:spacing w:before="240"/>
+        <w:ind w:left="142" w:firstLine="284"/>
+        <w:jc w:val="both"/>
+        <w:rPr>
+          <w:sz w:val="28"/>
+          <w:szCs w:val="28"/>
+        </w:rPr>
+      </w:pPr>
+      <w:proofErr w:type="gramStart"/>
+      <w:r>
+        <w:rPr>
+          <w:b/>
+          <w:bCs/>
+          <w:i/>
+          <w:iCs/>
+          <w:sz w:val="28"/>
+          <w:szCs w:val="28"/>
+        </w:rPr>
+        <w:t>USER</w:t>
+      </w:r>
+      <w:r>
+        <w:rPr>
+          <w:sz w:val="28"/>
+          <w:szCs w:val="28"/>
+        </w:rPr>
+        <w:t>(</w:t>
+      </w:r>
+      <w:proofErr w:type="spellStart"/>
+      <w:proofErr w:type="gramEnd"/>
+      <w:r>
+        <w:rPr>
+          <w:b/>
+          <w:bCs/>
+          <w:sz w:val="28"/>
+          <w:szCs w:val="28"/>
+        </w:rPr>
+        <w:t>userid</w:t>
+      </w:r>
+      <w:proofErr w:type="spellEnd"/>
+      <w:r>
+        <w:rPr>
+          <w:sz w:val="28"/>
+          <w:szCs w:val="28"/>
+        </w:rPr>
+        <w:t xml:space="preserve">, </w:t>
+      </w:r>
+      <w:proofErr w:type="spellStart"/>
+      <w:r>
+        <w:rPr>
+          <w:sz w:val="28"/>
+          <w:szCs w:val="28"/>
+        </w:rPr>
+        <w:t>firstname</w:t>
+      </w:r>
+      <w:proofErr w:type="spellEnd"/>
+      <w:r>
+        <w:rPr>
+          <w:sz w:val="28"/>
+          <w:szCs w:val="28"/>
+        </w:rPr>
+        <w:t xml:space="preserve">, </w:t>
+      </w:r>
+      <w:proofErr w:type="spellStart"/>
+      <w:r>
+        <w:rPr>
+          <w:sz w:val="28"/>
+          <w:szCs w:val="28"/>
+        </w:rPr>
+        <w:t>lastname</w:t>
+      </w:r>
+      <w:proofErr w:type="spellEnd"/>
+      <w:r>
+        <w:rPr>
+          <w:sz w:val="28"/>
+          <w:szCs w:val="28"/>
+        </w:rPr>
+        <w:t xml:space="preserve">, email, phone, gender, </w:t>
+      </w:r>
+      <w:proofErr w:type="spellStart"/>
+      <w:r>
+        <w:rPr>
+          <w:sz w:val="28"/>
+          <w:szCs w:val="28"/>
+        </w:rPr>
+        <w:t>hashed_psw</w:t>
+      </w:r>
+      <w:proofErr w:type="spellEnd"/>
+      <w:r>
+        <w:rPr>
+          <w:sz w:val="28"/>
+          <w:szCs w:val="28"/>
+        </w:rPr>
+        <w:t xml:space="preserve">, </w:t>
+      </w:r>
+      <w:proofErr w:type="spellStart"/>
+      <w:r>
+        <w:rPr>
+          <w:sz w:val="28"/>
+          <w:szCs w:val="28"/>
+        </w:rPr>
+        <w:t>img_path</w:t>
+      </w:r>
+      <w:proofErr w:type="spellEnd"/>
+      <w:r>
+        <w:rPr>
+          <w:sz w:val="28"/>
+          <w:szCs w:val="28"/>
+        </w:rPr>
+        <w:t xml:space="preserve">, </w:t>
+      </w:r>
+    </w:p>
+    <w:p>
+      <w:pPr>
+        <w:spacing w:after="240"/>
+        <w:ind w:left="142" w:firstLine="1134"/>
+        <w:jc w:val="both"/>
+        <w:rPr>
+          <w:sz w:val="28"/>
+          <w:szCs w:val="28"/>
+        </w:rPr>
+      </w:pPr>
+      <w:proofErr w:type="spellStart"/>
+      <w:r>
+        <w:rPr>
+          <w:sz w:val="28"/>
+          <w:szCs w:val="28"/>
+        </w:rPr>
+        <w:t>user_role</w:t>
+      </w:r>
+      <w:proofErr w:type="spellEnd"/>
+      <w:r>
+        <w:rPr>
+          <w:sz w:val="28"/>
+          <w:szCs w:val="28"/>
+        </w:rPr>
+        <w:t xml:space="preserve">, dob, </w:t>
+      </w:r>
+      <w:proofErr w:type="spellStart"/>
+      <w:r>
+        <w:rPr>
+          <w:sz w:val="28"/>
+          <w:szCs w:val="28"/>
+        </w:rPr>
+        <w:t>neptun_id</w:t>
+      </w:r>
+      <w:proofErr w:type="spellEnd"/>
+      <w:r>
+        <w:rPr>
+          <w:sz w:val="28"/>
+          <w:szCs w:val="28"/>
+        </w:rPr>
+        <w:t xml:space="preserve">, </w:t>
+      </w:r>
+      <w:proofErr w:type="spellStart"/>
+      <w:r>
+        <w:rPr>
+          <w:sz w:val="28"/>
+          <w:szCs w:val="28"/>
+        </w:rPr>
+        <w:t>enroll_year</w:t>
+      </w:r>
+      <w:proofErr w:type="spellEnd"/>
+      <w:r>
+        <w:rPr>
+          <w:sz w:val="28"/>
+          <w:szCs w:val="28"/>
+        </w:rPr>
+        <w:t>)</w:t>
+      </w:r>
+    </w:p>
+    <w:p>
+      <w:pPr>
+        <w:ind w:left="1135" w:hanging="851"/>
+        <w:jc w:val="both"/>
+        <w:rPr>
+          <w:sz w:val="28"/>
+          <w:szCs w:val="28"/>
+        </w:rPr>
+      </w:pPr>
+      <w:proofErr w:type="spellStart"/>
+      <w:r>
+        <w:rPr>
+          <w:sz w:val="28"/>
+          <w:szCs w:val="28"/>
+        </w:rPr>
+        <w:t>dom</w:t>
+      </w:r>
+      <w:proofErr w:type="spellEnd"/>
+      <w:r>
+        <w:rPr>
+          <w:sz w:val="28"/>
+          <w:szCs w:val="28"/>
+        </w:rPr>
+        <w:t>(</w:t>
+      </w:r>
+      <w:proofErr w:type="spellStart"/>
+      <w:r>
+        <w:rPr>
+          <w:sz w:val="28"/>
+          <w:szCs w:val="28"/>
+        </w:rPr>
+        <w:t>userid</w:t>
+      </w:r>
+      <w:proofErr w:type="spellEnd"/>
+      <w:r>
+        <w:rPr>
+          <w:sz w:val="28"/>
+          <w:szCs w:val="28"/>
+        </w:rPr>
+        <w:t>) = {</w:t>
+      </w:r>
+      <w:proofErr w:type="spellStart"/>
+      <w:r>
+        <w:rPr>
+          <w:sz w:val="28"/>
+          <w:szCs w:val="28"/>
+        </w:rPr>
+        <w:t>auto_increment</w:t>
+      </w:r>
+      <w:proofErr w:type="spellEnd"/>
+      <w:r>
+        <w:rPr>
+          <w:sz w:val="28"/>
+          <w:szCs w:val="28"/>
+        </w:rPr>
+        <w:t>, unsigned integer}</w:t>
+      </w:r>
+    </w:p>
+    <w:p>
+      <w:pPr>
+        <w:ind w:left="1135" w:hanging="851"/>
+        <w:jc w:val="both"/>
+        <w:rPr>
+          <w:sz w:val="28"/>
+          <w:szCs w:val="28"/>
+        </w:rPr>
+      </w:pPr>
+      <w:proofErr w:type="spellStart"/>
+      <w:r>
+        <w:rPr>
+          <w:sz w:val="28"/>
+          <w:szCs w:val="28"/>
+        </w:rPr>
+        <w:t>dom</w:t>
+      </w:r>
+      <w:proofErr w:type="spellEnd"/>
+      <w:r>
+        <w:rPr>
+          <w:sz w:val="28"/>
+          <w:szCs w:val="28"/>
+        </w:rPr>
+        <w:t>(</w:t>
+      </w:r>
+      <w:proofErr w:type="spellStart"/>
+      <w:r>
+        <w:rPr>
+          <w:sz w:val="28"/>
+          <w:szCs w:val="28"/>
+        </w:rPr>
+        <w:t>firstname</w:t>
+      </w:r>
+      <w:proofErr w:type="spellEnd"/>
+      <w:r>
+        <w:rPr>
+          <w:sz w:val="28"/>
+          <w:szCs w:val="28"/>
+        </w:rPr>
+        <w:t>) = {string, max 25}</w:t>
+      </w:r>
+    </w:p>
+    <w:p>
+      <w:pPr>
+        <w:ind w:left="1135" w:hanging="851"/>
+        <w:jc w:val="both"/>
+        <w:rPr>
+          <w:sz w:val="28"/>
+          <w:szCs w:val="28"/>
+        </w:rPr>
+      </w:pPr>
+      <w:proofErr w:type="spellStart"/>
+      <w:r>
+        <w:rPr>
+          <w:sz w:val="28"/>
+          <w:szCs w:val="28"/>
+        </w:rPr>
+        <w:t>dom</w:t>
+      </w:r>
+      <w:proofErr w:type="spellEnd"/>
+      <w:r>
+        <w:rPr>
+          <w:sz w:val="28"/>
+          <w:szCs w:val="28"/>
+        </w:rPr>
+        <w:t>(</w:t>
+      </w:r>
+      <w:proofErr w:type="spellStart"/>
+      <w:r>
+        <w:rPr>
+          <w:sz w:val="28"/>
+          <w:szCs w:val="28"/>
+        </w:rPr>
+        <w:t>lastname</w:t>
+      </w:r>
+      <w:proofErr w:type="spellEnd"/>
+      <w:r>
+        <w:rPr>
+          <w:sz w:val="28"/>
+          <w:szCs w:val="28"/>
+        </w:rPr>
+        <w:t>) = {string, max 25}</w:t>
+      </w:r>
+    </w:p>
+    <w:p>
+      <w:pPr>
+        <w:ind w:left="1135" w:hanging="851"/>
+        <w:jc w:val="both"/>
+        <w:rPr>
+          <w:sz w:val="28"/>
+          <w:szCs w:val="28"/>
+        </w:rPr>
+      </w:pPr>
+      <w:proofErr w:type="spellStart"/>
+      <w:r>
+        <w:rPr>
+          <w:sz w:val="28"/>
+          <w:szCs w:val="28"/>
+        </w:rPr>
+        <w:t>dom</w:t>
+      </w:r>
+      <w:proofErr w:type="spellEnd"/>
+      <w:r>
+        <w:rPr>
+          <w:sz w:val="28"/>
+          <w:szCs w:val="28"/>
+        </w:rPr>
+        <w:t>(email) = {string, max 50}</w:t>
+      </w:r>
+    </w:p>
+    <w:p>
+      <w:pPr>
+        <w:ind w:left="1135" w:hanging="851"/>
+        <w:jc w:val="both"/>
+        <w:rPr>
+          <w:sz w:val="28"/>
+          <w:szCs w:val="28"/>
+        </w:rPr>
+      </w:pPr>
+      <w:proofErr w:type="spellStart"/>
+      <w:r>
+        <w:rPr>
+          <w:sz w:val="28"/>
+          <w:szCs w:val="28"/>
+        </w:rPr>
+        <w:t>dom</w:t>
+      </w:r>
+      <w:proofErr w:type="spellEnd"/>
+      <w:r>
+        <w:rPr>
+          <w:sz w:val="28"/>
+          <w:szCs w:val="28"/>
+        </w:rPr>
+        <w:t>(phone) = {string, max 15}</w:t>
+      </w:r>
+    </w:p>
+    <w:p>
+      <w:pPr>
+        <w:ind w:left="1135" w:hanging="851"/>
+        <w:jc w:val="both"/>
+        <w:rPr>
+          <w:sz w:val="28"/>
+          <w:szCs w:val="28"/>
+        </w:rPr>
+      </w:pPr>
+      <w:proofErr w:type="spellStart"/>
+      <w:r>
+        <w:rPr>
+          <w:sz w:val="28"/>
+          <w:szCs w:val="28"/>
+        </w:rPr>
+        <w:t>dom</w:t>
+      </w:r>
+      <w:proofErr w:type="spellEnd"/>
+      <w:r>
+        <w:rPr>
+          <w:sz w:val="28"/>
+          <w:szCs w:val="28"/>
+        </w:rPr>
+        <w:t>(gender) = {</w:t>
+      </w:r>
+      <w:proofErr w:type="spellStart"/>
+      <w:r>
+        <w:rPr>
+          <w:sz w:val="28"/>
+          <w:szCs w:val="28"/>
+        </w:rPr>
+        <w:t>enum</w:t>
+      </w:r>
+      <w:proofErr w:type="spellEnd"/>
+      <w:r>
+        <w:rPr>
+          <w:sz w:val="28"/>
+          <w:szCs w:val="28"/>
+        </w:rPr>
+        <w:t xml:space="preserve">, </w:t>
+      </w:r>
+      <w:r>
+        <w:rPr>
+          <w:sz w:val="28"/>
+          <w:szCs w:val="28"/>
+        </w:rPr>
+        <w:t>(</w:t>
+      </w:r>
+      <w:r>
+        <w:rPr>
+          <w:sz w:val="28"/>
+          <w:szCs w:val="28"/>
+        </w:rPr>
+        <w:t>„male”, „female”</w:t>
+      </w:r>
+      <w:r>
+        <w:rPr>
+          <w:sz w:val="28"/>
+          <w:szCs w:val="28"/>
+        </w:rPr>
+        <w:t>)</w:t>
+      </w:r>
+      <w:r>
+        <w:rPr>
+          <w:sz w:val="28"/>
+          <w:szCs w:val="28"/>
+        </w:rPr>
+        <w:t>}</w:t>
+      </w:r>
+    </w:p>
+    <w:p>
+      <w:pPr>
+        <w:ind w:left="1135" w:hanging="851"/>
+        <w:jc w:val="both"/>
+        <w:rPr>
+          <w:sz w:val="28"/>
+          <w:szCs w:val="28"/>
+        </w:rPr>
+      </w:pPr>
+      <w:proofErr w:type="spellStart"/>
+      <w:r>
+        <w:rPr>
+          <w:sz w:val="28"/>
+          <w:szCs w:val="28"/>
+        </w:rPr>
+        <w:t>dom</w:t>
+      </w:r>
+      <w:proofErr w:type="spellEnd"/>
+      <w:r>
+        <w:rPr>
+          <w:sz w:val="28"/>
+          <w:szCs w:val="28"/>
+        </w:rPr>
+        <w:t>(</w:t>
+      </w:r>
+      <w:proofErr w:type="spellStart"/>
+      <w:r>
+        <w:rPr>
+          <w:sz w:val="28"/>
+          <w:szCs w:val="28"/>
+        </w:rPr>
+        <w:t>hashed_psw</w:t>
+      </w:r>
+      <w:proofErr w:type="spellEnd"/>
+      <w:r>
+        <w:rPr>
+          <w:sz w:val="28"/>
+          <w:szCs w:val="28"/>
+        </w:rPr>
+        <w:t>) = {string, max 255}</w:t>
+      </w:r>
+    </w:p>
+    <w:p>
+      <w:pPr>
+        <w:ind w:left="1135" w:hanging="851"/>
+        <w:jc w:val="both"/>
+        <w:rPr>
+          <w:sz w:val="28"/>
+          <w:szCs w:val="28"/>
+        </w:rPr>
+      </w:pPr>
+      <w:proofErr w:type="spellStart"/>
+      <w:r>
+        <w:rPr>
+          <w:sz w:val="28"/>
+          <w:szCs w:val="28"/>
+        </w:rPr>
+        <w:t>dom</w:t>
+      </w:r>
+      <w:proofErr w:type="spellEnd"/>
+      <w:r>
+        <w:rPr>
+          <w:sz w:val="28"/>
+          <w:szCs w:val="28"/>
+        </w:rPr>
+        <w:t>(</w:t>
+      </w:r>
+      <w:proofErr w:type="spellStart"/>
+      <w:r>
+        <w:rPr>
+          <w:sz w:val="28"/>
+          <w:szCs w:val="28"/>
+        </w:rPr>
+        <w:t>img_path</w:t>
+      </w:r>
+      <w:proofErr w:type="spellEnd"/>
+      <w:r>
+        <w:rPr>
+          <w:sz w:val="28"/>
+          <w:szCs w:val="28"/>
+        </w:rPr>
+        <w:t>) = {string, max 255}</w:t>
+      </w:r>
+    </w:p>
+    <w:p>
+      <w:pPr>
+        <w:ind w:left="1135" w:hanging="851"/>
+        <w:jc w:val="both"/>
+        <w:rPr>
+          <w:sz w:val="28"/>
+          <w:szCs w:val="28"/>
+        </w:rPr>
+      </w:pPr>
+      <w:proofErr w:type="spellStart"/>
+      <w:r>
+        <w:rPr>
+          <w:sz w:val="28"/>
+          <w:szCs w:val="28"/>
+        </w:rPr>
+        <w:t>dom</w:t>
+      </w:r>
+      <w:proofErr w:type="spellEnd"/>
+      <w:r>
+        <w:rPr>
+          <w:sz w:val="28"/>
+          <w:szCs w:val="28"/>
+        </w:rPr>
+        <w:t>(</w:t>
+      </w:r>
+      <w:proofErr w:type="spellStart"/>
+      <w:r>
+        <w:rPr>
+          <w:sz w:val="28"/>
+          <w:szCs w:val="28"/>
+        </w:rPr>
+        <w:t>user_role</w:t>
+      </w:r>
+      <w:proofErr w:type="spellEnd"/>
+      <w:r>
+        <w:rPr>
+          <w:sz w:val="28"/>
+          <w:szCs w:val="28"/>
+        </w:rPr>
+        <w:t>) = {</w:t>
+      </w:r>
+      <w:proofErr w:type="spellStart"/>
+      <w:r>
+        <w:rPr>
+          <w:sz w:val="28"/>
+          <w:szCs w:val="28"/>
+        </w:rPr>
+        <w:t>enum</w:t>
+      </w:r>
+      <w:proofErr w:type="spellEnd"/>
+      <w:r>
+        <w:rPr>
+          <w:sz w:val="28"/>
+          <w:szCs w:val="28"/>
+        </w:rPr>
+        <w:t xml:space="preserve">, </w:t>
+      </w:r>
+      <w:r>
+        <w:rPr>
+          <w:sz w:val="28"/>
+          <w:szCs w:val="28"/>
+        </w:rPr>
+        <w:t>(</w:t>
+      </w:r>
+      <w:r>
+        <w:rPr>
+          <w:sz w:val="28"/>
+          <w:szCs w:val="28"/>
+        </w:rPr>
+        <w:t>„student”, „staff”</w:t>
+      </w:r>
+      <w:r>
+        <w:rPr>
+          <w:sz w:val="28"/>
+          <w:szCs w:val="28"/>
+        </w:rPr>
+        <w:t>)</w:t>
+      </w:r>
+      <w:r>
+        <w:rPr>
+          <w:sz w:val="28"/>
+          <w:szCs w:val="28"/>
+        </w:rPr>
+        <w:t>}</w:t>
+      </w:r>
+    </w:p>
+    <w:p>
+      <w:pPr>
+        <w:ind w:left="1135" w:hanging="851"/>
+        <w:jc w:val="both"/>
+        <w:rPr>
+          <w:sz w:val="28"/>
+          <w:szCs w:val="28"/>
+        </w:rPr>
+      </w:pPr>
+      <w:proofErr w:type="spellStart"/>
+      <w:r>
+        <w:rPr>
+          <w:sz w:val="28"/>
+          <w:szCs w:val="28"/>
+        </w:rPr>
+        <w:t>dom</w:t>
+      </w:r>
+      <w:proofErr w:type="spellEnd"/>
+      <w:r>
+        <w:rPr>
+          <w:sz w:val="28"/>
+          <w:szCs w:val="28"/>
+        </w:rPr>
+        <w:t>(dob) = {time</w:t>
+      </w:r>
+      <w:r>
+        <w:rPr>
+          <w:sz w:val="28"/>
+          <w:szCs w:val="28"/>
+        </w:rPr>
+        <w:t>, valid</w:t>
+      </w:r>
+      <w:r>
+        <w:rPr>
+          <w:sz w:val="28"/>
+          <w:szCs w:val="28"/>
+        </w:rPr>
+        <w:t>}</w:t>
+      </w:r>
+    </w:p>
+    <w:p>
+      <w:pPr>
+        <w:ind w:left="1135" w:hanging="851"/>
+        <w:jc w:val="both"/>
+        <w:rPr>
+          <w:sz w:val="28"/>
+          <w:szCs w:val="28"/>
+        </w:rPr>
+      </w:pPr>
+      <w:proofErr w:type="spellStart"/>
+      <w:r>
+        <w:rPr>
+          <w:sz w:val="28"/>
+          <w:szCs w:val="28"/>
+        </w:rPr>
+        <w:t>dom</w:t>
+      </w:r>
+      <w:proofErr w:type="spellEnd"/>
+      <w:r>
+        <w:rPr>
+          <w:sz w:val="28"/>
+          <w:szCs w:val="28"/>
+        </w:rPr>
+        <w:t>(</w:t>
+      </w:r>
+      <w:proofErr w:type="spellStart"/>
+      <w:r>
+        <w:rPr>
+          <w:sz w:val="28"/>
+          <w:szCs w:val="28"/>
+        </w:rPr>
+        <w:t>neptun_id</w:t>
+      </w:r>
+      <w:proofErr w:type="spellEnd"/>
+      <w:r>
+        <w:rPr>
+          <w:sz w:val="28"/>
+          <w:szCs w:val="28"/>
+        </w:rPr>
+        <w:t>) = {string, max 15}</w:t>
+      </w:r>
+    </w:p>
+    <w:p>
+      <w:pPr>
+        <w:spacing w:after="600"/>
+        <w:ind w:left="1135" w:hanging="851"/>
+        <w:jc w:val="both"/>
+        <w:rPr>
+          <w:sz w:val="28"/>
+          <w:szCs w:val="28"/>
+        </w:rPr>
+      </w:pPr>
+      <w:proofErr w:type="spellStart"/>
+      <w:r>
+        <w:rPr>
+          <w:sz w:val="28"/>
+          <w:szCs w:val="28"/>
+        </w:rPr>
+        <w:t>dom</w:t>
+      </w:r>
+      <w:proofErr w:type="spellEnd"/>
+      <w:r>
+        <w:rPr>
+          <w:sz w:val="28"/>
+          <w:szCs w:val="28"/>
+        </w:rPr>
+        <w:t>(</w:t>
+      </w:r>
+      <w:proofErr w:type="spellStart"/>
+      <w:r>
+        <w:rPr>
+          <w:sz w:val="28"/>
+          <w:szCs w:val="28"/>
+        </w:rPr>
+        <w:t>enroll_year</w:t>
+      </w:r>
+      <w:proofErr w:type="spellEnd"/>
+      <w:r>
+        <w:rPr>
+          <w:sz w:val="28"/>
+          <w:szCs w:val="28"/>
+        </w:rPr>
+        <w:t>) = {string, max 25}</w:t>
+      </w:r>
+    </w:p>
+    <w:p>
+      <w:pPr>
+        <w:pStyle w:val="Listaszerbekezds"/>
+        <w:spacing w:after="240"/>
+        <w:ind w:left="284"/>
+        <w:contextualSpacing w:val="0"/>
+        <w:jc w:val="both"/>
+        <w:rPr>
+          <w:sz w:val="28"/>
+          <w:szCs w:val="28"/>
+        </w:rPr>
+      </w:pPr>
+      <w:proofErr w:type="gramStart"/>
+      <w:r>
+        <w:rPr>
+          <w:b/>
+          <w:bCs/>
+          <w:i/>
+          <w:iCs/>
+          <w:sz w:val="28"/>
+          <w:szCs w:val="28"/>
+        </w:rPr>
+        <w:t>GUESTS</w:t>
+      </w:r>
+      <w:r>
+        <w:rPr>
+          <w:sz w:val="28"/>
+          <w:szCs w:val="28"/>
+        </w:rPr>
+        <w:t>(</w:t>
+      </w:r>
+      <w:proofErr w:type="spellStart"/>
+      <w:proofErr w:type="gramEnd"/>
+      <w:r>
+        <w:rPr>
+          <w:b/>
+          <w:bCs/>
+          <w:sz w:val="28"/>
+          <w:szCs w:val="28"/>
+        </w:rPr>
+        <w:t>guestid</w:t>
+      </w:r>
+      <w:proofErr w:type="spellEnd"/>
+      <w:r>
+        <w:rPr>
+          <w:b/>
+          <w:bCs/>
+          <w:sz w:val="28"/>
+          <w:szCs w:val="28"/>
+        </w:rPr>
+        <w:t xml:space="preserve">, </w:t>
+      </w:r>
+      <w:r>
+        <w:rPr>
+          <w:sz w:val="28"/>
+          <w:szCs w:val="28"/>
+        </w:rPr>
+        <w:t xml:space="preserve">name, </w:t>
+      </w:r>
+      <w:proofErr w:type="spellStart"/>
+      <w:r>
+        <w:rPr>
+          <w:sz w:val="28"/>
+          <w:szCs w:val="28"/>
+        </w:rPr>
+        <w:t>ID_card</w:t>
+      </w:r>
+      <w:proofErr w:type="spellEnd"/>
+      <w:r>
+        <w:rPr>
+          <w:sz w:val="28"/>
+          <w:szCs w:val="28"/>
+        </w:rPr>
+        <w:t>)</w:t>
+      </w:r>
+    </w:p>
+    <w:p>
+      <w:pPr>
+        <w:pStyle w:val="Listaszerbekezds"/>
+        <w:ind w:left="284"/>
+        <w:contextualSpacing w:val="0"/>
+        <w:jc w:val="both"/>
+        <w:rPr>
+          <w:sz w:val="28"/>
+          <w:szCs w:val="28"/>
+        </w:rPr>
+      </w:pPr>
+      <w:proofErr w:type="spellStart"/>
+      <w:r>
+        <w:rPr>
+          <w:sz w:val="28"/>
+          <w:szCs w:val="28"/>
+        </w:rPr>
+        <w:t>dom</w:t>
+      </w:r>
+      <w:proofErr w:type="spellEnd"/>
+      <w:r>
+        <w:rPr>
+          <w:sz w:val="28"/>
+          <w:szCs w:val="28"/>
+        </w:rPr>
+        <w:t>(</w:t>
+      </w:r>
+      <w:proofErr w:type="spellStart"/>
+      <w:r>
+        <w:rPr>
+          <w:sz w:val="28"/>
+          <w:szCs w:val="28"/>
+        </w:rPr>
         <w:t>guest_id</w:t>
       </w:r>
       <w:proofErr w:type="spellEnd"/>
       <w:r>
         <w:rPr>
-          <w:b/>
-          <w:bCs/>
-          <w:i/>
-          <w:iCs/>
+          <w:sz w:val="28"/>
+          <w:szCs w:val="28"/>
+        </w:rPr>
+        <w:t>) = {</w:t>
+      </w:r>
+      <w:proofErr w:type="spellStart"/>
+      <w:r>
+        <w:rPr>
+          <w:sz w:val="28"/>
+          <w:szCs w:val="28"/>
+        </w:rPr>
+        <w:t>auto_increment</w:t>
+      </w:r>
+      <w:proofErr w:type="spellEnd"/>
+      <w:r>
+        <w:rPr>
+          <w:sz w:val="28"/>
+          <w:szCs w:val="28"/>
+        </w:rPr>
+        <w:t>, unsigned integer}</w:t>
+      </w:r>
+    </w:p>
+    <w:p>
+      <w:pPr>
+        <w:pStyle w:val="Listaszerbekezds"/>
+        <w:ind w:left="284"/>
+        <w:contextualSpacing w:val="0"/>
+        <w:jc w:val="both"/>
+        <w:rPr>
+          <w:sz w:val="28"/>
+          <w:szCs w:val="28"/>
+        </w:rPr>
+      </w:pPr>
+      <w:proofErr w:type="spellStart"/>
+      <w:r>
+        <w:rPr>
+          <w:sz w:val="28"/>
+          <w:szCs w:val="28"/>
+        </w:rPr>
+        <w:t>dom</w:t>
+      </w:r>
+      <w:proofErr w:type="spellEnd"/>
+      <w:r>
+        <w:rPr>
+          <w:sz w:val="28"/>
+          <w:szCs w:val="28"/>
+        </w:rPr>
+        <w:t>(name) = {string, max 50}</w:t>
+      </w:r>
+    </w:p>
+    <w:p>
+      <w:pPr>
+        <w:pStyle w:val="Listaszerbekezds"/>
+        <w:spacing w:after="600"/>
+        <w:ind w:left="284"/>
+        <w:contextualSpacing w:val="0"/>
+        <w:jc w:val="both"/>
+        <w:rPr>
+          <w:sz w:val="28"/>
+          <w:szCs w:val="28"/>
+        </w:rPr>
+      </w:pPr>
+      <w:proofErr w:type="spellStart"/>
+      <w:proofErr w:type="gramStart"/>
+      <w:r>
+        <w:rPr>
+          <w:sz w:val="28"/>
+          <w:szCs w:val="28"/>
+        </w:rPr>
+        <w:t>dom</w:t>
+      </w:r>
+      <w:proofErr w:type="spellEnd"/>
+      <w:r>
+        <w:rPr>
+          <w:sz w:val="28"/>
+          <w:szCs w:val="28"/>
+        </w:rPr>
+        <w:t>(</w:t>
+      </w:r>
+      <w:proofErr w:type="spellStart"/>
+      <w:proofErr w:type="gramEnd"/>
+      <w:r>
+        <w:rPr>
+          <w:sz w:val="28"/>
+          <w:szCs w:val="28"/>
+        </w:rPr>
+        <w:t>ID_card</w:t>
+      </w:r>
+      <w:proofErr w:type="spellEnd"/>
+      <w:r>
+        <w:rPr>
+          <w:sz w:val="28"/>
+          <w:szCs w:val="28"/>
+        </w:rPr>
+        <w:t>) = {string, max 50}</w:t>
+      </w:r>
+    </w:p>
+    <w:p>
+      <w:pPr>
+        <w:pStyle w:val="Listaszerbekezds"/>
+        <w:spacing w:after="240"/>
+        <w:ind w:left="284"/>
+        <w:contextualSpacing w:val="0"/>
+        <w:jc w:val="both"/>
+        <w:rPr>
+          <w:b/>
+          <w:bCs/>
+          <w:sz w:val="28"/>
+          <w:szCs w:val="28"/>
+        </w:rPr>
+      </w:pPr>
+      <w:proofErr w:type="gramStart"/>
+      <w:r>
+        <w:rPr>
+          <w:b/>
+          <w:bCs/>
+          <w:i/>
+          <w:iCs/>
+          <w:sz w:val="28"/>
+          <w:szCs w:val="28"/>
+        </w:rPr>
+        <w:t>SERVICES</w:t>
+      </w:r>
+      <w:r>
+        <w:rPr>
+          <w:sz w:val="28"/>
+          <w:szCs w:val="28"/>
+        </w:rPr>
+        <w:t>(</w:t>
+      </w:r>
+      <w:proofErr w:type="spellStart"/>
+      <w:proofErr w:type="gramEnd"/>
+      <w:r>
+        <w:rPr>
+          <w:b/>
+          <w:bCs/>
+          <w:sz w:val="28"/>
+          <w:szCs w:val="28"/>
+        </w:rPr>
+        <w:t>serviceid</w:t>
+      </w:r>
+      <w:proofErr w:type="spellEnd"/>
+      <w:r>
+        <w:rPr>
+          <w:b/>
+          <w:bCs/>
           <w:sz w:val="28"/>
           <w:szCs w:val="28"/>
         </w:rPr>
         <w:t xml:space="preserve">, </w:t>
       </w:r>
-      <w:proofErr w:type="spellStart"/>
-      <w:r>
-        <w:rPr>
-          <w:b/>
-          <w:bCs/>
+      <w:r>
+        <w:rPr>
+          <w:sz w:val="28"/>
+          <w:szCs w:val="28"/>
+        </w:rPr>
+        <w:t xml:space="preserve">description) </w:t>
+      </w:r>
+    </w:p>
+    <w:p>
+      <w:pPr>
+        <w:pStyle w:val="Listaszerbekezds"/>
+        <w:ind w:left="284"/>
+        <w:contextualSpacing w:val="0"/>
+        <w:jc w:val="both"/>
+        <w:rPr>
+          <w:sz w:val="28"/>
+          <w:szCs w:val="28"/>
+        </w:rPr>
+      </w:pPr>
+      <w:proofErr w:type="spellStart"/>
+      <w:r>
+        <w:rPr>
+          <w:sz w:val="28"/>
+          <w:szCs w:val="28"/>
+        </w:rPr>
+        <w:t>dom</w:t>
+      </w:r>
+      <w:proofErr w:type="spellEnd"/>
+      <w:r>
+        <w:rPr>
+          <w:sz w:val="28"/>
+          <w:szCs w:val="28"/>
+        </w:rPr>
+        <w:t>(</w:t>
+      </w:r>
+      <w:proofErr w:type="spellStart"/>
+      <w:r>
+        <w:rPr>
+          <w:sz w:val="28"/>
+          <w:szCs w:val="28"/>
+        </w:rPr>
+        <w:t>serviceid</w:t>
+      </w:r>
+      <w:proofErr w:type="spellEnd"/>
+      <w:r>
+        <w:rPr>
+          <w:sz w:val="28"/>
+          <w:szCs w:val="28"/>
+        </w:rPr>
+        <w:t>) = {</w:t>
+      </w:r>
+      <w:proofErr w:type="spellStart"/>
+      <w:r>
+        <w:rPr>
+          <w:sz w:val="28"/>
+          <w:szCs w:val="28"/>
+        </w:rPr>
+        <w:t>auto_increment</w:t>
+      </w:r>
+      <w:proofErr w:type="spellEnd"/>
+      <w:r>
+        <w:rPr>
+          <w:sz w:val="28"/>
+          <w:szCs w:val="28"/>
+        </w:rPr>
+        <w:t>, unsigned integer}</w:t>
+      </w:r>
+    </w:p>
+    <w:p>
+      <w:pPr>
+        <w:pStyle w:val="Listaszerbekezds"/>
+        <w:spacing w:after="600"/>
+        <w:ind w:left="284"/>
+        <w:contextualSpacing w:val="0"/>
+        <w:jc w:val="both"/>
+        <w:rPr>
+          <w:sz w:val="28"/>
+          <w:szCs w:val="28"/>
+        </w:rPr>
+      </w:pPr>
+      <w:proofErr w:type="spellStart"/>
+      <w:r>
+        <w:rPr>
+          <w:sz w:val="28"/>
+          <w:szCs w:val="28"/>
+        </w:rPr>
+        <w:t>dom</w:t>
+      </w:r>
+      <w:proofErr w:type="spellEnd"/>
+      <w:r>
+        <w:rPr>
+          <w:sz w:val="28"/>
+          <w:szCs w:val="28"/>
+        </w:rPr>
+        <w:t>(description) = {string, max 120}</w:t>
+      </w:r>
+    </w:p>
+    <w:p>
+      <w:pPr>
+        <w:pStyle w:val="Listaszerbekezds"/>
+        <w:spacing w:after="240"/>
+        <w:ind w:left="284"/>
+        <w:contextualSpacing w:val="0"/>
+        <w:jc w:val="both"/>
+        <w:rPr>
+          <w:sz w:val="28"/>
+          <w:szCs w:val="28"/>
+        </w:rPr>
+      </w:pPr>
+      <w:proofErr w:type="gramStart"/>
+      <w:r>
+        <w:rPr>
+          <w:b/>
+          <w:bCs/>
+          <w:i/>
+          <w:iCs/>
+          <w:sz w:val="28"/>
+          <w:szCs w:val="28"/>
+        </w:rPr>
+        <w:t>ACCESSCARD</w:t>
+      </w:r>
+      <w:r>
+        <w:rPr>
+          <w:sz w:val="28"/>
+          <w:szCs w:val="28"/>
+        </w:rPr>
+        <w:t>(</w:t>
+      </w:r>
+      <w:proofErr w:type="spellStart"/>
+      <w:proofErr w:type="gramEnd"/>
+      <w:r>
+        <w:rPr>
+          <w:b/>
+          <w:bCs/>
+          <w:sz w:val="28"/>
+          <w:szCs w:val="28"/>
+        </w:rPr>
+        <w:t>cardid</w:t>
+      </w:r>
+      <w:proofErr w:type="spellEnd"/>
+      <w:r>
+        <w:rPr>
+          <w:sz w:val="28"/>
+          <w:szCs w:val="28"/>
+        </w:rPr>
+        <w:t>)</w:t>
+      </w:r>
+    </w:p>
+    <w:p>
+      <w:pPr>
+        <w:pStyle w:val="Listaszerbekezds"/>
+        <w:spacing w:after="600"/>
+        <w:ind w:left="284"/>
+        <w:contextualSpacing w:val="0"/>
+        <w:jc w:val="both"/>
+        <w:rPr>
+          <w:sz w:val="28"/>
+          <w:szCs w:val="28"/>
+        </w:rPr>
+      </w:pPr>
+      <w:proofErr w:type="spellStart"/>
+      <w:r>
+        <w:rPr>
+          <w:sz w:val="28"/>
+          <w:szCs w:val="28"/>
+        </w:rPr>
+        <w:t>dom</w:t>
+      </w:r>
+      <w:proofErr w:type="spellEnd"/>
+      <w:r>
+        <w:rPr>
+          <w:sz w:val="28"/>
+          <w:szCs w:val="28"/>
+        </w:rPr>
+        <w:t>(</w:t>
+      </w:r>
+      <w:proofErr w:type="spellStart"/>
+      <w:r>
+        <w:rPr>
+          <w:sz w:val="28"/>
+          <w:szCs w:val="28"/>
+        </w:rPr>
+        <w:t>cardid</w:t>
+      </w:r>
+      <w:proofErr w:type="spellEnd"/>
+      <w:r>
+        <w:rPr>
+          <w:sz w:val="28"/>
+          <w:szCs w:val="28"/>
+        </w:rPr>
+        <w:t>) = {string, max 255}</w:t>
+      </w:r>
+    </w:p>
+    <w:p>
+      <w:pPr>
+        <w:pStyle w:val="Listaszerbekezds"/>
+        <w:spacing w:after="240"/>
+        <w:ind w:left="284"/>
+        <w:contextualSpacing w:val="0"/>
+        <w:jc w:val="both"/>
+        <w:rPr>
+          <w:sz w:val="28"/>
+          <w:szCs w:val="28"/>
+        </w:rPr>
+      </w:pPr>
+      <w:proofErr w:type="gramStart"/>
+      <w:r>
+        <w:rPr>
+          <w:b/>
+          <w:bCs/>
+          <w:i/>
+          <w:iCs/>
+          <w:sz w:val="28"/>
+          <w:szCs w:val="28"/>
+        </w:rPr>
+        <w:lastRenderedPageBreak/>
+        <w:t>BUILDING</w:t>
+      </w:r>
+      <w:r>
+        <w:rPr>
+          <w:sz w:val="28"/>
+          <w:szCs w:val="28"/>
+        </w:rPr>
+        <w:t>(</w:t>
+      </w:r>
+      <w:proofErr w:type="gramEnd"/>
+      <w:r>
+        <w:rPr>
+          <w:b/>
+          <w:bCs/>
+          <w:sz w:val="28"/>
+          <w:szCs w:val="28"/>
+        </w:rPr>
+        <w:t>bid</w:t>
+      </w:r>
+      <w:r>
+        <w:rPr>
+          <w:sz w:val="28"/>
+          <w:szCs w:val="28"/>
+        </w:rPr>
+        <w:t xml:space="preserve">, </w:t>
+      </w:r>
+      <w:proofErr w:type="spellStart"/>
+      <w:r>
+        <w:rPr>
+          <w:sz w:val="28"/>
+          <w:szCs w:val="28"/>
+        </w:rPr>
+        <w:t>build_name</w:t>
+      </w:r>
+      <w:proofErr w:type="spellEnd"/>
+      <w:r>
+        <w:rPr>
+          <w:sz w:val="28"/>
+          <w:szCs w:val="28"/>
+        </w:rPr>
+        <w:t xml:space="preserve">, </w:t>
+      </w:r>
+      <w:proofErr w:type="spellStart"/>
+      <w:r>
+        <w:rPr>
+          <w:sz w:val="28"/>
+          <w:szCs w:val="28"/>
+        </w:rPr>
+        <w:t>floor_count</w:t>
+      </w:r>
+      <w:proofErr w:type="spellEnd"/>
+      <w:r>
+        <w:rPr>
+          <w:sz w:val="28"/>
+          <w:szCs w:val="28"/>
+        </w:rPr>
+        <w:t xml:space="preserve">, </w:t>
+      </w:r>
+      <w:proofErr w:type="spellStart"/>
+      <w:r>
+        <w:rPr>
+          <w:sz w:val="28"/>
+          <w:szCs w:val="28"/>
+        </w:rPr>
+        <w:t>b</w:t>
+      </w:r>
+      <w:r>
+        <w:rPr>
+          <w:sz w:val="28"/>
+          <w:szCs w:val="28"/>
+        </w:rPr>
+        <w:t>uild_</w:t>
+      </w:r>
+      <w:r>
+        <w:rPr>
+          <w:sz w:val="28"/>
+          <w:szCs w:val="28"/>
+        </w:rPr>
+        <w:t>address</w:t>
+      </w:r>
+      <w:proofErr w:type="spellEnd"/>
+      <w:r>
+        <w:rPr>
+          <w:sz w:val="28"/>
+          <w:szCs w:val="28"/>
+        </w:rPr>
+        <w:t>)</w:t>
+      </w:r>
+    </w:p>
+    <w:p>
+      <w:pPr>
+        <w:pStyle w:val="Listaszerbekezds"/>
+        <w:ind w:left="284"/>
+        <w:contextualSpacing w:val="0"/>
+        <w:jc w:val="both"/>
+        <w:rPr>
+          <w:sz w:val="28"/>
+          <w:szCs w:val="28"/>
+        </w:rPr>
+      </w:pPr>
+      <w:proofErr w:type="spellStart"/>
+      <w:r>
+        <w:rPr>
+          <w:sz w:val="28"/>
+          <w:szCs w:val="28"/>
+        </w:rPr>
+        <w:t>dom</w:t>
+      </w:r>
+      <w:proofErr w:type="spellEnd"/>
+      <w:r>
+        <w:rPr>
+          <w:sz w:val="28"/>
+          <w:szCs w:val="28"/>
+        </w:rPr>
+        <w:t>(bid) = {</w:t>
+      </w:r>
+      <w:proofErr w:type="spellStart"/>
+      <w:r>
+        <w:rPr>
+          <w:sz w:val="28"/>
+          <w:szCs w:val="28"/>
+        </w:rPr>
+        <w:t>auto_increment</w:t>
+      </w:r>
+      <w:proofErr w:type="spellEnd"/>
+      <w:r>
+        <w:rPr>
+          <w:sz w:val="28"/>
+          <w:szCs w:val="28"/>
+        </w:rPr>
+        <w:t>, unsigned integer}</w:t>
+      </w:r>
+    </w:p>
+    <w:p>
+      <w:pPr>
+        <w:pStyle w:val="Listaszerbekezds"/>
+        <w:ind w:left="284"/>
+        <w:contextualSpacing w:val="0"/>
+        <w:jc w:val="both"/>
+        <w:rPr>
+          <w:sz w:val="28"/>
+          <w:szCs w:val="28"/>
+        </w:rPr>
+      </w:pPr>
+      <w:proofErr w:type="spellStart"/>
+      <w:r>
+        <w:rPr>
+          <w:sz w:val="28"/>
+          <w:szCs w:val="28"/>
+        </w:rPr>
+        <w:t>dom</w:t>
+      </w:r>
+      <w:proofErr w:type="spellEnd"/>
+      <w:r>
+        <w:rPr>
+          <w:sz w:val="28"/>
+          <w:szCs w:val="28"/>
+        </w:rPr>
+        <w:t>(</w:t>
+      </w:r>
+      <w:proofErr w:type="spellStart"/>
+      <w:r>
+        <w:rPr>
+          <w:sz w:val="28"/>
+          <w:szCs w:val="28"/>
+        </w:rPr>
+        <w:t>build_name</w:t>
+      </w:r>
+      <w:proofErr w:type="spellEnd"/>
+      <w:r>
+        <w:rPr>
+          <w:sz w:val="28"/>
+          <w:szCs w:val="28"/>
+        </w:rPr>
+        <w:t>) = {string, max 255}</w:t>
+      </w:r>
+    </w:p>
+    <w:p>
+      <w:pPr>
+        <w:ind w:firstLine="284"/>
+        <w:jc w:val="both"/>
+        <w:rPr>
+          <w:sz w:val="28"/>
+          <w:szCs w:val="28"/>
+        </w:rPr>
+      </w:pPr>
+      <w:proofErr w:type="spellStart"/>
+      <w:r>
+        <w:rPr>
+          <w:sz w:val="28"/>
+          <w:szCs w:val="28"/>
+        </w:rPr>
+        <w:t>dom</w:t>
+      </w:r>
+      <w:proofErr w:type="spellEnd"/>
+      <w:r>
+        <w:rPr>
+          <w:sz w:val="28"/>
+          <w:szCs w:val="28"/>
+        </w:rPr>
+        <w:t>(</w:t>
+      </w:r>
+      <w:proofErr w:type="spellStart"/>
+      <w:r>
+        <w:rPr>
+          <w:sz w:val="28"/>
+          <w:szCs w:val="28"/>
+        </w:rPr>
+        <w:t>floor_count</w:t>
+      </w:r>
+      <w:proofErr w:type="spellEnd"/>
+      <w:r>
+        <w:rPr>
+          <w:sz w:val="28"/>
+          <w:szCs w:val="28"/>
+        </w:rPr>
+        <w:t>) = {u</w:t>
+      </w:r>
+      <w:r>
+        <w:rPr>
+          <w:sz w:val="28"/>
+          <w:szCs w:val="28"/>
+        </w:rPr>
+        <w:t>n</w:t>
+      </w:r>
+      <w:r>
+        <w:rPr>
+          <w:sz w:val="28"/>
+          <w:szCs w:val="28"/>
+        </w:rPr>
+        <w:t>signed integer}</w:t>
+      </w:r>
+    </w:p>
+    <w:p>
+      <w:pPr>
+        <w:pStyle w:val="Listaszerbekezds"/>
+        <w:spacing w:after="600"/>
+        <w:ind w:left="284"/>
+        <w:contextualSpacing w:val="0"/>
+        <w:jc w:val="both"/>
+        <w:rPr>
+          <w:sz w:val="28"/>
+          <w:szCs w:val="28"/>
+        </w:rPr>
+      </w:pPr>
+      <w:proofErr w:type="spellStart"/>
+      <w:r>
+        <w:rPr>
+          <w:sz w:val="28"/>
+          <w:szCs w:val="28"/>
+        </w:rPr>
+        <w:t>dom</w:t>
+      </w:r>
+      <w:proofErr w:type="spellEnd"/>
+      <w:r>
+        <w:rPr>
+          <w:sz w:val="28"/>
+          <w:szCs w:val="28"/>
+        </w:rPr>
+        <w:t>(</w:t>
+      </w:r>
+      <w:proofErr w:type="spellStart"/>
+      <w:r>
+        <w:rPr>
+          <w:sz w:val="28"/>
+          <w:szCs w:val="28"/>
+        </w:rPr>
+        <w:t>build_address</w:t>
+      </w:r>
+      <w:proofErr w:type="spellEnd"/>
+      <w:r>
+        <w:rPr>
+          <w:sz w:val="28"/>
+          <w:szCs w:val="28"/>
+        </w:rPr>
+        <w:t>) = {string, max 255}</w:t>
+      </w:r>
+    </w:p>
+    <w:p>
+      <w:pPr>
+        <w:pStyle w:val="Listaszerbekezds"/>
+        <w:spacing w:after="240"/>
+        <w:ind w:left="284"/>
+        <w:contextualSpacing w:val="0"/>
+        <w:jc w:val="both"/>
+        <w:rPr>
+          <w:sz w:val="28"/>
+          <w:szCs w:val="28"/>
+        </w:rPr>
+      </w:pPr>
+      <w:proofErr w:type="gramStart"/>
+      <w:r>
+        <w:rPr>
+          <w:b/>
+          <w:bCs/>
+          <w:i/>
+          <w:iCs/>
+          <w:sz w:val="28"/>
+          <w:szCs w:val="28"/>
+        </w:rPr>
+        <w:t>ROOM</w:t>
+      </w:r>
+      <w:r>
+        <w:rPr>
+          <w:sz w:val="28"/>
+          <w:szCs w:val="28"/>
+        </w:rPr>
+        <w:t>(</w:t>
+      </w:r>
+      <w:proofErr w:type="spellStart"/>
+      <w:proofErr w:type="gramEnd"/>
+      <w:r>
+        <w:rPr>
+          <w:b/>
+          <w:bCs/>
+          <w:sz w:val="28"/>
+          <w:szCs w:val="28"/>
+        </w:rPr>
+        <w:t>roomid</w:t>
+      </w:r>
+      <w:proofErr w:type="spellEnd"/>
+      <w:r>
+        <w:rPr>
+          <w:sz w:val="28"/>
+          <w:szCs w:val="28"/>
+        </w:rPr>
+        <w:t>,</w:t>
+      </w:r>
+      <w:r>
+        <w:rPr>
+          <w:sz w:val="28"/>
+          <w:szCs w:val="28"/>
+        </w:rPr>
+        <w:t xml:space="preserve"> </w:t>
+      </w:r>
+      <w:proofErr w:type="spellStart"/>
+      <w:r>
+        <w:rPr>
+          <w:sz w:val="28"/>
+          <w:szCs w:val="28"/>
+        </w:rPr>
+        <w:t>room_code</w:t>
+      </w:r>
+      <w:proofErr w:type="spellEnd"/>
+      <w:r>
+        <w:rPr>
+          <w:sz w:val="28"/>
+          <w:szCs w:val="28"/>
+        </w:rPr>
+        <w:t xml:space="preserve">, </w:t>
+      </w:r>
+      <w:r>
+        <w:rPr>
+          <w:sz w:val="28"/>
+          <w:szCs w:val="28"/>
+        </w:rPr>
+        <w:t xml:space="preserve"> floor, </w:t>
+      </w:r>
+      <w:proofErr w:type="spellStart"/>
+      <w:r>
+        <w:rPr>
+          <w:sz w:val="28"/>
+          <w:szCs w:val="28"/>
+        </w:rPr>
+        <w:t>block_number</w:t>
+      </w:r>
+      <w:proofErr w:type="spellEnd"/>
+      <w:r>
+        <w:rPr>
+          <w:sz w:val="28"/>
+          <w:szCs w:val="28"/>
+        </w:rPr>
+        <w:t>,</w:t>
+      </w:r>
+      <w:r>
+        <w:rPr>
+          <w:i/>
+          <w:iCs/>
+          <w:sz w:val="28"/>
+          <w:szCs w:val="28"/>
+        </w:rPr>
+        <w:t xml:space="preserve"> </w:t>
+      </w:r>
+      <w:r>
+        <w:rPr>
+          <w:i/>
+          <w:iCs/>
+          <w:sz w:val="28"/>
+          <w:szCs w:val="28"/>
+        </w:rPr>
+        <w:t>bid</w:t>
+      </w:r>
+      <w:r>
+        <w:rPr>
+          <w:sz w:val="28"/>
+          <w:szCs w:val="28"/>
+        </w:rPr>
+        <w:t>)</w:t>
+      </w:r>
+    </w:p>
+    <w:p>
+      <w:pPr>
+        <w:pStyle w:val="Listaszerbekezds"/>
+        <w:ind w:left="284"/>
+        <w:contextualSpacing w:val="0"/>
+        <w:jc w:val="both"/>
+        <w:rPr>
+          <w:sz w:val="28"/>
+          <w:szCs w:val="28"/>
+        </w:rPr>
+      </w:pPr>
+      <w:proofErr w:type="spellStart"/>
+      <w:r>
+        <w:rPr>
+          <w:sz w:val="28"/>
+          <w:szCs w:val="28"/>
+        </w:rPr>
+        <w:t>dom</w:t>
+      </w:r>
+      <w:proofErr w:type="spellEnd"/>
+      <w:r>
+        <w:rPr>
+          <w:sz w:val="28"/>
+          <w:szCs w:val="28"/>
+        </w:rPr>
+        <w:t>(</w:t>
+      </w:r>
+      <w:proofErr w:type="spellStart"/>
+      <w:r>
+        <w:rPr>
+          <w:sz w:val="28"/>
+          <w:szCs w:val="28"/>
+        </w:rPr>
+        <w:t>roomid</w:t>
+      </w:r>
+      <w:proofErr w:type="spellEnd"/>
+      <w:r>
+        <w:rPr>
+          <w:sz w:val="28"/>
+          <w:szCs w:val="28"/>
+        </w:rPr>
+        <w:t>) = {</w:t>
+      </w:r>
+      <w:proofErr w:type="spellStart"/>
+      <w:r>
+        <w:rPr>
+          <w:sz w:val="28"/>
+          <w:szCs w:val="28"/>
+        </w:rPr>
+        <w:t>auto_increment</w:t>
+      </w:r>
+      <w:proofErr w:type="spellEnd"/>
+      <w:r>
+        <w:rPr>
+          <w:sz w:val="28"/>
+          <w:szCs w:val="28"/>
+        </w:rPr>
+        <w:t>, unsigned integer}</w:t>
+      </w:r>
+    </w:p>
+    <w:p>
+      <w:pPr>
+        <w:pStyle w:val="Listaszerbekezds"/>
+        <w:ind w:left="284"/>
+        <w:contextualSpacing w:val="0"/>
+        <w:jc w:val="both"/>
+        <w:rPr>
+          <w:sz w:val="28"/>
+          <w:szCs w:val="28"/>
+        </w:rPr>
+      </w:pPr>
+      <w:proofErr w:type="spellStart"/>
+      <w:r>
+        <w:rPr>
+          <w:sz w:val="28"/>
+          <w:szCs w:val="28"/>
+        </w:rPr>
+        <w:t>dom</w:t>
+      </w:r>
+      <w:proofErr w:type="spellEnd"/>
+      <w:r>
+        <w:rPr>
+          <w:sz w:val="28"/>
+          <w:szCs w:val="28"/>
+        </w:rPr>
+        <w:t>(</w:t>
+      </w:r>
+      <w:proofErr w:type="spellStart"/>
+      <w:r>
+        <w:rPr>
+          <w:sz w:val="28"/>
+          <w:szCs w:val="28"/>
+        </w:rPr>
+        <w:t>room_code</w:t>
+      </w:r>
+      <w:proofErr w:type="spellEnd"/>
+      <w:r>
+        <w:rPr>
+          <w:sz w:val="28"/>
+          <w:szCs w:val="28"/>
+        </w:rPr>
+        <w:t>) = {string, max 25}</w:t>
+      </w:r>
+    </w:p>
+    <w:p>
+      <w:pPr>
+        <w:pStyle w:val="Listaszerbekezds"/>
+        <w:ind w:left="284"/>
+        <w:contextualSpacing w:val="0"/>
+        <w:jc w:val="both"/>
+        <w:rPr>
+          <w:sz w:val="28"/>
+          <w:szCs w:val="28"/>
+        </w:rPr>
+      </w:pPr>
+      <w:proofErr w:type="spellStart"/>
+      <w:r>
+        <w:rPr>
+          <w:sz w:val="28"/>
+          <w:szCs w:val="28"/>
+        </w:rPr>
+        <w:t>dom</w:t>
+      </w:r>
+      <w:proofErr w:type="spellEnd"/>
+      <w:r>
+        <w:rPr>
+          <w:sz w:val="28"/>
+          <w:szCs w:val="28"/>
+        </w:rPr>
+        <w:t xml:space="preserve">(floor) = </w:t>
+      </w:r>
+      <w:r>
+        <w:rPr>
+          <w:sz w:val="28"/>
+          <w:szCs w:val="28"/>
+        </w:rPr>
+        <w:t>{unsigned integer}</w:t>
+      </w:r>
+    </w:p>
+    <w:p>
+      <w:pPr>
+        <w:pStyle w:val="Listaszerbekezds"/>
+        <w:spacing w:after="120"/>
+        <w:ind w:left="284"/>
+        <w:contextualSpacing w:val="0"/>
+        <w:jc w:val="both"/>
+        <w:rPr>
+          <w:sz w:val="28"/>
+          <w:szCs w:val="28"/>
+        </w:rPr>
+      </w:pPr>
+      <w:proofErr w:type="spellStart"/>
+      <w:r>
+        <w:rPr>
+          <w:sz w:val="28"/>
+          <w:szCs w:val="28"/>
+        </w:rPr>
+        <w:t>dom</w:t>
+      </w:r>
+      <w:proofErr w:type="spellEnd"/>
+      <w:r>
+        <w:rPr>
+          <w:sz w:val="28"/>
+          <w:szCs w:val="28"/>
+        </w:rPr>
+        <w:t>(</w:t>
+      </w:r>
+      <w:proofErr w:type="spellStart"/>
+      <w:r>
+        <w:rPr>
+          <w:sz w:val="28"/>
+          <w:szCs w:val="28"/>
+        </w:rPr>
+        <w:t>block_number</w:t>
+      </w:r>
+      <w:proofErr w:type="spellEnd"/>
+      <w:r>
+        <w:rPr>
+          <w:sz w:val="28"/>
+          <w:szCs w:val="28"/>
+        </w:rPr>
+        <w:t>) = {unsigned integer}</w:t>
+      </w:r>
+    </w:p>
+    <w:p>
+      <w:pPr>
+        <w:pStyle w:val="Listaszerbekezds"/>
+        <w:spacing w:after="600"/>
+        <w:ind w:left="284"/>
+        <w:contextualSpacing w:val="0"/>
+        <w:jc w:val="both"/>
+        <w:rPr>
+          <w:sz w:val="28"/>
+          <w:szCs w:val="28"/>
+        </w:rPr>
+      </w:pPr>
+      <w:r>
+        <w:rPr>
+          <w:i/>
+          <w:iCs/>
+          <w:sz w:val="28"/>
+          <w:szCs w:val="28"/>
+        </w:rPr>
+        <w:t>FOREIGN KEY(</w:t>
+      </w:r>
+      <w:proofErr w:type="spellStart"/>
+      <w:r>
+        <w:rPr>
+          <w:i/>
+          <w:iCs/>
+          <w:sz w:val="28"/>
+          <w:szCs w:val="28"/>
+        </w:rPr>
+        <w:t>BUILDING.bid</w:t>
+      </w:r>
+      <w:proofErr w:type="spellEnd"/>
+      <w:r>
+        <w:rPr>
+          <w:i/>
+          <w:iCs/>
+          <w:sz w:val="28"/>
+          <w:szCs w:val="28"/>
+        </w:rPr>
+        <w:t>)</w:t>
+      </w:r>
+    </w:p>
+    <w:p>
+      <w:pPr>
+        <w:pStyle w:val="Listaszerbekezds"/>
+        <w:spacing w:after="240"/>
+        <w:ind w:left="284"/>
+        <w:contextualSpacing w:val="0"/>
+        <w:jc w:val="both"/>
+        <w:rPr>
+          <w:sz w:val="28"/>
+          <w:szCs w:val="28"/>
+        </w:rPr>
+      </w:pPr>
+      <w:proofErr w:type="gramStart"/>
+      <w:r>
+        <w:rPr>
+          <w:b/>
+          <w:bCs/>
+          <w:i/>
+          <w:iCs/>
+          <w:sz w:val="28"/>
+          <w:szCs w:val="28"/>
+        </w:rPr>
+        <w:t>USERLOGS</w:t>
+      </w:r>
+      <w:r>
+        <w:rPr>
+          <w:sz w:val="28"/>
+          <w:szCs w:val="28"/>
+        </w:rPr>
+        <w:t>(</w:t>
+      </w:r>
+      <w:proofErr w:type="spellStart"/>
+      <w:proofErr w:type="gramEnd"/>
+      <w:r>
+        <w:rPr>
+          <w:b/>
+          <w:bCs/>
+          <w:sz w:val="28"/>
+          <w:szCs w:val="28"/>
+        </w:rPr>
+        <w:t>logid</w:t>
+      </w:r>
+      <w:proofErr w:type="spellEnd"/>
+      <w:r>
+        <w:rPr>
+          <w:sz w:val="28"/>
+          <w:szCs w:val="28"/>
+        </w:rPr>
+        <w:t xml:space="preserve">, </w:t>
+      </w:r>
+      <w:proofErr w:type="spellStart"/>
+      <w:r>
+        <w:rPr>
+          <w:sz w:val="28"/>
+          <w:szCs w:val="28"/>
+        </w:rPr>
+        <w:t>ip_address</w:t>
+      </w:r>
+      <w:proofErr w:type="spellEnd"/>
+      <w:r>
+        <w:rPr>
+          <w:sz w:val="28"/>
+          <w:szCs w:val="28"/>
+        </w:rPr>
+        <w:t>,</w:t>
+      </w:r>
+      <w:r>
+        <w:rPr>
+          <w:sz w:val="28"/>
+          <w:szCs w:val="28"/>
+        </w:rPr>
+        <w:t xml:space="preserve"> </w:t>
+      </w:r>
+      <w:proofErr w:type="spellStart"/>
+      <w:r>
+        <w:rPr>
+          <w:sz w:val="28"/>
+          <w:szCs w:val="28"/>
+        </w:rPr>
+        <w:t>log_time</w:t>
+      </w:r>
+      <w:proofErr w:type="spellEnd"/>
+      <w:r>
+        <w:rPr>
+          <w:sz w:val="28"/>
+          <w:szCs w:val="28"/>
+        </w:rPr>
+        <w:t xml:space="preserve">, </w:t>
+      </w:r>
+      <w:proofErr w:type="spellStart"/>
+      <w:r>
+        <w:rPr>
           <w:i/>
           <w:iCs/>
           <w:sz w:val="28"/>
@@ -3708,8 +5843,265 @@
       <w:proofErr w:type="spellEnd"/>
       <w:r>
         <w:rPr>
-          <w:b/>
-          <w:bCs/>
+          <w:sz w:val="28"/>
+          <w:szCs w:val="28"/>
+        </w:rPr>
+        <w:t>)</w:t>
+      </w:r>
+    </w:p>
+    <w:p>
+      <w:pPr>
+        <w:pStyle w:val="Listaszerbekezds"/>
+        <w:ind w:left="284"/>
+        <w:contextualSpacing w:val="0"/>
+        <w:jc w:val="both"/>
+        <w:rPr>
+          <w:sz w:val="28"/>
+          <w:szCs w:val="28"/>
+        </w:rPr>
+      </w:pPr>
+      <w:proofErr w:type="spellStart"/>
+      <w:r>
+        <w:rPr>
+          <w:sz w:val="28"/>
+          <w:szCs w:val="28"/>
+        </w:rPr>
+        <w:t>dom</w:t>
+      </w:r>
+      <w:proofErr w:type="spellEnd"/>
+      <w:r>
+        <w:rPr>
+          <w:sz w:val="28"/>
+          <w:szCs w:val="28"/>
+        </w:rPr>
+        <w:t>(</w:t>
+      </w:r>
+      <w:proofErr w:type="spellStart"/>
+      <w:r>
+        <w:rPr>
+          <w:sz w:val="28"/>
+          <w:szCs w:val="28"/>
+        </w:rPr>
+        <w:t>logid</w:t>
+      </w:r>
+      <w:proofErr w:type="spellEnd"/>
+      <w:r>
+        <w:rPr>
+          <w:sz w:val="28"/>
+          <w:szCs w:val="28"/>
+        </w:rPr>
+        <w:t>) = {</w:t>
+      </w:r>
+      <w:proofErr w:type="spellStart"/>
+      <w:r>
+        <w:rPr>
+          <w:sz w:val="28"/>
+          <w:szCs w:val="28"/>
+        </w:rPr>
+        <w:t>auto_increment</w:t>
+      </w:r>
+      <w:proofErr w:type="spellEnd"/>
+      <w:r>
+        <w:rPr>
+          <w:sz w:val="28"/>
+          <w:szCs w:val="28"/>
+        </w:rPr>
+        <w:t>, unsigned integer}</w:t>
+      </w:r>
+    </w:p>
+    <w:p>
+      <w:pPr>
+        <w:pStyle w:val="Listaszerbekezds"/>
+        <w:ind w:left="284"/>
+        <w:contextualSpacing w:val="0"/>
+        <w:jc w:val="both"/>
+        <w:rPr>
+          <w:sz w:val="28"/>
+          <w:szCs w:val="28"/>
+        </w:rPr>
+      </w:pPr>
+      <w:proofErr w:type="spellStart"/>
+      <w:r>
+        <w:rPr>
+          <w:sz w:val="28"/>
+          <w:szCs w:val="28"/>
+        </w:rPr>
+        <w:t>dom</w:t>
+      </w:r>
+      <w:proofErr w:type="spellEnd"/>
+      <w:r>
+        <w:rPr>
+          <w:sz w:val="28"/>
+          <w:szCs w:val="28"/>
+        </w:rPr>
+        <w:t>(</w:t>
+      </w:r>
+      <w:proofErr w:type="spellStart"/>
+      <w:r>
+        <w:rPr>
+          <w:sz w:val="28"/>
+          <w:szCs w:val="28"/>
+        </w:rPr>
+        <w:t>ip_address</w:t>
+      </w:r>
+      <w:proofErr w:type="spellEnd"/>
+      <w:r>
+        <w:rPr>
+          <w:sz w:val="28"/>
+          <w:szCs w:val="28"/>
+        </w:rPr>
+        <w:t>) = {string, max 32}</w:t>
+      </w:r>
+    </w:p>
+    <w:p>
+      <w:pPr>
+        <w:pStyle w:val="Listaszerbekezds"/>
+        <w:spacing w:after="120"/>
+        <w:ind w:left="284"/>
+        <w:contextualSpacing w:val="0"/>
+        <w:jc w:val="both"/>
+        <w:rPr>
+          <w:sz w:val="28"/>
+          <w:szCs w:val="28"/>
+        </w:rPr>
+      </w:pPr>
+      <w:proofErr w:type="spellStart"/>
+      <w:r>
+        <w:rPr>
+          <w:sz w:val="28"/>
+          <w:szCs w:val="28"/>
+        </w:rPr>
+        <w:t>dom</w:t>
+      </w:r>
+      <w:proofErr w:type="spellEnd"/>
+      <w:r>
+        <w:rPr>
+          <w:sz w:val="28"/>
+          <w:szCs w:val="28"/>
+        </w:rPr>
+        <w:t>(</w:t>
+      </w:r>
+      <w:proofErr w:type="spellStart"/>
+      <w:r>
+        <w:rPr>
+          <w:sz w:val="28"/>
+          <w:szCs w:val="28"/>
+        </w:rPr>
+        <w:t>log_time</w:t>
+      </w:r>
+      <w:proofErr w:type="spellEnd"/>
+      <w:r>
+        <w:rPr>
+          <w:sz w:val="28"/>
+          <w:szCs w:val="28"/>
+        </w:rPr>
+        <w:t>) = {datetime, valid}</w:t>
+      </w:r>
+    </w:p>
+    <w:p>
+      <w:pPr>
+        <w:pStyle w:val="Listaszerbekezds"/>
+        <w:spacing w:after="600"/>
+        <w:ind w:left="284"/>
+        <w:contextualSpacing w:val="0"/>
+        <w:jc w:val="both"/>
+        <w:rPr>
+          <w:sz w:val="28"/>
+          <w:szCs w:val="28"/>
+        </w:rPr>
+      </w:pPr>
+      <w:r>
+        <w:rPr>
+          <w:i/>
+          <w:iCs/>
+          <w:sz w:val="28"/>
+          <w:szCs w:val="28"/>
+        </w:rPr>
+        <w:t xml:space="preserve">FOREIGN </w:t>
+      </w:r>
+      <w:proofErr w:type="gramStart"/>
+      <w:r>
+        <w:rPr>
+          <w:i/>
+          <w:iCs/>
+          <w:sz w:val="28"/>
+          <w:szCs w:val="28"/>
+        </w:rPr>
+        <w:t>KEY(</w:t>
+      </w:r>
+      <w:proofErr w:type="spellStart"/>
+      <w:proofErr w:type="gramEnd"/>
+      <w:r>
+        <w:rPr>
+          <w:i/>
+          <w:iCs/>
+          <w:sz w:val="28"/>
+          <w:szCs w:val="28"/>
+        </w:rPr>
+        <w:t>USER.userid</w:t>
+      </w:r>
+      <w:proofErr w:type="spellEnd"/>
+      <w:r>
+        <w:rPr>
+          <w:i/>
+          <w:iCs/>
+          <w:sz w:val="28"/>
+          <w:szCs w:val="28"/>
+        </w:rPr>
+        <w:t>)</w:t>
+      </w:r>
+    </w:p>
+    <w:p>
+      <w:pPr>
+        <w:pStyle w:val="Listaszerbekezds"/>
+        <w:spacing w:after="240"/>
+        <w:ind w:left="284"/>
+        <w:contextualSpacing w:val="0"/>
+        <w:jc w:val="both"/>
+        <w:rPr>
+          <w:sz w:val="28"/>
+          <w:szCs w:val="28"/>
+        </w:rPr>
+      </w:pPr>
+      <w:proofErr w:type="gramStart"/>
+      <w:r>
+        <w:rPr>
+          <w:b/>
+          <w:bCs/>
+          <w:i/>
+          <w:iCs/>
+          <w:sz w:val="28"/>
+          <w:szCs w:val="28"/>
+        </w:rPr>
+        <w:t>PLACEMENT</w:t>
+      </w:r>
+      <w:r>
+        <w:rPr>
+          <w:sz w:val="28"/>
+          <w:szCs w:val="28"/>
+        </w:rPr>
+        <w:t>(</w:t>
+      </w:r>
+      <w:proofErr w:type="spellStart"/>
+      <w:proofErr w:type="gramEnd"/>
+      <w:r>
+        <w:rPr>
+          <w:b/>
+          <w:bCs/>
+          <w:i/>
+          <w:iCs/>
+          <w:sz w:val="28"/>
+          <w:szCs w:val="28"/>
+        </w:rPr>
+        <w:t>userid</w:t>
+      </w:r>
+      <w:proofErr w:type="spellEnd"/>
+      <w:r>
+        <w:rPr>
+          <w:b/>
+          <w:bCs/>
+          <w:i/>
+          <w:iCs/>
           <w:sz w:val="28"/>
           <w:szCs w:val="28"/>
         </w:rPr>
@@ -3720,6 +6112,1516 @@
         <w:rPr>
           <w:b/>
           <w:bCs/>
+          <w:i/>
+          <w:iCs/>
+          <w:sz w:val="28"/>
+          <w:szCs w:val="28"/>
+        </w:rPr>
+        <w:t>roomid</w:t>
+      </w:r>
+      <w:proofErr w:type="spellEnd"/>
+      <w:r>
+        <w:rPr>
+          <w:b/>
+          <w:bCs/>
+          <w:sz w:val="28"/>
+          <w:szCs w:val="28"/>
+        </w:rPr>
+        <w:t xml:space="preserve">, </w:t>
+      </w:r>
+      <w:r>
+        <w:rPr>
+          <w:b/>
+          <w:bCs/>
+          <w:sz w:val="28"/>
+          <w:szCs w:val="28"/>
+        </w:rPr>
+        <w:t xml:space="preserve">semester, </w:t>
+      </w:r>
+      <w:proofErr w:type="spellStart"/>
+      <w:r>
+        <w:rPr>
+          <w:b/>
+          <w:bCs/>
+          <w:sz w:val="28"/>
+          <w:szCs w:val="28"/>
+        </w:rPr>
+        <w:t>moved</w:t>
+      </w:r>
+      <w:r>
+        <w:rPr>
+          <w:b/>
+          <w:bCs/>
+          <w:sz w:val="28"/>
+          <w:szCs w:val="28"/>
+        </w:rPr>
+        <w:t>_</w:t>
+      </w:r>
+      <w:r>
+        <w:rPr>
+          <w:b/>
+          <w:bCs/>
+          <w:sz w:val="28"/>
+          <w:szCs w:val="28"/>
+        </w:rPr>
+        <w:t>in</w:t>
+      </w:r>
+      <w:proofErr w:type="spellEnd"/>
+      <w:r>
+        <w:rPr>
+          <w:sz w:val="28"/>
+          <w:szCs w:val="28"/>
+        </w:rPr>
+        <w:t>)</w:t>
+      </w:r>
+    </w:p>
+    <w:p>
+      <w:pPr>
+        <w:pStyle w:val="Listaszerbekezds"/>
+        <w:ind w:left="284"/>
+        <w:contextualSpacing w:val="0"/>
+        <w:jc w:val="both"/>
+        <w:rPr>
+          <w:sz w:val="28"/>
+          <w:szCs w:val="28"/>
+        </w:rPr>
+      </w:pPr>
+      <w:proofErr w:type="spellStart"/>
+      <w:r>
+        <w:rPr>
+          <w:sz w:val="28"/>
+          <w:szCs w:val="28"/>
+        </w:rPr>
+        <w:t>dom</w:t>
+      </w:r>
+      <w:proofErr w:type="spellEnd"/>
+      <w:r>
+        <w:rPr>
+          <w:sz w:val="28"/>
+          <w:szCs w:val="28"/>
+        </w:rPr>
+        <w:t>(semester) = {string, max 25}</w:t>
+      </w:r>
+    </w:p>
+    <w:p>
+      <w:pPr>
+        <w:pStyle w:val="Listaszerbekezds"/>
+        <w:spacing w:after="120"/>
+        <w:ind w:left="284"/>
+        <w:contextualSpacing w:val="0"/>
+        <w:jc w:val="both"/>
+        <w:rPr>
+          <w:sz w:val="28"/>
+          <w:szCs w:val="28"/>
+        </w:rPr>
+      </w:pPr>
+      <w:proofErr w:type="spellStart"/>
+      <w:r>
+        <w:rPr>
+          <w:sz w:val="28"/>
+          <w:szCs w:val="28"/>
+        </w:rPr>
+        <w:t>dom</w:t>
+      </w:r>
+      <w:proofErr w:type="spellEnd"/>
+      <w:r>
+        <w:rPr>
+          <w:sz w:val="28"/>
+          <w:szCs w:val="28"/>
+        </w:rPr>
+        <w:t>(</w:t>
+      </w:r>
+      <w:proofErr w:type="spellStart"/>
+      <w:r>
+        <w:rPr>
+          <w:sz w:val="28"/>
+          <w:szCs w:val="28"/>
+        </w:rPr>
+        <w:t>moved_in</w:t>
+      </w:r>
+      <w:proofErr w:type="spellEnd"/>
+      <w:r>
+        <w:rPr>
+          <w:sz w:val="28"/>
+          <w:szCs w:val="28"/>
+        </w:rPr>
+        <w:t>) = {</w:t>
+      </w:r>
+      <w:proofErr w:type="spellStart"/>
+      <w:r>
+        <w:rPr>
+          <w:sz w:val="28"/>
+          <w:szCs w:val="28"/>
+        </w:rPr>
+        <w:t>boolean</w:t>
+      </w:r>
+      <w:proofErr w:type="spellEnd"/>
+      <w:r>
+        <w:rPr>
+          <w:sz w:val="28"/>
+          <w:szCs w:val="28"/>
+        </w:rPr>
+        <w:t>}</w:t>
+      </w:r>
+    </w:p>
+    <w:p>
+      <w:pPr>
+        <w:pStyle w:val="Listaszerbekezds"/>
+        <w:ind w:left="284"/>
+        <w:contextualSpacing w:val="0"/>
+        <w:jc w:val="both"/>
+        <w:rPr>
+          <w:sz w:val="28"/>
+          <w:szCs w:val="28"/>
+        </w:rPr>
+      </w:pPr>
+      <w:r>
+        <w:rPr>
+          <w:i/>
+          <w:iCs/>
+          <w:sz w:val="28"/>
+          <w:szCs w:val="28"/>
+        </w:rPr>
+        <w:t xml:space="preserve">FOREIGN </w:t>
+      </w:r>
+      <w:proofErr w:type="gramStart"/>
+      <w:r>
+        <w:rPr>
+          <w:i/>
+          <w:iCs/>
+          <w:sz w:val="28"/>
+          <w:szCs w:val="28"/>
+        </w:rPr>
+        <w:t>KEY(</w:t>
+      </w:r>
+      <w:proofErr w:type="spellStart"/>
+      <w:proofErr w:type="gramEnd"/>
+      <w:r>
+        <w:rPr>
+          <w:i/>
+          <w:iCs/>
+          <w:sz w:val="28"/>
+          <w:szCs w:val="28"/>
+        </w:rPr>
+        <w:t>USER.userid</w:t>
+      </w:r>
+      <w:proofErr w:type="spellEnd"/>
+      <w:r>
+        <w:rPr>
+          <w:i/>
+          <w:iCs/>
+          <w:sz w:val="28"/>
+          <w:szCs w:val="28"/>
+        </w:rPr>
+        <w:t>)</w:t>
+      </w:r>
+    </w:p>
+    <w:p>
+      <w:pPr>
+        <w:pStyle w:val="Listaszerbekezds"/>
+        <w:spacing w:after="600"/>
+        <w:ind w:left="284"/>
+        <w:contextualSpacing w:val="0"/>
+        <w:jc w:val="both"/>
+        <w:rPr>
+          <w:i/>
+          <w:iCs/>
+          <w:sz w:val="28"/>
+          <w:szCs w:val="28"/>
+        </w:rPr>
+      </w:pPr>
+      <w:r>
+        <w:rPr>
+          <w:i/>
+          <w:iCs/>
+          <w:sz w:val="28"/>
+          <w:szCs w:val="28"/>
+        </w:rPr>
+        <w:t xml:space="preserve">FOREIGN </w:t>
+      </w:r>
+      <w:proofErr w:type="gramStart"/>
+      <w:r>
+        <w:rPr>
+          <w:i/>
+          <w:iCs/>
+          <w:sz w:val="28"/>
+          <w:szCs w:val="28"/>
+        </w:rPr>
+        <w:t>KEY(</w:t>
+      </w:r>
+      <w:proofErr w:type="spellStart"/>
+      <w:proofErr w:type="gramEnd"/>
+      <w:r>
+        <w:rPr>
+          <w:i/>
+          <w:iCs/>
+          <w:sz w:val="28"/>
+          <w:szCs w:val="28"/>
+        </w:rPr>
+        <w:t>ROOM.roomid</w:t>
+      </w:r>
+      <w:proofErr w:type="spellEnd"/>
+      <w:r>
+        <w:rPr>
+          <w:i/>
+          <w:iCs/>
+          <w:sz w:val="28"/>
+          <w:szCs w:val="28"/>
+        </w:rPr>
+        <w:t>)</w:t>
+      </w:r>
+    </w:p>
+    <w:p>
+      <w:pPr>
+        <w:pStyle w:val="Listaszerbekezds"/>
+        <w:spacing w:after="240"/>
+        <w:ind w:left="284"/>
+        <w:contextualSpacing w:val="0"/>
+        <w:jc w:val="both"/>
+        <w:rPr>
+          <w:sz w:val="28"/>
+          <w:szCs w:val="28"/>
+        </w:rPr>
+      </w:pPr>
+      <w:proofErr w:type="gramStart"/>
+      <w:r>
+        <w:rPr>
+          <w:b/>
+          <w:bCs/>
+          <w:i/>
+          <w:iCs/>
+          <w:sz w:val="28"/>
+          <w:szCs w:val="28"/>
+        </w:rPr>
+        <w:t>SUBSCRIPTIONS</w:t>
+      </w:r>
+      <w:r>
+        <w:rPr>
+          <w:sz w:val="28"/>
+          <w:szCs w:val="28"/>
+        </w:rPr>
+        <w:t>(</w:t>
+      </w:r>
+      <w:proofErr w:type="spellStart"/>
+      <w:proofErr w:type="gramEnd"/>
+      <w:r>
+        <w:rPr>
+          <w:b/>
+          <w:bCs/>
+          <w:i/>
+          <w:iCs/>
+          <w:sz w:val="28"/>
+          <w:szCs w:val="28"/>
+        </w:rPr>
+        <w:t>userid</w:t>
+      </w:r>
+      <w:proofErr w:type="spellEnd"/>
+      <w:r>
+        <w:rPr>
+          <w:b/>
+          <w:bCs/>
+          <w:sz w:val="28"/>
+          <w:szCs w:val="28"/>
+        </w:rPr>
+        <w:t xml:space="preserve">, </w:t>
+      </w:r>
+      <w:proofErr w:type="spellStart"/>
+      <w:r>
+        <w:rPr>
+          <w:b/>
+          <w:bCs/>
+          <w:i/>
+          <w:iCs/>
+          <w:sz w:val="28"/>
+          <w:szCs w:val="28"/>
+        </w:rPr>
+        <w:t>serviceid</w:t>
+      </w:r>
+      <w:proofErr w:type="spellEnd"/>
+      <w:r>
+        <w:rPr>
+          <w:b/>
+          <w:bCs/>
+          <w:sz w:val="28"/>
+          <w:szCs w:val="28"/>
+        </w:rPr>
+        <w:t xml:space="preserve">, </w:t>
+      </w:r>
+      <w:proofErr w:type="spellStart"/>
+      <w:r>
+        <w:rPr>
+          <w:b/>
+          <w:bCs/>
+          <w:sz w:val="28"/>
+          <w:szCs w:val="28"/>
+        </w:rPr>
+        <w:t>start_date</w:t>
+      </w:r>
+      <w:proofErr w:type="spellEnd"/>
+      <w:r>
+        <w:rPr>
+          <w:b/>
+          <w:bCs/>
+          <w:sz w:val="28"/>
+          <w:szCs w:val="28"/>
+        </w:rPr>
+        <w:t xml:space="preserve">, </w:t>
+      </w:r>
+      <w:proofErr w:type="spellStart"/>
+      <w:r>
+        <w:rPr>
+          <w:b/>
+          <w:bCs/>
+          <w:sz w:val="28"/>
+          <w:szCs w:val="28"/>
+        </w:rPr>
+        <w:t>end_date</w:t>
+      </w:r>
+      <w:proofErr w:type="spellEnd"/>
+      <w:r>
+        <w:rPr>
+          <w:sz w:val="28"/>
+          <w:szCs w:val="28"/>
+        </w:rPr>
+        <w:t>)</w:t>
+      </w:r>
+    </w:p>
+    <w:p>
+      <w:pPr>
+        <w:pStyle w:val="Listaszerbekezds"/>
+        <w:ind w:left="284"/>
+        <w:contextualSpacing w:val="0"/>
+        <w:jc w:val="both"/>
+        <w:rPr>
+          <w:sz w:val="28"/>
+          <w:szCs w:val="28"/>
+        </w:rPr>
+      </w:pPr>
+      <w:proofErr w:type="spellStart"/>
+      <w:r>
+        <w:rPr>
+          <w:sz w:val="28"/>
+          <w:szCs w:val="28"/>
+        </w:rPr>
+        <w:t>dom</w:t>
+      </w:r>
+      <w:proofErr w:type="spellEnd"/>
+      <w:r>
+        <w:rPr>
+          <w:sz w:val="28"/>
+          <w:szCs w:val="28"/>
+        </w:rPr>
+        <w:t>(</w:t>
+      </w:r>
+      <w:proofErr w:type="spellStart"/>
+      <w:r>
+        <w:rPr>
+          <w:sz w:val="28"/>
+          <w:szCs w:val="28"/>
+        </w:rPr>
+        <w:t>start_date</w:t>
+      </w:r>
+      <w:proofErr w:type="spellEnd"/>
+      <w:r>
+        <w:rPr>
+          <w:sz w:val="28"/>
+          <w:szCs w:val="28"/>
+        </w:rPr>
+        <w:t>) = {datetime, valid}</w:t>
+      </w:r>
+    </w:p>
+    <w:p>
+      <w:pPr>
+        <w:pStyle w:val="Listaszerbekezds"/>
+        <w:spacing w:after="120"/>
+        <w:ind w:left="284"/>
+        <w:contextualSpacing w:val="0"/>
+        <w:jc w:val="both"/>
+        <w:rPr>
+          <w:sz w:val="28"/>
+          <w:szCs w:val="28"/>
+        </w:rPr>
+      </w:pPr>
+      <w:proofErr w:type="spellStart"/>
+      <w:r>
+        <w:rPr>
+          <w:sz w:val="28"/>
+          <w:szCs w:val="28"/>
+        </w:rPr>
+        <w:t>dom</w:t>
+      </w:r>
+      <w:proofErr w:type="spellEnd"/>
+      <w:r>
+        <w:rPr>
+          <w:sz w:val="28"/>
+          <w:szCs w:val="28"/>
+        </w:rPr>
+        <w:t>(</w:t>
+      </w:r>
+      <w:proofErr w:type="spellStart"/>
+      <w:r>
+        <w:rPr>
+          <w:sz w:val="28"/>
+          <w:szCs w:val="28"/>
+        </w:rPr>
+        <w:t>end_date</w:t>
+      </w:r>
+      <w:proofErr w:type="spellEnd"/>
+      <w:r>
+        <w:rPr>
+          <w:sz w:val="28"/>
+          <w:szCs w:val="28"/>
+        </w:rPr>
+        <w:t>) = {datetime, valid}</w:t>
+      </w:r>
+    </w:p>
+    <w:p>
+      <w:pPr>
+        <w:pStyle w:val="Listaszerbekezds"/>
+        <w:ind w:left="284"/>
+        <w:contextualSpacing w:val="0"/>
+        <w:jc w:val="both"/>
+        <w:rPr>
+          <w:i/>
+          <w:iCs/>
+          <w:sz w:val="28"/>
+          <w:szCs w:val="28"/>
+        </w:rPr>
+      </w:pPr>
+      <w:r>
+        <w:rPr>
+          <w:i/>
+          <w:iCs/>
+          <w:sz w:val="28"/>
+          <w:szCs w:val="28"/>
+        </w:rPr>
+        <w:t xml:space="preserve">FOREIGN </w:t>
+      </w:r>
+      <w:proofErr w:type="gramStart"/>
+      <w:r>
+        <w:rPr>
+          <w:i/>
+          <w:iCs/>
+          <w:sz w:val="28"/>
+          <w:szCs w:val="28"/>
+        </w:rPr>
+        <w:t>KEY(</w:t>
+      </w:r>
+      <w:proofErr w:type="spellStart"/>
+      <w:proofErr w:type="gramEnd"/>
+      <w:r>
+        <w:rPr>
+          <w:i/>
+          <w:iCs/>
+          <w:sz w:val="28"/>
+          <w:szCs w:val="28"/>
+        </w:rPr>
+        <w:t>USER.userid</w:t>
+      </w:r>
+      <w:proofErr w:type="spellEnd"/>
+      <w:r>
+        <w:rPr>
+          <w:i/>
+          <w:iCs/>
+          <w:sz w:val="28"/>
+          <w:szCs w:val="28"/>
+        </w:rPr>
+        <w:t>)</w:t>
+      </w:r>
+    </w:p>
+    <w:p>
+      <w:pPr>
+        <w:pStyle w:val="Listaszerbekezds"/>
+        <w:spacing w:after="600"/>
+        <w:ind w:left="284"/>
+        <w:contextualSpacing w:val="0"/>
+        <w:jc w:val="both"/>
+        <w:rPr>
+          <w:i/>
+          <w:iCs/>
+          <w:sz w:val="28"/>
+          <w:szCs w:val="28"/>
+        </w:rPr>
+      </w:pPr>
+      <w:r>
+        <w:rPr>
+          <w:i/>
+          <w:iCs/>
+          <w:sz w:val="28"/>
+          <w:szCs w:val="28"/>
+        </w:rPr>
+        <w:t xml:space="preserve">FOREGN </w:t>
+      </w:r>
+      <w:proofErr w:type="gramStart"/>
+      <w:r>
+        <w:rPr>
+          <w:i/>
+          <w:iCs/>
+          <w:sz w:val="28"/>
+          <w:szCs w:val="28"/>
+        </w:rPr>
+        <w:t>KEY(</w:t>
+      </w:r>
+      <w:proofErr w:type="spellStart"/>
+      <w:proofErr w:type="gramEnd"/>
+      <w:r>
+        <w:rPr>
+          <w:i/>
+          <w:iCs/>
+          <w:sz w:val="28"/>
+          <w:szCs w:val="28"/>
+        </w:rPr>
+        <w:t>SERVICES.serviceid</w:t>
+      </w:r>
+      <w:proofErr w:type="spellEnd"/>
+      <w:r>
+        <w:rPr>
+          <w:i/>
+          <w:iCs/>
+          <w:sz w:val="28"/>
+          <w:szCs w:val="28"/>
+        </w:rPr>
+        <w:t>)</w:t>
+      </w:r>
+    </w:p>
+    <w:p>
+      <w:pPr>
+        <w:pStyle w:val="Listaszerbekezds"/>
+        <w:spacing w:after="240"/>
+        <w:ind w:left="284"/>
+        <w:contextualSpacing w:val="0"/>
+        <w:jc w:val="both"/>
+        <w:rPr>
+          <w:sz w:val="28"/>
+          <w:szCs w:val="28"/>
+        </w:rPr>
+      </w:pPr>
+      <w:proofErr w:type="gramStart"/>
+      <w:r>
+        <w:rPr>
+          <w:b/>
+          <w:bCs/>
+          <w:i/>
+          <w:iCs/>
+          <w:sz w:val="28"/>
+          <w:szCs w:val="28"/>
+        </w:rPr>
+        <w:t>CARDCHECKS</w:t>
+      </w:r>
+      <w:r>
+        <w:rPr>
+          <w:sz w:val="28"/>
+          <w:szCs w:val="28"/>
+        </w:rPr>
+        <w:t>(</w:t>
+      </w:r>
+      <w:proofErr w:type="spellStart"/>
+      <w:proofErr w:type="gramEnd"/>
+      <w:r>
+        <w:rPr>
+          <w:b/>
+          <w:bCs/>
+          <w:i/>
+          <w:iCs/>
+          <w:sz w:val="28"/>
+          <w:szCs w:val="28"/>
+        </w:rPr>
+        <w:t>cardid</w:t>
+      </w:r>
+      <w:proofErr w:type="spellEnd"/>
+      <w:r>
+        <w:rPr>
+          <w:b/>
+          <w:bCs/>
+          <w:i/>
+          <w:iCs/>
+          <w:sz w:val="28"/>
+          <w:szCs w:val="28"/>
+        </w:rPr>
+        <w:t xml:space="preserve">, </w:t>
+      </w:r>
+      <w:proofErr w:type="spellStart"/>
+      <w:r>
+        <w:rPr>
+          <w:b/>
+          <w:bCs/>
+          <w:i/>
+          <w:iCs/>
+          <w:sz w:val="28"/>
+          <w:szCs w:val="28"/>
+        </w:rPr>
+        <w:t>userid</w:t>
+      </w:r>
+      <w:proofErr w:type="spellEnd"/>
+      <w:r>
+        <w:rPr>
+          <w:b/>
+          <w:bCs/>
+          <w:sz w:val="28"/>
+          <w:szCs w:val="28"/>
+        </w:rPr>
+        <w:t xml:space="preserve">, </w:t>
+      </w:r>
+      <w:proofErr w:type="spellStart"/>
+      <w:r>
+        <w:rPr>
+          <w:b/>
+          <w:bCs/>
+          <w:sz w:val="28"/>
+          <w:szCs w:val="28"/>
+        </w:rPr>
+        <w:t>cevent</w:t>
+      </w:r>
+      <w:proofErr w:type="spellEnd"/>
+      <w:r>
+        <w:rPr>
+          <w:b/>
+          <w:bCs/>
+          <w:sz w:val="28"/>
+          <w:szCs w:val="28"/>
+        </w:rPr>
+        <w:t xml:space="preserve">, </w:t>
+      </w:r>
+      <w:proofErr w:type="spellStart"/>
+      <w:r>
+        <w:rPr>
+          <w:b/>
+          <w:bCs/>
+          <w:sz w:val="28"/>
+          <w:szCs w:val="28"/>
+        </w:rPr>
+        <w:t>check_time</w:t>
+      </w:r>
+      <w:proofErr w:type="spellEnd"/>
+      <w:r>
+        <w:rPr>
+          <w:sz w:val="28"/>
+          <w:szCs w:val="28"/>
+        </w:rPr>
+        <w:t xml:space="preserve">) </w:t>
+      </w:r>
+    </w:p>
+    <w:p>
+      <w:pPr>
+        <w:pStyle w:val="Listaszerbekezds"/>
+        <w:ind w:left="284"/>
+        <w:contextualSpacing w:val="0"/>
+        <w:jc w:val="both"/>
+        <w:rPr>
+          <w:sz w:val="28"/>
+          <w:szCs w:val="28"/>
+        </w:rPr>
+      </w:pPr>
+      <w:proofErr w:type="spellStart"/>
+      <w:r>
+        <w:rPr>
+          <w:sz w:val="28"/>
+          <w:szCs w:val="28"/>
+        </w:rPr>
+        <w:t>dom</w:t>
+      </w:r>
+      <w:proofErr w:type="spellEnd"/>
+      <w:r>
+        <w:rPr>
+          <w:sz w:val="28"/>
+          <w:szCs w:val="28"/>
+        </w:rPr>
+        <w:t>(</w:t>
+      </w:r>
+      <w:proofErr w:type="spellStart"/>
+      <w:r>
+        <w:rPr>
+          <w:sz w:val="28"/>
+          <w:szCs w:val="28"/>
+        </w:rPr>
+        <w:t>cevent</w:t>
+      </w:r>
+      <w:proofErr w:type="spellEnd"/>
+      <w:r>
+        <w:rPr>
+          <w:sz w:val="28"/>
+          <w:szCs w:val="28"/>
+        </w:rPr>
+        <w:t>) = {string, max 50}</w:t>
+      </w:r>
+    </w:p>
+    <w:p>
+      <w:pPr>
+        <w:pStyle w:val="Listaszerbekezds"/>
+        <w:spacing w:after="120"/>
+        <w:ind w:left="284"/>
+        <w:contextualSpacing w:val="0"/>
+        <w:jc w:val="both"/>
+        <w:rPr>
+          <w:sz w:val="28"/>
+          <w:szCs w:val="28"/>
+        </w:rPr>
+      </w:pPr>
+      <w:proofErr w:type="spellStart"/>
+      <w:r>
+        <w:rPr>
+          <w:sz w:val="28"/>
+          <w:szCs w:val="28"/>
+        </w:rPr>
+        <w:t>dom</w:t>
+      </w:r>
+      <w:proofErr w:type="spellEnd"/>
+      <w:r>
+        <w:rPr>
+          <w:sz w:val="28"/>
+          <w:szCs w:val="28"/>
+        </w:rPr>
+        <w:t>(</w:t>
+      </w:r>
+      <w:proofErr w:type="spellStart"/>
+      <w:r>
+        <w:rPr>
+          <w:sz w:val="28"/>
+          <w:szCs w:val="28"/>
+        </w:rPr>
+        <w:t>check_time</w:t>
+      </w:r>
+      <w:proofErr w:type="spellEnd"/>
+      <w:r>
+        <w:rPr>
+          <w:sz w:val="28"/>
+          <w:szCs w:val="28"/>
+        </w:rPr>
+        <w:t>) = {datetime, valid}</w:t>
+      </w:r>
+    </w:p>
+    <w:p>
+      <w:pPr>
+        <w:pStyle w:val="Listaszerbekezds"/>
+        <w:ind w:left="284"/>
+        <w:contextualSpacing w:val="0"/>
+        <w:jc w:val="both"/>
+        <w:rPr>
+          <w:sz w:val="28"/>
+          <w:szCs w:val="28"/>
+        </w:rPr>
+      </w:pPr>
+      <w:r>
+        <w:rPr>
+          <w:i/>
+          <w:iCs/>
+          <w:sz w:val="28"/>
+          <w:szCs w:val="28"/>
+        </w:rPr>
+        <w:t xml:space="preserve">FOREIGN </w:t>
+      </w:r>
+      <w:proofErr w:type="gramStart"/>
+      <w:r>
+        <w:rPr>
+          <w:i/>
+          <w:iCs/>
+          <w:sz w:val="28"/>
+          <w:szCs w:val="28"/>
+        </w:rPr>
+        <w:t>KEY(</w:t>
+      </w:r>
+      <w:proofErr w:type="spellStart"/>
+      <w:proofErr w:type="gramEnd"/>
+      <w:r>
+        <w:rPr>
+          <w:i/>
+          <w:iCs/>
+          <w:sz w:val="28"/>
+          <w:szCs w:val="28"/>
+        </w:rPr>
+        <w:t>ACCESSCARD</w:t>
+      </w:r>
+      <w:r>
+        <w:rPr>
+          <w:i/>
+          <w:iCs/>
+          <w:sz w:val="28"/>
+          <w:szCs w:val="28"/>
+        </w:rPr>
+        <w:t>.cardid</w:t>
+      </w:r>
+      <w:proofErr w:type="spellEnd"/>
+      <w:r>
+        <w:rPr>
+          <w:i/>
+          <w:iCs/>
+          <w:sz w:val="28"/>
+          <w:szCs w:val="28"/>
+        </w:rPr>
+        <w:t>)</w:t>
+      </w:r>
+    </w:p>
+    <w:p>
+      <w:pPr>
+        <w:pStyle w:val="Listaszerbekezds"/>
+        <w:spacing w:after="600"/>
+        <w:ind w:left="284"/>
+        <w:contextualSpacing w:val="0"/>
+        <w:jc w:val="both"/>
+        <w:rPr>
+          <w:sz w:val="28"/>
+          <w:szCs w:val="28"/>
+        </w:rPr>
+      </w:pPr>
+      <w:r>
+        <w:rPr>
+          <w:i/>
+          <w:iCs/>
+          <w:sz w:val="28"/>
+          <w:szCs w:val="28"/>
+        </w:rPr>
+        <w:t xml:space="preserve">FOREIGN </w:t>
+      </w:r>
+      <w:proofErr w:type="gramStart"/>
+      <w:r>
+        <w:rPr>
+          <w:i/>
+          <w:iCs/>
+          <w:sz w:val="28"/>
+          <w:szCs w:val="28"/>
+        </w:rPr>
+        <w:t>KEY(</w:t>
+      </w:r>
+      <w:proofErr w:type="spellStart"/>
+      <w:proofErr w:type="gramEnd"/>
+      <w:r>
+        <w:rPr>
+          <w:i/>
+          <w:iCs/>
+          <w:sz w:val="28"/>
+          <w:szCs w:val="28"/>
+        </w:rPr>
+        <w:t>USER.userid</w:t>
+      </w:r>
+      <w:proofErr w:type="spellEnd"/>
+      <w:r>
+        <w:rPr>
+          <w:i/>
+          <w:iCs/>
+          <w:sz w:val="28"/>
+          <w:szCs w:val="28"/>
+        </w:rPr>
+        <w:t>)</w:t>
+      </w:r>
+    </w:p>
+    <w:p>
+      <w:pPr>
+        <w:spacing w:after="120"/>
+        <w:jc w:val="both"/>
+        <w:rPr>
+          <w:sz w:val="28"/>
+          <w:szCs w:val="28"/>
+        </w:rPr>
+      </w:pPr>
+      <w:r>
+        <w:rPr>
+          <w:sz w:val="28"/>
+          <w:szCs w:val="28"/>
+        </w:rPr>
+        <w:lastRenderedPageBreak/>
+        <w:t xml:space="preserve">    </w:t>
+      </w:r>
+      <w:r>
+        <w:rPr>
+          <w:b/>
+          <w:bCs/>
+          <w:i/>
+          <w:iCs/>
+          <w:sz w:val="28"/>
+          <w:szCs w:val="28"/>
+        </w:rPr>
+        <w:t>GEO_</w:t>
+      </w:r>
+      <w:proofErr w:type="gramStart"/>
+      <w:r>
+        <w:rPr>
+          <w:b/>
+          <w:bCs/>
+          <w:i/>
+          <w:iCs/>
+          <w:sz w:val="28"/>
+          <w:szCs w:val="28"/>
+        </w:rPr>
+        <w:t>INFO</w:t>
+      </w:r>
+      <w:r>
+        <w:rPr>
+          <w:sz w:val="28"/>
+          <w:szCs w:val="28"/>
+        </w:rPr>
+        <w:t>(</w:t>
+      </w:r>
+      <w:proofErr w:type="spellStart"/>
+      <w:proofErr w:type="gramEnd"/>
+      <w:r>
+        <w:rPr>
+          <w:b/>
+          <w:bCs/>
+          <w:i/>
+          <w:iCs/>
+          <w:sz w:val="28"/>
+          <w:szCs w:val="28"/>
+        </w:rPr>
+        <w:t>ip_address</w:t>
+      </w:r>
+      <w:proofErr w:type="spellEnd"/>
+      <w:r>
+        <w:rPr>
+          <w:sz w:val="28"/>
+          <w:szCs w:val="28"/>
+        </w:rPr>
+        <w:t xml:space="preserve">, </w:t>
+      </w:r>
+      <w:proofErr w:type="spellStart"/>
+      <w:r>
+        <w:rPr>
+          <w:sz w:val="28"/>
+          <w:szCs w:val="28"/>
+        </w:rPr>
+        <w:t>geo_info</w:t>
+      </w:r>
+      <w:proofErr w:type="spellEnd"/>
+      <w:r>
+        <w:rPr>
+          <w:sz w:val="28"/>
+          <w:szCs w:val="28"/>
+        </w:rPr>
+        <w:t>)</w:t>
+      </w:r>
+    </w:p>
+    <w:p>
+      <w:pPr>
+        <w:spacing w:after="120"/>
+        <w:ind w:left="284"/>
+        <w:jc w:val="both"/>
+        <w:rPr>
+          <w:sz w:val="28"/>
+          <w:szCs w:val="28"/>
+        </w:rPr>
+      </w:pPr>
+      <w:proofErr w:type="spellStart"/>
+      <w:r>
+        <w:rPr>
+          <w:sz w:val="28"/>
+          <w:szCs w:val="28"/>
+        </w:rPr>
+        <w:t>dom</w:t>
+      </w:r>
+      <w:proofErr w:type="spellEnd"/>
+      <w:r>
+        <w:rPr>
+          <w:sz w:val="28"/>
+          <w:szCs w:val="28"/>
+        </w:rPr>
+        <w:t>(</w:t>
+      </w:r>
+      <w:proofErr w:type="spellStart"/>
+      <w:r>
+        <w:rPr>
+          <w:sz w:val="28"/>
+          <w:szCs w:val="28"/>
+        </w:rPr>
+        <w:t>geo_info</w:t>
+      </w:r>
+      <w:proofErr w:type="spellEnd"/>
+      <w:r>
+        <w:rPr>
+          <w:sz w:val="28"/>
+          <w:szCs w:val="28"/>
+        </w:rPr>
+        <w:t>) = {string, max 255}</w:t>
+      </w:r>
+    </w:p>
+    <w:p>
+      <w:pPr>
+        <w:spacing w:after="600"/>
+        <w:ind w:left="284"/>
+        <w:jc w:val="both"/>
+        <w:rPr>
+          <w:sz w:val="28"/>
+          <w:szCs w:val="28"/>
+        </w:rPr>
+      </w:pPr>
+      <w:r>
+        <w:rPr>
+          <w:sz w:val="28"/>
+          <w:szCs w:val="28"/>
+        </w:rPr>
+        <w:t xml:space="preserve">FOREIGN </w:t>
+      </w:r>
+      <w:proofErr w:type="gramStart"/>
+      <w:r>
+        <w:rPr>
+          <w:sz w:val="28"/>
+          <w:szCs w:val="28"/>
+        </w:rPr>
+        <w:t>KEY(</w:t>
+      </w:r>
+      <w:proofErr w:type="spellStart"/>
+      <w:proofErr w:type="gramEnd"/>
+      <w:r>
+        <w:rPr>
+          <w:i/>
+          <w:iCs/>
+          <w:sz w:val="28"/>
+          <w:szCs w:val="28"/>
+        </w:rPr>
+        <w:t>USERLOGS</w:t>
+      </w:r>
+      <w:r>
+        <w:rPr>
+          <w:i/>
+          <w:iCs/>
+          <w:sz w:val="28"/>
+          <w:szCs w:val="28"/>
+        </w:rPr>
+        <w:t>.ip_addre</w:t>
+      </w:r>
+      <w:r>
+        <w:rPr>
+          <w:i/>
+          <w:iCs/>
+          <w:sz w:val="28"/>
+          <w:szCs w:val="28"/>
+        </w:rPr>
+        <w:t>s</w:t>
+      </w:r>
+      <w:r>
+        <w:rPr>
+          <w:i/>
+          <w:iCs/>
+          <w:sz w:val="28"/>
+          <w:szCs w:val="28"/>
+        </w:rPr>
+        <w:t>s</w:t>
+      </w:r>
+      <w:proofErr w:type="spellEnd"/>
+      <w:r>
+        <w:rPr>
+          <w:sz w:val="28"/>
+          <w:szCs w:val="28"/>
+        </w:rPr>
+        <w:t>)</w:t>
+      </w:r>
+    </w:p>
+    <w:p>
+      <w:pPr>
+        <w:pStyle w:val="Listaszerbekezds"/>
+        <w:spacing w:after="240"/>
+        <w:ind w:left="284"/>
+        <w:contextualSpacing w:val="0"/>
+        <w:jc w:val="both"/>
+        <w:rPr>
+          <w:sz w:val="28"/>
+          <w:szCs w:val="28"/>
+        </w:rPr>
+      </w:pPr>
+      <w:proofErr w:type="gramStart"/>
+      <w:r>
+        <w:rPr>
+          <w:b/>
+          <w:bCs/>
+          <w:i/>
+          <w:iCs/>
+          <w:sz w:val="28"/>
+          <w:szCs w:val="28"/>
+        </w:rPr>
+        <w:t>ASSIGNMENT</w:t>
+      </w:r>
+      <w:r>
+        <w:rPr>
+          <w:sz w:val="28"/>
+          <w:szCs w:val="28"/>
+        </w:rPr>
+        <w:t>(</w:t>
+      </w:r>
+      <w:proofErr w:type="spellStart"/>
+      <w:proofErr w:type="gramEnd"/>
+      <w:r>
+        <w:rPr>
+          <w:b/>
+          <w:bCs/>
+          <w:i/>
+          <w:iCs/>
+          <w:sz w:val="28"/>
+          <w:szCs w:val="28"/>
+        </w:rPr>
+        <w:t>userid</w:t>
+      </w:r>
+      <w:proofErr w:type="spellEnd"/>
+      <w:r>
+        <w:rPr>
+          <w:b/>
+          <w:bCs/>
+          <w:i/>
+          <w:iCs/>
+          <w:sz w:val="28"/>
+          <w:szCs w:val="28"/>
+        </w:rPr>
+        <w:t xml:space="preserve">, </w:t>
+      </w:r>
+      <w:proofErr w:type="spellStart"/>
+      <w:r>
+        <w:rPr>
+          <w:b/>
+          <w:bCs/>
+          <w:i/>
+          <w:iCs/>
+          <w:sz w:val="28"/>
+          <w:szCs w:val="28"/>
+        </w:rPr>
+        <w:t>cardid</w:t>
+      </w:r>
+      <w:proofErr w:type="spellEnd"/>
+      <w:r>
+        <w:rPr>
+          <w:b/>
+          <w:bCs/>
+          <w:i/>
+          <w:iCs/>
+          <w:sz w:val="28"/>
+          <w:szCs w:val="28"/>
+        </w:rPr>
+        <w:t xml:space="preserve">, </w:t>
+      </w:r>
+      <w:proofErr w:type="spellStart"/>
+      <w:r>
+        <w:rPr>
+          <w:b/>
+          <w:bCs/>
+          <w:sz w:val="28"/>
+          <w:szCs w:val="28"/>
+        </w:rPr>
+        <w:t>valid_start</w:t>
+      </w:r>
+      <w:proofErr w:type="spellEnd"/>
+      <w:r>
+        <w:rPr>
+          <w:b/>
+          <w:bCs/>
+          <w:sz w:val="28"/>
+          <w:szCs w:val="28"/>
+        </w:rPr>
+        <w:t xml:space="preserve">, </w:t>
+      </w:r>
+      <w:proofErr w:type="spellStart"/>
+      <w:r>
+        <w:rPr>
+          <w:b/>
+          <w:bCs/>
+          <w:sz w:val="28"/>
+          <w:szCs w:val="28"/>
+        </w:rPr>
+        <w:t>valid_end</w:t>
+      </w:r>
+      <w:proofErr w:type="spellEnd"/>
+      <w:r>
+        <w:rPr>
+          <w:sz w:val="28"/>
+          <w:szCs w:val="28"/>
+        </w:rPr>
+        <w:t>)</w:t>
+      </w:r>
+    </w:p>
+    <w:p>
+      <w:pPr>
+        <w:pStyle w:val="Listaszerbekezds"/>
+        <w:ind w:left="284"/>
+        <w:contextualSpacing w:val="0"/>
+        <w:jc w:val="both"/>
+        <w:rPr>
+          <w:sz w:val="28"/>
+          <w:szCs w:val="28"/>
+        </w:rPr>
+      </w:pPr>
+      <w:proofErr w:type="spellStart"/>
+      <w:r>
+        <w:rPr>
+          <w:sz w:val="28"/>
+          <w:szCs w:val="28"/>
+        </w:rPr>
+        <w:t>dom</w:t>
+      </w:r>
+      <w:proofErr w:type="spellEnd"/>
+      <w:r>
+        <w:rPr>
+          <w:sz w:val="28"/>
+          <w:szCs w:val="28"/>
+        </w:rPr>
+        <w:t>(</w:t>
+      </w:r>
+      <w:proofErr w:type="spellStart"/>
+      <w:r>
+        <w:rPr>
+          <w:sz w:val="28"/>
+          <w:szCs w:val="28"/>
+        </w:rPr>
+        <w:t>valid_start</w:t>
+      </w:r>
+      <w:proofErr w:type="spellEnd"/>
+      <w:r>
+        <w:rPr>
+          <w:sz w:val="28"/>
+          <w:szCs w:val="28"/>
+        </w:rPr>
+        <w:t>) = {datetime, valid}</w:t>
+      </w:r>
+    </w:p>
+    <w:p>
+      <w:pPr>
+        <w:pStyle w:val="Listaszerbekezds"/>
+        <w:spacing w:after="120"/>
+        <w:ind w:left="284"/>
+        <w:contextualSpacing w:val="0"/>
+        <w:jc w:val="both"/>
+        <w:rPr>
+          <w:sz w:val="28"/>
+          <w:szCs w:val="28"/>
+        </w:rPr>
+      </w:pPr>
+      <w:proofErr w:type="spellStart"/>
+      <w:r>
+        <w:rPr>
+          <w:sz w:val="28"/>
+          <w:szCs w:val="28"/>
+        </w:rPr>
+        <w:t>dom</w:t>
+      </w:r>
+      <w:proofErr w:type="spellEnd"/>
+      <w:r>
+        <w:rPr>
+          <w:sz w:val="28"/>
+          <w:szCs w:val="28"/>
+        </w:rPr>
+        <w:t>(</w:t>
+      </w:r>
+      <w:proofErr w:type="spellStart"/>
+      <w:r>
+        <w:rPr>
+          <w:sz w:val="28"/>
+          <w:szCs w:val="28"/>
+        </w:rPr>
+        <w:t>valid_end</w:t>
+      </w:r>
+      <w:proofErr w:type="spellEnd"/>
+      <w:r>
+        <w:rPr>
+          <w:sz w:val="28"/>
+          <w:szCs w:val="28"/>
+        </w:rPr>
+        <w:t>) = {datetime, valid}</w:t>
+      </w:r>
+    </w:p>
+    <w:p>
+      <w:pPr>
+        <w:pStyle w:val="Listaszerbekezds"/>
+        <w:ind w:left="284"/>
+        <w:contextualSpacing w:val="0"/>
+        <w:jc w:val="both"/>
+        <w:rPr>
+          <w:sz w:val="28"/>
+          <w:szCs w:val="28"/>
+        </w:rPr>
+      </w:pPr>
+      <w:r>
+        <w:rPr>
+          <w:i/>
+          <w:iCs/>
+          <w:sz w:val="28"/>
+          <w:szCs w:val="28"/>
+        </w:rPr>
+        <w:t xml:space="preserve">FOREIGN </w:t>
+      </w:r>
+      <w:proofErr w:type="gramStart"/>
+      <w:r>
+        <w:rPr>
+          <w:i/>
+          <w:iCs/>
+          <w:sz w:val="28"/>
+          <w:szCs w:val="28"/>
+        </w:rPr>
+        <w:t>KEY(</w:t>
+      </w:r>
+      <w:proofErr w:type="spellStart"/>
+      <w:proofErr w:type="gramEnd"/>
+      <w:r>
+        <w:rPr>
+          <w:i/>
+          <w:iCs/>
+          <w:sz w:val="28"/>
+          <w:szCs w:val="28"/>
+        </w:rPr>
+        <w:t>USER.userid</w:t>
+      </w:r>
+      <w:proofErr w:type="spellEnd"/>
+      <w:r>
+        <w:rPr>
+          <w:i/>
+          <w:iCs/>
+          <w:sz w:val="28"/>
+          <w:szCs w:val="28"/>
+        </w:rPr>
+        <w:t>)</w:t>
+      </w:r>
+    </w:p>
+    <w:p>
+      <w:pPr>
+        <w:pStyle w:val="Listaszerbekezds"/>
+        <w:spacing w:after="600"/>
+        <w:ind w:left="284"/>
+        <w:contextualSpacing w:val="0"/>
+        <w:jc w:val="both"/>
+        <w:rPr>
+          <w:i/>
+          <w:iCs/>
+          <w:sz w:val="28"/>
+          <w:szCs w:val="28"/>
+        </w:rPr>
+      </w:pPr>
+      <w:r>
+        <w:rPr>
+          <w:i/>
+          <w:iCs/>
+          <w:sz w:val="28"/>
+          <w:szCs w:val="28"/>
+        </w:rPr>
+        <w:t xml:space="preserve">FOREIGN </w:t>
+      </w:r>
+      <w:proofErr w:type="gramStart"/>
+      <w:r>
+        <w:rPr>
+          <w:i/>
+          <w:iCs/>
+          <w:sz w:val="28"/>
+          <w:szCs w:val="28"/>
+        </w:rPr>
+        <w:t>KEY(</w:t>
+      </w:r>
+      <w:proofErr w:type="spellStart"/>
+      <w:proofErr w:type="gramEnd"/>
+      <w:r>
+        <w:rPr>
+          <w:i/>
+          <w:iCs/>
+          <w:sz w:val="28"/>
+          <w:szCs w:val="28"/>
+        </w:rPr>
+        <w:t>ACCESSCARD</w:t>
+      </w:r>
+      <w:r>
+        <w:rPr>
+          <w:i/>
+          <w:iCs/>
+          <w:sz w:val="28"/>
+          <w:szCs w:val="28"/>
+        </w:rPr>
+        <w:t>.</w:t>
+      </w:r>
+      <w:r>
+        <w:rPr>
+          <w:i/>
+          <w:iCs/>
+          <w:sz w:val="28"/>
+          <w:szCs w:val="28"/>
+        </w:rPr>
+        <w:t>cardid</w:t>
+      </w:r>
+      <w:proofErr w:type="spellEnd"/>
+      <w:r>
+        <w:rPr>
+          <w:i/>
+          <w:iCs/>
+          <w:sz w:val="28"/>
+          <w:szCs w:val="28"/>
+        </w:rPr>
+        <w:t>)</w:t>
+      </w:r>
+    </w:p>
+    <w:p>
+      <w:pPr>
+        <w:pStyle w:val="Listaszerbekezds"/>
+        <w:spacing w:after="240"/>
+        <w:ind w:left="284"/>
+        <w:contextualSpacing w:val="0"/>
+        <w:jc w:val="both"/>
+        <w:rPr>
+          <w:b/>
+          <w:bCs/>
+          <w:sz w:val="28"/>
+          <w:szCs w:val="28"/>
+        </w:rPr>
+      </w:pPr>
+      <w:proofErr w:type="gramStart"/>
+      <w:r>
+        <w:rPr>
+          <w:b/>
+          <w:bCs/>
+          <w:i/>
+          <w:iCs/>
+          <w:sz w:val="28"/>
+          <w:szCs w:val="28"/>
+        </w:rPr>
+        <w:t>GUESTRECEPTION</w:t>
+      </w:r>
+      <w:r>
+        <w:rPr>
+          <w:sz w:val="28"/>
+          <w:szCs w:val="28"/>
+        </w:rPr>
+        <w:t>(</w:t>
+      </w:r>
+      <w:proofErr w:type="spellStart"/>
+      <w:proofErr w:type="gramEnd"/>
+      <w:r>
+        <w:rPr>
+          <w:b/>
+          <w:bCs/>
+          <w:i/>
+          <w:iCs/>
+          <w:sz w:val="28"/>
+          <w:szCs w:val="28"/>
+        </w:rPr>
+        <w:t>guestid</w:t>
+      </w:r>
+      <w:proofErr w:type="spellEnd"/>
+      <w:r>
+        <w:rPr>
+          <w:b/>
+          <w:bCs/>
+          <w:i/>
+          <w:iCs/>
+          <w:sz w:val="28"/>
+          <w:szCs w:val="28"/>
+        </w:rPr>
+        <w:t xml:space="preserve">, </w:t>
+      </w:r>
+      <w:proofErr w:type="spellStart"/>
+      <w:r>
+        <w:rPr>
+          <w:b/>
+          <w:bCs/>
+          <w:i/>
+          <w:iCs/>
+          <w:sz w:val="28"/>
+          <w:szCs w:val="28"/>
+        </w:rPr>
+        <w:t>userid</w:t>
+      </w:r>
+      <w:proofErr w:type="spellEnd"/>
+      <w:r>
+        <w:rPr>
+          <w:b/>
+          <w:bCs/>
+          <w:sz w:val="28"/>
+          <w:szCs w:val="28"/>
+        </w:rPr>
+        <w:t xml:space="preserve">, </w:t>
+      </w:r>
+      <w:proofErr w:type="spellStart"/>
+      <w:r>
+        <w:rPr>
+          <w:b/>
+          <w:bCs/>
           <w:sz w:val="28"/>
           <w:szCs w:val="28"/>
         </w:rPr>
@@ -3754,71 +7656,219 @@
     </w:p>
     <w:p>
       <w:pPr>
-        <w:spacing w:after="240"/>
-        <w:jc w:val="both"/>
-        <w:rPr>
-          <w:sz w:val="28"/>
-          <w:szCs w:val="28"/>
-        </w:rPr>
-      </w:pPr>
-      <w:r>
-        <w:rPr>
-          <w:b/>
-          <w:bCs/>
-          <w:sz w:val="28"/>
-          <w:szCs w:val="28"/>
-        </w:rPr>
-        <w:t xml:space="preserve">    GEO_</w:t>
+        <w:pStyle w:val="Listaszerbekezds"/>
+        <w:ind w:left="284"/>
+        <w:contextualSpacing w:val="0"/>
+        <w:jc w:val="both"/>
+        <w:rPr>
+          <w:sz w:val="28"/>
+          <w:szCs w:val="28"/>
+        </w:rPr>
+      </w:pPr>
+      <w:proofErr w:type="spellStart"/>
+      <w:r>
+        <w:rPr>
+          <w:sz w:val="28"/>
+          <w:szCs w:val="28"/>
+        </w:rPr>
+        <w:t>dom</w:t>
+      </w:r>
+      <w:proofErr w:type="spellEnd"/>
+      <w:r>
+        <w:rPr>
+          <w:sz w:val="28"/>
+          <w:szCs w:val="28"/>
+        </w:rPr>
+        <w:t>(</w:t>
+      </w:r>
+      <w:proofErr w:type="spellStart"/>
+      <w:r>
+        <w:rPr>
+          <w:sz w:val="28"/>
+          <w:szCs w:val="28"/>
+        </w:rPr>
+        <w:t>roomid</w:t>
+      </w:r>
+      <w:proofErr w:type="spellEnd"/>
+      <w:r>
+        <w:rPr>
+          <w:sz w:val="28"/>
+          <w:szCs w:val="28"/>
+        </w:rPr>
+        <w:t>) = {datetime, valid}</w:t>
+      </w:r>
+    </w:p>
+    <w:p>
+      <w:pPr>
+        <w:pStyle w:val="Listaszerbekezds"/>
+        <w:spacing w:after="120"/>
+        <w:ind w:left="284"/>
+        <w:contextualSpacing w:val="0"/>
+        <w:jc w:val="both"/>
+        <w:rPr>
+          <w:sz w:val="28"/>
+          <w:szCs w:val="28"/>
+        </w:rPr>
+      </w:pPr>
+      <w:proofErr w:type="spellStart"/>
+      <w:r>
+        <w:rPr>
+          <w:sz w:val="28"/>
+          <w:szCs w:val="28"/>
+        </w:rPr>
+        <w:t>dom</w:t>
+      </w:r>
+      <w:proofErr w:type="spellEnd"/>
+      <w:r>
+        <w:rPr>
+          <w:sz w:val="28"/>
+          <w:szCs w:val="28"/>
+        </w:rPr>
+        <w:t>(</w:t>
+      </w:r>
+      <w:proofErr w:type="spellStart"/>
+      <w:r>
+        <w:rPr>
+          <w:sz w:val="28"/>
+          <w:szCs w:val="28"/>
+        </w:rPr>
+        <w:t>room_code</w:t>
+      </w:r>
+      <w:proofErr w:type="spellEnd"/>
+      <w:r>
+        <w:rPr>
+          <w:sz w:val="28"/>
+          <w:szCs w:val="28"/>
+        </w:rPr>
+        <w:t xml:space="preserve">) = </w:t>
+      </w:r>
+      <w:r>
+        <w:rPr>
+          <w:sz w:val="28"/>
+          <w:szCs w:val="28"/>
+        </w:rPr>
+        <w:t>{datetime, valid}</w:t>
+      </w:r>
+    </w:p>
+    <w:p>
+      <w:pPr>
+        <w:pStyle w:val="Listaszerbekezds"/>
+        <w:ind w:left="284"/>
+        <w:contextualSpacing w:val="0"/>
+        <w:jc w:val="both"/>
+        <w:rPr>
+          <w:sz w:val="28"/>
+          <w:szCs w:val="28"/>
+        </w:rPr>
+      </w:pPr>
+      <w:r>
+        <w:rPr>
+          <w:i/>
+          <w:iCs/>
+          <w:sz w:val="28"/>
+          <w:szCs w:val="28"/>
+        </w:rPr>
+        <w:t xml:space="preserve">FOREIGN </w:t>
       </w:r>
       <w:proofErr w:type="gramStart"/>
       <w:r>
         <w:rPr>
-          <w:b/>
-          <w:bCs/>
-          <w:sz w:val="28"/>
-          <w:szCs w:val="28"/>
-        </w:rPr>
-        <w:t>INFO</w:t>
-      </w:r>
-      <w:r>
-        <w:rPr>
-          <w:sz w:val="28"/>
-          <w:szCs w:val="28"/>
-        </w:rPr>
-        <w:t>(</w:t>
+          <w:i/>
+          <w:iCs/>
+          <w:sz w:val="28"/>
+          <w:szCs w:val="28"/>
+        </w:rPr>
+        <w:t>KEY(</w:t>
       </w:r>
       <w:proofErr w:type="spellStart"/>
       <w:proofErr w:type="gramEnd"/>
       <w:r>
         <w:rPr>
-          <w:b/>
-          <w:bCs/>
-          <w:i/>
-          <w:iCs/>
-          <w:sz w:val="28"/>
-          <w:szCs w:val="28"/>
-        </w:rPr>
-        <w:t>ip_address</w:t>
-      </w:r>
-      <w:proofErr w:type="spellEnd"/>
-      <w:r>
-        <w:rPr>
-          <w:sz w:val="28"/>
-          <w:szCs w:val="28"/>
-        </w:rPr>
-        <w:t xml:space="preserve">, </w:t>
-      </w:r>
-      <w:proofErr w:type="spellStart"/>
-      <w:r>
-        <w:rPr>
-          <w:sz w:val="28"/>
-          <w:szCs w:val="28"/>
-        </w:rPr>
-        <w:t>geo_info</w:t>
-      </w:r>
-      <w:proofErr w:type="spellEnd"/>
-      <w:r>
-        <w:rPr>
+          <w:i/>
+          <w:iCs/>
+          <w:sz w:val="28"/>
+          <w:szCs w:val="28"/>
+        </w:rPr>
+        <w:t>USER.userid</w:t>
+      </w:r>
+      <w:proofErr w:type="spellEnd"/>
+      <w:r>
+        <w:rPr>
+          <w:i/>
+          <w:iCs/>
+          <w:sz w:val="28"/>
+          <w:szCs w:val="28"/>
+        </w:rPr>
+        <w:t>)</w:t>
+      </w:r>
+    </w:p>
+    <w:p>
+      <w:pPr>
+        <w:pStyle w:val="Listaszerbekezds"/>
+        <w:spacing w:after="600"/>
+        <w:ind w:left="284"/>
+        <w:contextualSpacing w:val="0"/>
+        <w:jc w:val="both"/>
+        <w:rPr>
+          <w:i/>
+          <w:iCs/>
+          <w:sz w:val="28"/>
+          <w:szCs w:val="28"/>
+        </w:rPr>
+      </w:pPr>
+      <w:r>
+        <w:rPr>
+          <w:i/>
+          <w:iCs/>
+          <w:sz w:val="28"/>
+          <w:szCs w:val="28"/>
+        </w:rPr>
+        <w:t xml:space="preserve">FOREIGN </w:t>
+      </w:r>
+      <w:proofErr w:type="gramStart"/>
+      <w:r>
+        <w:rPr>
+          <w:i/>
+          <w:iCs/>
+          <w:sz w:val="28"/>
+          <w:szCs w:val="28"/>
+        </w:rPr>
+        <w:t>KEY(</w:t>
+      </w:r>
+      <w:proofErr w:type="spellStart"/>
+      <w:proofErr w:type="gramEnd"/>
+      <w:r>
+        <w:rPr>
+          <w:i/>
+          <w:iCs/>
+          <w:sz w:val="28"/>
+          <w:szCs w:val="28"/>
+        </w:rPr>
+        <w:t>GUESTS</w:t>
+      </w:r>
+      <w:r>
+        <w:rPr>
+          <w:i/>
+          <w:iCs/>
+          <w:sz w:val="28"/>
+          <w:szCs w:val="28"/>
+        </w:rPr>
+        <w:t>.</w:t>
+      </w:r>
+      <w:r>
+        <w:rPr>
+          <w:i/>
+          <w:iCs/>
+          <w:sz w:val="28"/>
+          <w:szCs w:val="28"/>
+        </w:rPr>
+        <w:t>guest_id</w:t>
+      </w:r>
+      <w:proofErr w:type="spellEnd"/>
+      <w:r>
+        <w:rPr>
+          <w:i/>
+          <w:iCs/>
           <w:sz w:val="28"/>
           <w:szCs w:val="28"/>
         </w:rPr>
@@ -3849,6 +7899,8 @@
         <w:rPr>
           <w:b/>
           <w:bCs/>
+          <w:i/>
+          <w:iCs/>
           <w:sz w:val="28"/>
           <w:szCs w:val="28"/>
         </w:rPr>
@@ -3899,89 +7951,113 @@
     </w:p>
     <w:p>
       <w:pPr>
-        <w:spacing w:after="600"/>
-        <w:jc w:val="both"/>
-        <w:rPr>
-          <w:sz w:val="28"/>
-          <w:szCs w:val="28"/>
-        </w:rPr>
-      </w:pPr>
-      <w:r>
-        <w:rPr>
-          <w:b/>
-          <w:bCs/>
-          <w:sz w:val="28"/>
-          <w:szCs w:val="28"/>
-        </w:rPr>
-        <w:t xml:space="preserve">    </w:t>
-      </w:r>
-      <w:r>
-        <w:rPr>
-          <w:b/>
-          <w:bCs/>
-          <w:sz w:val="28"/>
-          <w:szCs w:val="28"/>
-        </w:rPr>
-        <w:t>ID_</w:t>
+        <w:pStyle w:val="Listaszerbekezds"/>
+        <w:spacing w:after="120"/>
+        <w:ind w:left="284"/>
+        <w:contextualSpacing w:val="0"/>
+        <w:jc w:val="both"/>
+        <w:rPr>
+          <w:sz w:val="28"/>
+          <w:szCs w:val="28"/>
+        </w:rPr>
+      </w:pPr>
+      <w:proofErr w:type="spellStart"/>
+      <w:r>
+        <w:rPr>
+          <w:sz w:val="28"/>
+          <w:szCs w:val="28"/>
+        </w:rPr>
+        <w:t>dom</w:t>
+      </w:r>
+      <w:proofErr w:type="spellEnd"/>
+      <w:r>
+        <w:rPr>
+          <w:sz w:val="28"/>
+          <w:szCs w:val="28"/>
+        </w:rPr>
+        <w:t>(</w:t>
+      </w:r>
+      <w:proofErr w:type="spellStart"/>
+      <w:r>
+        <w:rPr>
+          <w:sz w:val="28"/>
+          <w:szCs w:val="28"/>
+        </w:rPr>
+        <w:t>monthly_cost</w:t>
+      </w:r>
+      <w:proofErr w:type="spellEnd"/>
+      <w:r>
+        <w:rPr>
+          <w:sz w:val="28"/>
+          <w:szCs w:val="28"/>
+        </w:rPr>
+        <w:t>) = {</w:t>
+      </w:r>
+      <w:r>
+        <w:rPr>
+          <w:sz w:val="28"/>
+          <w:szCs w:val="28"/>
+        </w:rPr>
+        <w:t>number</w:t>
+      </w:r>
+      <w:r>
+        <w:rPr>
+          <w:sz w:val="28"/>
+          <w:szCs w:val="28"/>
+        </w:rPr>
+        <w:t>}</w:t>
+      </w:r>
+    </w:p>
+    <w:p>
+      <w:pPr>
+        <w:pStyle w:val="Listaszerbekezds"/>
+        <w:ind w:left="284"/>
+        <w:contextualSpacing w:val="0"/>
+        <w:jc w:val="both"/>
+        <w:rPr>
+          <w:sz w:val="28"/>
+          <w:szCs w:val="28"/>
+        </w:rPr>
+      </w:pPr>
+      <w:r>
+        <w:rPr>
+          <w:i/>
+          <w:iCs/>
+          <w:sz w:val="28"/>
+          <w:szCs w:val="28"/>
+        </w:rPr>
+        <w:t xml:space="preserve">FOREIGN </w:t>
       </w:r>
       <w:proofErr w:type="gramStart"/>
       <w:r>
         <w:rPr>
-          <w:b/>
-          <w:bCs/>
-          <w:sz w:val="28"/>
-          <w:szCs w:val="28"/>
-        </w:rPr>
-        <w:t>INFO</w:t>
-      </w:r>
-      <w:r>
-        <w:rPr>
-          <w:sz w:val="28"/>
-          <w:szCs w:val="28"/>
-        </w:rPr>
-        <w:t>(</w:t>
-      </w:r>
+          <w:i/>
+          <w:iCs/>
+          <w:sz w:val="28"/>
+          <w:szCs w:val="28"/>
+        </w:rPr>
+        <w:t>KEY(</w:t>
+      </w:r>
+      <w:proofErr w:type="spellStart"/>
       <w:proofErr w:type="gramEnd"/>
       <w:r>
         <w:rPr>
-          <w:b/>
-          <w:bCs/>
-          <w:i/>
-          <w:iCs/>
-          <w:sz w:val="28"/>
-          <w:szCs w:val="28"/>
-        </w:rPr>
-        <w:t>name</w:t>
-      </w:r>
-      <w:r>
-        <w:rPr>
-          <w:sz w:val="28"/>
-          <w:szCs w:val="28"/>
-        </w:rPr>
-        <w:t xml:space="preserve">, </w:t>
-      </w:r>
-      <w:proofErr w:type="spellStart"/>
-      <w:r>
-        <w:rPr>
-          <w:sz w:val="28"/>
-          <w:szCs w:val="28"/>
-        </w:rPr>
-        <w:t>ID_card</w:t>
-      </w:r>
-      <w:proofErr w:type="spellEnd"/>
-      <w:r>
-        <w:rPr>
+          <w:i/>
+          <w:iCs/>
+          <w:sz w:val="28"/>
+          <w:szCs w:val="28"/>
+        </w:rPr>
+        <w:t>SERVICES.description</w:t>
+      </w:r>
+      <w:proofErr w:type="spellEnd"/>
+      <w:r>
+        <w:rPr>
+          <w:i/>
+          <w:iCs/>
           <w:sz w:val="28"/>
           <w:szCs w:val="28"/>
         </w:rPr>
         <w:t>)</w:t>
-      </w:r>
-      <w:r>
-        <w:rPr>
-          <w:sz w:val="28"/>
-          <w:szCs w:val="28"/>
-        </w:rPr>
-        <w:t xml:space="preserve"> </w:t>
       </w:r>
     </w:p>
     <w:sectPr>
@@ -4792,7 +8868,7 @@
       <w:lvlText w:val="%1."/>
       <w:lvlJc w:val="left"/>
       <w:pPr>
-        <w:ind w:left="2771" w:hanging="360"/>
+        <w:ind w:left="720" w:hanging="360"/>
       </w:pPr>
       <w:rPr>
         <w:sz w:val="32"/>
@@ -6531,12 +10607,19 @@
 </file>
 
 <file path=customXml/item1.xml><?xml version="1.0" encoding="utf-8"?>
-<p:properties xmlns:p="http://schemas.microsoft.com/office/2006/metadata/properties" xmlns:xsi="http://www.w3.org/2001/XMLSchema-instance" xmlns:pc="http://schemas.microsoft.com/office/infopath/2007/PartnerControls">
-  <documentManagement/>
-</p:properties>
+<?mso-contentType ?>
+<FormTemplates xmlns="http://schemas.microsoft.com/sharepoint/v3/contenttype/forms">
+  <Display>DocumentLibraryForm</Display>
+  <Edit>DocumentLibraryForm</Edit>
+  <New>DocumentLibraryForm</New>
+</FormTemplates>
 </file>
 
 <file path=customXml/item2.xml><?xml version="1.0" encoding="utf-8"?>
+<b:Sources xmlns:b="http://schemas.openxmlformats.org/officeDocument/2006/bibliography" xmlns="http://schemas.openxmlformats.org/officeDocument/2006/bibliography" SelectedStyle="\APA.XSL" StyleName="APA Fifth Edition"/>
+</file>
+
+<file path=customXml/item3.xml><?xml version="1.0" encoding="utf-8"?>
 <ct:contentTypeSchema xmlns:ct="http://schemas.microsoft.com/office/2006/metadata/contentType" xmlns:ma="http://schemas.microsoft.com/office/2006/metadata/properties/metaAttributes" ct:_="" ma:_="" ma:contentTypeName="Dokumentum" ma:contentTypeID="0x010100D4E91B6039446843A11EE1171D1AAF07" ma:contentTypeVersion="14" ma:contentTypeDescription="Új dokumentum létrehozása." ma:contentTypeScope="" ma:versionID="d0ccb6e40eb2aae0ba82ef2830d3e4aa">
   <xsd:schema xmlns:xsd="http://www.w3.org/2001/XMLSchema" xmlns:xs="http://www.w3.org/2001/XMLSchema" xmlns:p="http://schemas.microsoft.com/office/2006/metadata/properties" xmlns:ns3="91df96f9-7c7a-4c31-9a3b-5fabe5ca6310" xmlns:ns4="1f802792-1a7e-4293-bd20-a43464dc15f5" targetNamespace="http://schemas.microsoft.com/office/2006/metadata/properties" ma:root="true" ma:fieldsID="20d336e911b8bd9cdc5731b9d1395a40" ns3:_="" ns4:_="">
     <xsd:import namespace="91df96f9-7c7a-4c31-9a3b-5fabe5ca6310"/>
@@ -6765,29 +10848,29 @@
 </ct:contentTypeSchema>
 </file>
 
-<file path=customXml/item3.xml><?xml version="1.0" encoding="utf-8"?>
-<b:Sources xmlns:b="http://schemas.openxmlformats.org/officeDocument/2006/bibliography" xmlns="http://schemas.openxmlformats.org/officeDocument/2006/bibliography" SelectedStyle="\APA.XSL" StyleName="APA Fifth Edition"/>
-</file>
-
 <file path=customXml/item4.xml><?xml version="1.0" encoding="utf-8"?>
-<?mso-contentType ?>
-<FormTemplates xmlns="http://schemas.microsoft.com/sharepoint/v3/contenttype/forms">
-  <Display>DocumentLibraryForm</Display>
-  <Edit>DocumentLibraryForm</Edit>
-  <New>DocumentLibraryForm</New>
-</FormTemplates>
+<p:properties xmlns:p="http://schemas.microsoft.com/office/2006/metadata/properties" xmlns:xsi="http://www.w3.org/2001/XMLSchema-instance" xmlns:pc="http://schemas.microsoft.com/office/infopath/2007/PartnerControls">
+  <documentManagement/>
+</p:properties>
 </file>
 
 <file path=customXml/itemProps1.xml><?xml version="1.0" encoding="utf-8"?>
-<ds:datastoreItem xmlns:ds="http://schemas.openxmlformats.org/officeDocument/2006/customXml" ds:itemID="{D1AEC0BD-DB3E-43AA-88F3-F0276DFAAB9B}">
+<ds:datastoreItem xmlns:ds="http://schemas.openxmlformats.org/officeDocument/2006/customXml" ds:itemID="{6083A4DA-6341-4BD9-9874-7DE73384CA24}">
   <ds:schemaRefs>
-    <ds:schemaRef ds:uri="http://schemas.microsoft.com/office/2006/metadata/properties"/>
-    <ds:schemaRef ds:uri="http://schemas.microsoft.com/office/infopath/2007/PartnerControls"/>
+    <ds:schemaRef ds:uri="http://schemas.microsoft.com/sharepoint/v3/contenttype/forms"/>
   </ds:schemaRefs>
 </ds:datastoreItem>
 </file>
 
 <file path=customXml/itemProps2.xml><?xml version="1.0" encoding="utf-8"?>
+<ds:datastoreItem xmlns:ds="http://schemas.openxmlformats.org/officeDocument/2006/customXml" ds:itemID="{682B1E64-B8CB-4EE8-9B11-26FBA7D50AFC}">
+  <ds:schemaRefs>
+    <ds:schemaRef ds:uri="http://schemas.openxmlformats.org/officeDocument/2006/bibliography"/>
+  </ds:schemaRefs>
+</ds:datastoreItem>
+</file>
+
+<file path=customXml/itemProps3.xml><?xml version="1.0" encoding="utf-8"?>
 <ds:datastoreItem xmlns:ds="http://schemas.openxmlformats.org/officeDocument/2006/customXml" ds:itemID="{13ED3CC5-5E15-40A9-862D-ADFD8D022326}">
   <ds:schemaRefs>
     <ds:schemaRef ds:uri="http://schemas.microsoft.com/office/2006/metadata/contentType"/>
@@ -6806,18 +10889,11 @@
 </ds:datastoreItem>
 </file>
 
-<file path=customXml/itemProps3.xml><?xml version="1.0" encoding="utf-8"?>
-<ds:datastoreItem xmlns:ds="http://schemas.openxmlformats.org/officeDocument/2006/customXml" ds:itemID="{682B1E64-B8CB-4EE8-9B11-26FBA7D50AFC}">
+<file path=customXml/itemProps4.xml><?xml version="1.0" encoding="utf-8"?>
+<ds:datastoreItem xmlns:ds="http://schemas.openxmlformats.org/officeDocument/2006/customXml" ds:itemID="{D1AEC0BD-DB3E-43AA-88F3-F0276DFAAB9B}">
   <ds:schemaRefs>
-    <ds:schemaRef ds:uri="http://schemas.openxmlformats.org/officeDocument/2006/bibliography"/>
-  </ds:schemaRefs>
-</ds:datastoreItem>
-</file>
-
-<file path=customXml/itemProps4.xml><?xml version="1.0" encoding="utf-8"?>
-<ds:datastoreItem xmlns:ds="http://schemas.openxmlformats.org/officeDocument/2006/customXml" ds:itemID="{6083A4DA-6341-4BD9-9874-7DE73384CA24}">
-  <ds:schemaRefs>
-    <ds:schemaRef ds:uri="http://schemas.microsoft.com/sharepoint/v3/contenttype/forms"/>
+    <ds:schemaRef ds:uri="http://schemas.microsoft.com/office/2006/metadata/properties"/>
+    <ds:schemaRef ds:uri="http://schemas.microsoft.com/office/infopath/2007/PartnerControls"/>
   </ds:schemaRefs>
 </ds:datastoreItem>
 </file>
</xml_diff>

<commit_message>
DORMCHECK-53 Finalized RD model and established SQL scripts
</commit_message>
<xml_diff>
--- a/documentation/database/dormCheck_DB_Plan.docx
+++ b/documentation/database/dormCheck_DB_Plan.docx
@@ -756,7 +756,6 @@
           <w:szCs w:val="28"/>
         </w:rPr>
       </w:pPr>
-      <w:proofErr w:type="gramStart"/>
       <w:r>
         <w:rPr>
           <w:b/>
@@ -774,7 +773,6 @@
         <w:t>(</w:t>
       </w:r>
       <w:proofErr w:type="spellStart"/>
-      <w:proofErr w:type="gramEnd"/>
       <w:r>
         <w:rPr>
           <w:b/>
@@ -959,7 +957,6 @@
           <w:szCs w:val="28"/>
         </w:rPr>
       </w:pPr>
-      <w:proofErr w:type="gramStart"/>
       <w:r>
         <w:rPr>
           <w:b/>
@@ -977,7 +974,6 @@
         <w:t>(</w:t>
       </w:r>
       <w:proofErr w:type="spellStart"/>
-      <w:proofErr w:type="gramEnd"/>
       <w:r>
         <w:rPr>
           <w:b/>
@@ -1079,7 +1075,6 @@
           <w:szCs w:val="28"/>
         </w:rPr>
       </w:pPr>
-      <w:proofErr w:type="gramStart"/>
       <w:r>
         <w:rPr>
           <w:b/>
@@ -1106,7 +1101,6 @@
         <w:t>(</w:t>
       </w:r>
       <w:proofErr w:type="spellStart"/>
-      <w:proofErr w:type="gramEnd"/>
       <w:r>
         <w:rPr>
           <w:b/>
@@ -1137,7 +1131,6 @@
           <w:szCs w:val="28"/>
         </w:rPr>
       </w:pPr>
-      <w:proofErr w:type="gramStart"/>
       <w:r>
         <w:rPr>
           <w:b/>
@@ -1154,7 +1147,6 @@
         </w:rPr>
         <w:t>(</w:t>
       </w:r>
-      <w:proofErr w:type="gramEnd"/>
       <w:r>
         <w:rPr>
           <w:b/>
@@ -1253,7 +1245,6 @@
           <w:szCs w:val="28"/>
         </w:rPr>
       </w:pPr>
-      <w:proofErr w:type="gramStart"/>
       <w:r>
         <w:rPr>
           <w:b/>
@@ -1271,7 +1262,6 @@
         <w:t>(</w:t>
       </w:r>
       <w:proofErr w:type="spellStart"/>
-      <w:proofErr w:type="gramEnd"/>
       <w:r>
         <w:rPr>
           <w:b/>
@@ -1370,7 +1360,6 @@
           <w:szCs w:val="28"/>
         </w:rPr>
       </w:pPr>
-      <w:proofErr w:type="gramStart"/>
       <w:r>
         <w:rPr>
           <w:b/>
@@ -1389,7 +1378,6 @@
         <w:t>(</w:t>
       </w:r>
       <w:proofErr w:type="spellStart"/>
-      <w:proofErr w:type="gramEnd"/>
       <w:r>
         <w:rPr>
           <w:b/>
@@ -1447,7 +1435,6 @@
           <w:szCs w:val="28"/>
         </w:rPr>
       </w:pPr>
-      <w:proofErr w:type="gramStart"/>
       <w:r>
         <w:rPr>
           <w:b/>
@@ -1465,7 +1452,6 @@
         <w:t>(</w:t>
       </w:r>
       <w:proofErr w:type="spellStart"/>
-      <w:proofErr w:type="gramEnd"/>
       <w:r>
         <w:rPr>
           <w:b/>
@@ -1530,7 +1516,6 @@
           <w:szCs w:val="28"/>
         </w:rPr>
       </w:pPr>
-      <w:proofErr w:type="gramStart"/>
       <w:r>
         <w:rPr>
           <w:b/>
@@ -1548,7 +1533,6 @@
         <w:t>(</w:t>
       </w:r>
       <w:proofErr w:type="spellStart"/>
-      <w:proofErr w:type="gramEnd"/>
       <w:r>
         <w:rPr>
           <w:b/>
@@ -1645,7 +1629,6 @@
           <w:szCs w:val="28"/>
         </w:rPr>
       </w:pPr>
-      <w:proofErr w:type="gramStart"/>
       <w:r>
         <w:rPr>
           <w:b/>
@@ -1663,7 +1646,6 @@
         <w:t>(</w:t>
       </w:r>
       <w:proofErr w:type="spellStart"/>
-      <w:proofErr w:type="gramEnd"/>
       <w:r>
         <w:rPr>
           <w:b/>
@@ -1761,7 +1743,6 @@
           <w:szCs w:val="28"/>
         </w:rPr>
       </w:pPr>
-      <w:proofErr w:type="gramStart"/>
       <w:r>
         <w:rPr>
           <w:b/>
@@ -1779,7 +1760,6 @@
         <w:t>(</w:t>
       </w:r>
       <w:proofErr w:type="spellStart"/>
-      <w:proofErr w:type="gramEnd"/>
       <w:r>
         <w:rPr>
           <w:b/>
@@ -1876,7 +1856,6 @@
           <w:szCs w:val="28"/>
         </w:rPr>
       </w:pPr>
-      <w:proofErr w:type="gramStart"/>
       <w:r>
         <w:rPr>
           <w:b/>
@@ -1894,7 +1873,6 @@
         <w:t>(</w:t>
       </w:r>
       <w:proofErr w:type="spellStart"/>
-      <w:proofErr w:type="gramEnd"/>
       <w:r>
         <w:rPr>
           <w:b/>
@@ -1995,7 +1973,6 @@
           <w:szCs w:val="28"/>
         </w:rPr>
       </w:pPr>
-      <w:proofErr w:type="gramStart"/>
       <w:r>
         <w:rPr>
           <w:b/>
@@ -2013,7 +1990,6 @@
         <w:t>(</w:t>
       </w:r>
       <w:proofErr w:type="spellStart"/>
-      <w:proofErr w:type="gramEnd"/>
       <w:r>
         <w:rPr>
           <w:b/>
@@ -2452,7 +2428,6 @@
           <w:szCs w:val="28"/>
         </w:rPr>
       </w:pPr>
-      <w:proofErr w:type="gramStart"/>
       <w:r>
         <w:rPr>
           <w:b/>
@@ -2470,7 +2445,6 @@
         <w:t>(</w:t>
       </w:r>
       <w:proofErr w:type="spellStart"/>
-      <w:proofErr w:type="gramEnd"/>
       <w:r>
         <w:rPr>
           <w:b/>
@@ -2627,7 +2601,6 @@
           <w:szCs w:val="28"/>
         </w:rPr>
       </w:pPr>
-      <w:proofErr w:type="gramStart"/>
       <w:r>
         <w:rPr>
           <w:b/>
@@ -2645,7 +2618,6 @@
         <w:t>(</w:t>
       </w:r>
       <w:proofErr w:type="spellStart"/>
-      <w:proofErr w:type="gramEnd"/>
       <w:r>
         <w:rPr>
           <w:b/>
@@ -2747,7 +2719,6 @@
           <w:szCs w:val="28"/>
         </w:rPr>
       </w:pPr>
-      <w:proofErr w:type="gramStart"/>
       <w:r>
         <w:rPr>
           <w:b/>
@@ -2774,7 +2745,6 @@
         <w:t>(</w:t>
       </w:r>
       <w:proofErr w:type="spellStart"/>
-      <w:proofErr w:type="gramEnd"/>
       <w:r>
         <w:rPr>
           <w:b/>
@@ -2805,7 +2775,6 @@
           <w:szCs w:val="28"/>
         </w:rPr>
       </w:pPr>
-      <w:proofErr w:type="gramStart"/>
       <w:r>
         <w:rPr>
           <w:b/>
@@ -2822,7 +2791,6 @@
         </w:rPr>
         <w:t>(</w:t>
       </w:r>
-      <w:proofErr w:type="gramEnd"/>
       <w:r>
         <w:rPr>
           <w:b/>
@@ -2914,7 +2882,6 @@
           <w:szCs w:val="28"/>
         </w:rPr>
       </w:pPr>
-      <w:proofErr w:type="gramStart"/>
       <w:r>
         <w:rPr>
           <w:b/>
@@ -2932,7 +2899,6 @@
         <w:t>(</w:t>
       </w:r>
       <w:proofErr w:type="spellStart"/>
-      <w:proofErr w:type="gramEnd"/>
       <w:r>
         <w:rPr>
           <w:b/>
@@ -3022,7 +2988,6 @@
           <w:szCs w:val="28"/>
         </w:rPr>
       </w:pPr>
-      <w:proofErr w:type="gramStart"/>
       <w:r>
         <w:rPr>
           <w:b/>
@@ -3040,7 +3005,6 @@
         <w:t>(</w:t>
       </w:r>
       <w:proofErr w:type="spellStart"/>
-      <w:proofErr w:type="gramEnd"/>
       <w:r>
         <w:rPr>
           <w:b/>
@@ -3082,7 +3046,6 @@
           <w:szCs w:val="28"/>
         </w:rPr>
       </w:pPr>
-      <w:proofErr w:type="gramStart"/>
       <w:r>
         <w:rPr>
           <w:b/>
@@ -3100,7 +3063,6 @@
         <w:t>(</w:t>
       </w:r>
       <w:proofErr w:type="spellStart"/>
-      <w:proofErr w:type="gramEnd"/>
       <w:r>
         <w:rPr>
           <w:b/>
@@ -3158,7 +3120,6 @@
           <w:szCs w:val="28"/>
         </w:rPr>
       </w:pPr>
-      <w:proofErr w:type="gramStart"/>
       <w:r>
         <w:rPr>
           <w:b/>
@@ -3176,7 +3137,6 @@
         <w:t>(</w:t>
       </w:r>
       <w:proofErr w:type="spellStart"/>
-      <w:proofErr w:type="gramEnd"/>
       <w:r>
         <w:rPr>
           <w:b/>
@@ -3271,7 +3231,6 @@
           <w:szCs w:val="28"/>
         </w:rPr>
       </w:pPr>
-      <w:proofErr w:type="gramStart"/>
       <w:r>
         <w:rPr>
           <w:b/>
@@ -3290,7 +3249,6 @@
         <w:t>(</w:t>
       </w:r>
       <w:proofErr w:type="spellStart"/>
-      <w:proofErr w:type="gramEnd"/>
       <w:r>
         <w:rPr>
           <w:b/>
@@ -3394,7 +3352,6 @@
           <w:szCs w:val="28"/>
         </w:rPr>
       </w:pPr>
-      <w:proofErr w:type="gramStart"/>
       <w:r>
         <w:rPr>
           <w:b/>
@@ -3412,7 +3369,6 @@
         <w:t>(</w:t>
       </w:r>
       <w:proofErr w:type="spellStart"/>
-      <w:proofErr w:type="gramEnd"/>
       <w:r>
         <w:rPr>
           <w:b/>
@@ -3509,7 +3465,6 @@
           <w:szCs w:val="28"/>
         </w:rPr>
       </w:pPr>
-      <w:proofErr w:type="gramStart"/>
       <w:r>
         <w:rPr>
           <w:b/>
@@ -3527,7 +3482,6 @@
         <w:t>(</w:t>
       </w:r>
       <w:proofErr w:type="spellStart"/>
-      <w:proofErr w:type="gramEnd"/>
       <w:r>
         <w:rPr>
           <w:b/>
@@ -3628,7 +3582,6 @@
           <w:szCs w:val="28"/>
         </w:rPr>
       </w:pPr>
-      <w:proofErr w:type="gramStart"/>
       <w:r>
         <w:rPr>
           <w:b/>
@@ -3646,7 +3599,6 @@
         <w:t>(</w:t>
       </w:r>
       <w:proofErr w:type="spellStart"/>
-      <w:proofErr w:type="gramEnd"/>
       <w:r>
         <w:rPr>
           <w:b/>
@@ -3745,17 +3697,7 @@
           <w:sz w:val="28"/>
           <w:szCs w:val="28"/>
         </w:rPr>
-        <w:t xml:space="preserve">    GEO_</w:t>
-      </w:r>
-      <w:proofErr w:type="gramStart"/>
-      <w:r>
-        <w:rPr>
-          <w:b/>
-          <w:bCs/>
-          <w:sz w:val="28"/>
-          <w:szCs w:val="28"/>
-        </w:rPr>
-        <w:t>INFO</w:t>
+        <w:t xml:space="preserve">    GEO_INFO</w:t>
       </w:r>
       <w:r>
         <w:rPr>
@@ -3765,7 +3707,6 @@
         <w:t>(</w:t>
       </w:r>
       <w:proofErr w:type="spellStart"/>
-      <w:proofErr w:type="gramEnd"/>
       <w:r>
         <w:rPr>
           <w:b/>
@@ -3821,7 +3762,6 @@
         </w:rPr>
         <w:t xml:space="preserve">    </w:t>
       </w:r>
-      <w:proofErr w:type="gramStart"/>
       <w:r>
         <w:rPr>
           <w:b/>
@@ -3838,7 +3778,6 @@
         </w:rPr>
         <w:t>(</w:t>
       </w:r>
-      <w:proofErr w:type="gramEnd"/>
       <w:r>
         <w:rPr>
           <w:b/>
@@ -3913,7 +3852,6 @@
           <w:szCs w:val="28"/>
         </w:rPr>
       </w:pPr>
-      <w:proofErr w:type="gramStart"/>
       <w:r>
         <w:rPr>
           <w:b/>
@@ -3933,7 +3871,6 @@
         <w:t>(</w:t>
       </w:r>
       <w:proofErr w:type="spellStart"/>
-      <w:proofErr w:type="gramEnd"/>
       <w:r>
         <w:rPr>
           <w:b/>
@@ -4646,7 +4583,6 @@
           <w:szCs w:val="28"/>
         </w:rPr>
       </w:pPr>
-      <w:proofErr w:type="gramStart"/>
       <w:r>
         <w:rPr>
           <w:b/>
@@ -4666,7 +4602,6 @@
         <w:t>(</w:t>
       </w:r>
       <w:proofErr w:type="spellStart"/>
-      <w:proofErr w:type="gramEnd"/>
       <w:r>
         <w:rPr>
           <w:b/>
@@ -4743,7 +4678,7 @@
           <w:sz w:val="28"/>
           <w:szCs w:val="28"/>
         </w:rPr>
-        <w:t>guest_id</w:t>
+        <w:t>guestid</w:t>
       </w:r>
       <w:proofErr w:type="spellEnd"/>
       <w:r>
@@ -4811,7 +4746,6 @@
         </w:rPr>
       </w:pPr>
       <w:proofErr w:type="spellStart"/>
-      <w:proofErr w:type="gramStart"/>
       <w:r>
         <w:rPr>
           <w:sz w:val="28"/>
@@ -4828,7 +4762,6 @@
         <w:t>(</w:t>
       </w:r>
       <w:proofErr w:type="spellStart"/>
-      <w:proofErr w:type="gramEnd"/>
       <w:r>
         <w:rPr>
           <w:sz w:val="28"/>
@@ -4859,7 +4792,6 @@
           <w:szCs w:val="28"/>
         </w:rPr>
       </w:pPr>
-      <w:proofErr w:type="gramStart"/>
       <w:r>
         <w:rPr>
           <w:b/>
@@ -4879,7 +4811,6 @@
         <w:t>(</w:t>
       </w:r>
       <w:proofErr w:type="spellStart"/>
-      <w:proofErr w:type="gramEnd"/>
       <w:r>
         <w:rPr>
           <w:b/>
@@ -5008,7 +4939,6 @@
           <w:szCs w:val="28"/>
         </w:rPr>
       </w:pPr>
-      <w:proofErr w:type="gramStart"/>
       <w:r>
         <w:rPr>
           <w:b/>
@@ -5028,7 +4958,6 @@
         <w:t>(</w:t>
       </w:r>
       <w:proofErr w:type="spellStart"/>
-      <w:proofErr w:type="gramEnd"/>
       <w:r>
         <w:rPr>
           <w:b/>
@@ -5104,7 +5033,6 @@
           <w:szCs w:val="28"/>
         </w:rPr>
       </w:pPr>
-      <w:proofErr w:type="gramStart"/>
       <w:r>
         <w:rPr>
           <w:b/>
@@ -5124,7 +5052,6 @@
         </w:rPr>
         <w:t>(</w:t>
       </w:r>
-      <w:proofErr w:type="gramEnd"/>
       <w:r>
         <w:rPr>
           <w:b/>
@@ -5405,7 +5332,6 @@
           <w:szCs w:val="28"/>
         </w:rPr>
       </w:pPr>
-      <w:proofErr w:type="gramStart"/>
       <w:r>
         <w:rPr>
           <w:b/>
@@ -5425,7 +5351,6 @@
         <w:t>(</w:t>
       </w:r>
       <w:proofErr w:type="spellStart"/>
-      <w:proofErr w:type="gramEnd"/>
       <w:r>
         <w:rPr>
           <w:b/>
@@ -5753,7 +5678,6 @@
           <w:szCs w:val="28"/>
         </w:rPr>
       </w:pPr>
-      <w:proofErr w:type="gramStart"/>
       <w:r>
         <w:rPr>
           <w:b/>
@@ -5773,7 +5697,6 @@
         <w:t>(</w:t>
       </w:r>
       <w:proofErr w:type="spellStart"/>
-      <w:proofErr w:type="gramEnd"/>
       <w:r>
         <w:rPr>
           <w:b/>
@@ -6017,20 +5940,9 @@
           <w:sz w:val="28"/>
           <w:szCs w:val="28"/>
         </w:rPr>
-        <w:t xml:space="preserve">FOREIGN </w:t>
-      </w:r>
-      <w:proofErr w:type="gramStart"/>
-      <w:r>
-        <w:rPr>
-          <w:i/>
-          <w:iCs/>
-          <w:sz w:val="28"/>
-          <w:szCs w:val="28"/>
-        </w:rPr>
-        <w:t>KEY(</w:t>
-      </w:r>
-      <w:proofErr w:type="spellStart"/>
-      <w:proofErr w:type="gramEnd"/>
+        <w:t>FOREIGN KEY(</w:t>
+      </w:r>
+      <w:proofErr w:type="spellStart"/>
       <w:r>
         <w:rPr>
           <w:i/>
@@ -6063,7 +5975,6 @@
           <w:szCs w:val="28"/>
         </w:rPr>
       </w:pPr>
-      <w:proofErr w:type="gramStart"/>
       <w:r>
         <w:rPr>
           <w:b/>
@@ -6083,7 +5994,6 @@
         <w:t>(</w:t>
       </w:r>
       <w:proofErr w:type="spellStart"/>
-      <w:proofErr w:type="gramEnd"/>
       <w:r>
         <w:rPr>
           <w:b/>
@@ -6282,20 +6192,9 @@
           <w:sz w:val="28"/>
           <w:szCs w:val="28"/>
         </w:rPr>
-        <w:t xml:space="preserve">FOREIGN </w:t>
-      </w:r>
-      <w:proofErr w:type="gramStart"/>
-      <w:r>
-        <w:rPr>
-          <w:i/>
-          <w:iCs/>
-          <w:sz w:val="28"/>
-          <w:szCs w:val="28"/>
-        </w:rPr>
-        <w:t>KEY(</w:t>
-      </w:r>
-      <w:proofErr w:type="spellStart"/>
-      <w:proofErr w:type="gramEnd"/>
+        <w:t>FOREIGN KEY(</w:t>
+      </w:r>
+      <w:proofErr w:type="spellStart"/>
       <w:r>
         <w:rPr>
           <w:i/>
@@ -6337,20 +6236,9 @@
           <w:sz w:val="28"/>
           <w:szCs w:val="28"/>
         </w:rPr>
-        <w:t xml:space="preserve">FOREIGN </w:t>
-      </w:r>
-      <w:proofErr w:type="gramStart"/>
-      <w:r>
-        <w:rPr>
-          <w:i/>
-          <w:iCs/>
-          <w:sz w:val="28"/>
-          <w:szCs w:val="28"/>
-        </w:rPr>
-        <w:t>KEY(</w:t>
-      </w:r>
-      <w:proofErr w:type="spellStart"/>
-      <w:proofErr w:type="gramEnd"/>
+        <w:t>FOREIGN KEY(</w:t>
+      </w:r>
+      <w:proofErr w:type="spellStart"/>
       <w:r>
         <w:rPr>
           <w:i/>
@@ -6383,7 +6271,6 @@
           <w:szCs w:val="28"/>
         </w:rPr>
       </w:pPr>
-      <w:proofErr w:type="gramStart"/>
       <w:r>
         <w:rPr>
           <w:b/>
@@ -6403,7 +6290,6 @@
         <w:t>(</w:t>
       </w:r>
       <w:proofErr w:type="spellStart"/>
-      <w:proofErr w:type="gramEnd"/>
       <w:r>
         <w:rPr>
           <w:b/>
@@ -6595,20 +6481,9 @@
           <w:sz w:val="28"/>
           <w:szCs w:val="28"/>
         </w:rPr>
-        <w:t xml:space="preserve">FOREIGN </w:t>
-      </w:r>
-      <w:proofErr w:type="gramStart"/>
-      <w:r>
-        <w:rPr>
-          <w:i/>
-          <w:iCs/>
-          <w:sz w:val="28"/>
-          <w:szCs w:val="28"/>
-        </w:rPr>
-        <w:t>KEY(</w:t>
-      </w:r>
-      <w:proofErr w:type="spellStart"/>
-      <w:proofErr w:type="gramEnd"/>
+        <w:t>FOREIGN KEY(</w:t>
+      </w:r>
+      <w:proofErr w:type="spellStart"/>
       <w:r>
         <w:rPr>
           <w:i/>
@@ -6650,20 +6525,9 @@
           <w:sz w:val="28"/>
           <w:szCs w:val="28"/>
         </w:rPr>
-        <w:t xml:space="preserve">FOREGN </w:t>
-      </w:r>
-      <w:proofErr w:type="gramStart"/>
-      <w:r>
-        <w:rPr>
-          <w:i/>
-          <w:iCs/>
-          <w:sz w:val="28"/>
-          <w:szCs w:val="28"/>
-        </w:rPr>
-        <w:t>KEY(</w:t>
-      </w:r>
-      <w:proofErr w:type="spellStart"/>
-      <w:proofErr w:type="gramEnd"/>
+        <w:t>FOREGN KEY(</w:t>
+      </w:r>
+      <w:proofErr w:type="spellStart"/>
       <w:r>
         <w:rPr>
           <w:i/>
@@ -6696,7 +6560,6 @@
           <w:szCs w:val="28"/>
         </w:rPr>
       </w:pPr>
-      <w:proofErr w:type="gramStart"/>
       <w:r>
         <w:rPr>
           <w:b/>
@@ -6716,7 +6579,6 @@
         <w:t>(</w:t>
       </w:r>
       <w:proofErr w:type="spellStart"/>
-      <w:proofErr w:type="gramEnd"/>
       <w:r>
         <w:rPr>
           <w:b/>
@@ -6908,20 +6770,9 @@
           <w:sz w:val="28"/>
           <w:szCs w:val="28"/>
         </w:rPr>
-        <w:t xml:space="preserve">FOREIGN </w:t>
-      </w:r>
-      <w:proofErr w:type="gramStart"/>
-      <w:r>
-        <w:rPr>
-          <w:i/>
-          <w:iCs/>
-          <w:sz w:val="28"/>
-          <w:szCs w:val="28"/>
-        </w:rPr>
-        <w:t>KEY(</w:t>
-      </w:r>
-      <w:proofErr w:type="spellStart"/>
-      <w:proofErr w:type="gramEnd"/>
+        <w:t>FOREIGN KEY(</w:t>
+      </w:r>
+      <w:proofErr w:type="spellStart"/>
       <w:r>
         <w:rPr>
           <w:i/>
@@ -6970,20 +6821,9 @@
           <w:sz w:val="28"/>
           <w:szCs w:val="28"/>
         </w:rPr>
-        <w:t xml:space="preserve">FOREIGN </w:t>
-      </w:r>
-      <w:proofErr w:type="gramStart"/>
-      <w:r>
-        <w:rPr>
-          <w:i/>
-          <w:iCs/>
-          <w:sz w:val="28"/>
-          <w:szCs w:val="28"/>
-        </w:rPr>
-        <w:t>KEY(</w:t>
-      </w:r>
-      <w:proofErr w:type="spellStart"/>
-      <w:proofErr w:type="gramEnd"/>
+        <w:t>FOREIGN KEY(</w:t>
+      </w:r>
+      <w:proofErr w:type="spellStart"/>
       <w:r>
         <w:rPr>
           <w:i/>
@@ -7030,19 +6870,7 @@
           <w:sz w:val="28"/>
           <w:szCs w:val="28"/>
         </w:rPr>
-        <w:t>GEO_</w:t>
-      </w:r>
-      <w:proofErr w:type="gramStart"/>
-      <w:r>
-        <w:rPr>
-          <w:b/>
-          <w:bCs/>
-          <w:i/>
-          <w:iCs/>
-          <w:sz w:val="28"/>
-          <w:szCs w:val="28"/>
-        </w:rPr>
-        <w:t>INFO</w:t>
+        <w:t>GEO_INFO</w:t>
       </w:r>
       <w:r>
         <w:rPr>
@@ -7052,7 +6880,6 @@
         <w:t>(</w:t>
       </w:r>
       <w:proofErr w:type="spellStart"/>
-      <w:proofErr w:type="gramEnd"/>
       <w:r>
         <w:rPr>
           <w:b/>
@@ -7147,18 +6974,9 @@
           <w:sz w:val="28"/>
           <w:szCs w:val="28"/>
         </w:rPr>
-        <w:t xml:space="preserve">FOREIGN </w:t>
-      </w:r>
-      <w:proofErr w:type="gramStart"/>
-      <w:r>
-        <w:rPr>
-          <w:sz w:val="28"/>
-          <w:szCs w:val="28"/>
-        </w:rPr>
-        <w:t>KEY(</w:t>
-      </w:r>
-      <w:proofErr w:type="spellStart"/>
-      <w:proofErr w:type="gramEnd"/>
+        <w:t>FOREIGN KEY(</w:t>
+      </w:r>
+      <w:proofErr w:type="spellStart"/>
       <w:r>
         <w:rPr>
           <w:i/>
@@ -7216,7 +7034,6 @@
           <w:szCs w:val="28"/>
         </w:rPr>
       </w:pPr>
-      <w:proofErr w:type="gramStart"/>
       <w:r>
         <w:rPr>
           <w:b/>
@@ -7236,7 +7053,6 @@
         <w:t>(</w:t>
       </w:r>
       <w:proofErr w:type="spellStart"/>
-      <w:proofErr w:type="gramEnd"/>
       <w:r>
         <w:rPr>
           <w:b/>
@@ -7430,20 +7246,9 @@
           <w:sz w:val="28"/>
           <w:szCs w:val="28"/>
         </w:rPr>
-        <w:t xml:space="preserve">FOREIGN </w:t>
-      </w:r>
-      <w:proofErr w:type="gramStart"/>
-      <w:r>
-        <w:rPr>
-          <w:i/>
-          <w:iCs/>
-          <w:sz w:val="28"/>
-          <w:szCs w:val="28"/>
-        </w:rPr>
-        <w:t>KEY(</w:t>
-      </w:r>
-      <w:proofErr w:type="spellStart"/>
-      <w:proofErr w:type="gramEnd"/>
+        <w:t>FOREIGN KEY(</w:t>
+      </w:r>
+      <w:proofErr w:type="spellStart"/>
       <w:r>
         <w:rPr>
           <w:i/>
@@ -7485,20 +7290,9 @@
           <w:sz w:val="28"/>
           <w:szCs w:val="28"/>
         </w:rPr>
-        <w:t xml:space="preserve">FOREIGN </w:t>
-      </w:r>
-      <w:proofErr w:type="gramStart"/>
-      <w:r>
-        <w:rPr>
-          <w:i/>
-          <w:iCs/>
-          <w:sz w:val="28"/>
-          <w:szCs w:val="28"/>
-        </w:rPr>
-        <w:t>KEY(</w:t>
-      </w:r>
-      <w:proofErr w:type="spellStart"/>
-      <w:proofErr w:type="gramEnd"/>
+        <w:t>FOREIGN KEY(</w:t>
+      </w:r>
+      <w:proofErr w:type="spellStart"/>
       <w:r>
         <w:rPr>
           <w:i/>
@@ -7551,7 +7345,6 @@
           <w:szCs w:val="28"/>
         </w:rPr>
       </w:pPr>
-      <w:proofErr w:type="gramStart"/>
       <w:r>
         <w:rPr>
           <w:b/>
@@ -7571,7 +7364,6 @@
         <w:t>(</w:t>
       </w:r>
       <w:proofErr w:type="spellStart"/>
-      <w:proofErr w:type="gramEnd"/>
       <w:r>
         <w:rPr>
           <w:b/>
@@ -7768,20 +7560,9 @@
           <w:sz w:val="28"/>
           <w:szCs w:val="28"/>
         </w:rPr>
-        <w:t xml:space="preserve">FOREIGN </w:t>
-      </w:r>
-      <w:proofErr w:type="gramStart"/>
-      <w:r>
-        <w:rPr>
-          <w:i/>
-          <w:iCs/>
-          <w:sz w:val="28"/>
-          <w:szCs w:val="28"/>
-        </w:rPr>
-        <w:t>KEY(</w:t>
-      </w:r>
-      <w:proofErr w:type="spellStart"/>
-      <w:proofErr w:type="gramEnd"/>
+        <w:t>FOREIGN KEY(</w:t>
+      </w:r>
+      <w:proofErr w:type="spellStart"/>
       <w:r>
         <w:rPr>
           <w:i/>
@@ -7823,20 +7604,9 @@
           <w:sz w:val="28"/>
           <w:szCs w:val="28"/>
         </w:rPr>
-        <w:t xml:space="preserve">FOREIGN </w:t>
-      </w:r>
-      <w:proofErr w:type="gramStart"/>
-      <w:r>
-        <w:rPr>
-          <w:i/>
-          <w:iCs/>
-          <w:sz w:val="28"/>
-          <w:szCs w:val="28"/>
-        </w:rPr>
-        <w:t>KEY(</w:t>
-      </w:r>
-      <w:proofErr w:type="spellStart"/>
-      <w:proofErr w:type="gramEnd"/>
+        <w:t>FOREIGN KEY(</w:t>
+      </w:r>
+      <w:proofErr w:type="spellStart"/>
       <w:r>
         <w:rPr>
           <w:i/>
@@ -7894,7 +7664,6 @@
         </w:rPr>
         <w:t xml:space="preserve">    </w:t>
       </w:r>
-      <w:proofErr w:type="gramStart"/>
       <w:r>
         <w:rPr>
           <w:b/>
@@ -7913,7 +7682,6 @@
         </w:rPr>
         <w:t>(</w:t>
       </w:r>
-      <w:proofErr w:type="gramEnd"/>
       <w:r>
         <w:rPr>
           <w:b/>
@@ -8026,20 +7794,9 @@
           <w:sz w:val="28"/>
           <w:szCs w:val="28"/>
         </w:rPr>
-        <w:t xml:space="preserve">FOREIGN </w:t>
-      </w:r>
-      <w:proofErr w:type="gramStart"/>
-      <w:r>
-        <w:rPr>
-          <w:i/>
-          <w:iCs/>
-          <w:sz w:val="28"/>
-          <w:szCs w:val="28"/>
-        </w:rPr>
-        <w:t>KEY(</w:t>
-      </w:r>
-      <w:proofErr w:type="spellStart"/>
-      <w:proofErr w:type="gramEnd"/>
+        <w:t>FOREIGN KEY(</w:t>
+      </w:r>
+      <w:proofErr w:type="spellStart"/>
       <w:r>
         <w:rPr>
           <w:i/>
@@ -10616,7 +10373,9 @@
 </file>
 
 <file path=customXml/item2.xml><?xml version="1.0" encoding="utf-8"?>
-<b:Sources xmlns:b="http://schemas.openxmlformats.org/officeDocument/2006/bibliography" xmlns="http://schemas.openxmlformats.org/officeDocument/2006/bibliography" SelectedStyle="\APA.XSL" StyleName="APA Fifth Edition"/>
+<p:properties xmlns:p="http://schemas.microsoft.com/office/2006/metadata/properties" xmlns:xsi="http://www.w3.org/2001/XMLSchema-instance" xmlns:pc="http://schemas.microsoft.com/office/infopath/2007/PartnerControls">
+  <documentManagement/>
+</p:properties>
 </file>
 
 <file path=customXml/item3.xml><?xml version="1.0" encoding="utf-8"?>
@@ -10849,9 +10608,7 @@
 </file>
 
 <file path=customXml/item4.xml><?xml version="1.0" encoding="utf-8"?>
-<p:properties xmlns:p="http://schemas.microsoft.com/office/2006/metadata/properties" xmlns:xsi="http://www.w3.org/2001/XMLSchema-instance" xmlns:pc="http://schemas.microsoft.com/office/infopath/2007/PartnerControls">
-  <documentManagement/>
-</p:properties>
+<b:Sources xmlns:b="http://schemas.openxmlformats.org/officeDocument/2006/bibliography" xmlns="http://schemas.openxmlformats.org/officeDocument/2006/bibliography" SelectedStyle="\APA.XSL" StyleName="APA Fifth Edition"/>
 </file>
 
 <file path=customXml/itemProps1.xml><?xml version="1.0" encoding="utf-8"?>
@@ -10863,9 +10620,10 @@
 </file>
 
 <file path=customXml/itemProps2.xml><?xml version="1.0" encoding="utf-8"?>
-<ds:datastoreItem xmlns:ds="http://schemas.openxmlformats.org/officeDocument/2006/customXml" ds:itemID="{682B1E64-B8CB-4EE8-9B11-26FBA7D50AFC}">
+<ds:datastoreItem xmlns:ds="http://schemas.openxmlformats.org/officeDocument/2006/customXml" ds:itemID="{D1AEC0BD-DB3E-43AA-88F3-F0276DFAAB9B}">
   <ds:schemaRefs>
-    <ds:schemaRef ds:uri="http://schemas.openxmlformats.org/officeDocument/2006/bibliography"/>
+    <ds:schemaRef ds:uri="http://schemas.microsoft.com/office/2006/metadata/properties"/>
+    <ds:schemaRef ds:uri="http://schemas.microsoft.com/office/infopath/2007/PartnerControls"/>
   </ds:schemaRefs>
 </ds:datastoreItem>
 </file>
@@ -10890,10 +10648,9 @@
 </file>
 
 <file path=customXml/itemProps4.xml><?xml version="1.0" encoding="utf-8"?>
-<ds:datastoreItem xmlns:ds="http://schemas.openxmlformats.org/officeDocument/2006/customXml" ds:itemID="{D1AEC0BD-DB3E-43AA-88F3-F0276DFAAB9B}">
+<ds:datastoreItem xmlns:ds="http://schemas.openxmlformats.org/officeDocument/2006/customXml" ds:itemID="{682B1E64-B8CB-4EE8-9B11-26FBA7D50AFC}">
   <ds:schemaRefs>
-    <ds:schemaRef ds:uri="http://schemas.microsoft.com/office/2006/metadata/properties"/>
-    <ds:schemaRef ds:uri="http://schemas.microsoft.com/office/infopath/2007/PartnerControls"/>
+    <ds:schemaRef ds:uri="http://schemas.openxmlformats.org/officeDocument/2006/bibliography"/>
   </ds:schemaRefs>
 </ds:datastoreItem>
 </file>
</xml_diff>